<commit_message>
TCC bibliografia acho que completa
</commit_message>
<xml_diff>
--- a/doc/vinicius temoteo ferrari 4.docx
+++ b/doc/vinicius temoteo ferrari 4.docx
@@ -11,8 +11,6 @@
           <w:rFonts w:cs="Arial" w:ascii="Arial" w:hAnsi="Arial"/>
         </w:rPr>
       </w:pPr>
-      <w:bookmarkStart w:id="0" w:name="_Toc413061045"/>
-      <w:bookmarkStart w:id="1" w:name="_Toc413061045"/>
       <w:r>
         <w:rPr>
           <w:rFonts w:cs="Arial" w:ascii="Arial" w:hAnsi="Arial"/>
@@ -73,7 +71,7 @@
       </w:r>
       <w:r>
         <w:pict>
-          <v:rect style="position:absolute;width:169.15pt;height:39.6pt;mso-wrap-distance-left:7.05pt;mso-wrap-distance-right:7.05pt;mso-wrap-distance-top:0pt;mso-wrap-distance-bottom:0pt;margin-top:-4.35pt;margin-left:224.15pt">
+          <v:rect fillcolor="#FFFFFF" strokecolor="#000000" strokeweight="0pt" style="position:absolute;width:169.15pt;height:39.6pt;mso-wrap-distance-left:7.05pt;mso-wrap-distance-right:7.05pt;mso-wrap-distance-top:0pt;mso-wrap-distance-bottom:0pt;margin-top:-4.35pt;margin-left:224.15pt">
             <v:textbox inset="0in,0in,0in,0in">
               <w:txbxContent>
                 <w:tbl>
@@ -114,7 +112,7 @@
                           <w:right w:val="nil"/>
                           <w:insideV w:val="nil"/>
                         </w:tcBorders>
-                        <w:shd w:fill="auto" w:val="clear"/>
+                        <w:shd w:fill="FFFFFF" w:val="clear"/>
                       </w:tcPr>
                       <w:p>
                         <w:pPr>
@@ -174,6 +172,15 @@
                     </w:tc>
                   </w:tr>
                 </w:tbl>
+                <w:p>
+                  <w:pPr>
+                    <w:pStyle w:val="Contedodoquadro"/>
+                    <w:rPr/>
+                  </w:pPr>
+                  <w:r>
+                    <w:rPr/>
+                  </w:r>
+                </w:p>
               </w:txbxContent>
             </v:textbox>
             <w10:wrap type="square"/>
@@ -2841,16 +2848,16 @@
           <w:rStyle w:val="Appleconvertedspace"/>
         </w:rPr>
       </w:pPr>
-      <w:bookmarkStart w:id="2" w:name="_Toc413061045"/>
-      <w:bookmarkStart w:id="3" w:name="_Toc414738373"/>
+      <w:bookmarkStart w:id="0" w:name="_Toc414738373"/>
+      <w:bookmarkStart w:id="1" w:name="_Toc413061045"/>
       <w:r>
         <w:rPr>
           <w:rStyle w:val="Appleconvertedspace"/>
         </w:rPr>
         <w:t>INTRODUÇÃO</w:t>
       </w:r>
-      <w:bookmarkEnd w:id="2"/>
-      <w:bookmarkEnd w:id="3"/>
+      <w:bookmarkEnd w:id="0"/>
+      <w:bookmarkEnd w:id="1"/>
       <w:r>
         <w:rPr>
           <w:rStyle w:val="Appleconvertedspace"/>
@@ -3092,10 +3099,10 @@
           <w:b w:val="false"/>
         </w:rPr>
       </w:pPr>
-      <w:bookmarkStart w:id="4" w:name="_Toc414738374"/>
-      <w:bookmarkStart w:id="5" w:name="_Toc413061046"/>
-      <w:bookmarkEnd w:id="5"/>
-      <w:bookmarkEnd w:id="4"/>
+      <w:bookmarkStart w:id="2" w:name="_Toc414738374"/>
+      <w:bookmarkStart w:id="3" w:name="_Toc413061046"/>
+      <w:bookmarkEnd w:id="2"/>
+      <w:bookmarkEnd w:id="3"/>
       <w:r>
         <w:rPr>
           <w:b w:val="false"/>
@@ -3137,8 +3144,8 @@
           <w:szCs w:val="28"/>
         </w:rPr>
       </w:pPr>
-      <w:bookmarkStart w:id="6" w:name="_Toc414738375"/>
-      <w:bookmarkEnd w:id="6"/>
+      <w:bookmarkStart w:id="4" w:name="_Toc414738375"/>
+      <w:bookmarkEnd w:id="4"/>
       <w:r>
         <w:rPr>
           <w:rFonts w:cs="Arial" w:ascii="Arial" w:hAnsi="Arial"/>
@@ -3560,8 +3567,8 @@
           <w:sz w:val="28"/>
         </w:rPr>
       </w:pPr>
-      <w:bookmarkStart w:id="7" w:name="_Toc414738376"/>
-      <w:bookmarkEnd w:id="7"/>
+      <w:bookmarkStart w:id="5" w:name="_Toc414738376"/>
+      <w:bookmarkEnd w:id="5"/>
       <w:r>
         <w:rPr>
           <w:rFonts w:cs="Arial" w:ascii="Arial" w:hAnsi="Arial"/>
@@ -3666,8 +3673,8 @@
           <w:sz w:val="28"/>
         </w:rPr>
       </w:pPr>
-      <w:bookmarkStart w:id="8" w:name="_Toc414738377"/>
-      <w:bookmarkEnd w:id="8"/>
+      <w:bookmarkStart w:id="6" w:name="_Toc414738377"/>
+      <w:bookmarkEnd w:id="6"/>
       <w:r>
         <w:rPr>
           <w:rFonts w:cs="Arial" w:ascii="Arial" w:hAnsi="Arial"/>
@@ -3722,8 +3729,8 @@
           <w:sz w:val="28"/>
         </w:rPr>
       </w:pPr>
-      <w:bookmarkStart w:id="9" w:name="_Toc414738378"/>
-      <w:bookmarkEnd w:id="9"/>
+      <w:bookmarkStart w:id="7" w:name="_Toc414738378"/>
+      <w:bookmarkEnd w:id="7"/>
       <w:r>
         <w:rPr>
           <w:rFonts w:cs="Arial" w:ascii="Arial" w:hAnsi="Arial"/>
@@ -4540,21 +4547,7 @@
           <w:rFonts w:eastAsia="Times New Roman" w:cs="Arial" w:ascii="Arial" w:hAnsi="Arial"/>
           <w:lang w:eastAsia="pt-BR"/>
         </w:rPr>
-        <w:t>Um código limpo é simples e direto. [...] tão bem legível quanto uma prosa bem escrita. [...] jamais torna confuso o objetivo do desenvolvedor, em vez disso, ele está repleto de abstrações claras e linhas de controle objetivas (</w:t>
-      </w:r>
-      <w:r>
-        <w:rPr>
-          <w:rFonts w:eastAsia="Times New Roman" w:cs="Arial" w:ascii="Arial" w:hAnsi="Arial"/>
-          <w:lang w:eastAsia="pt-BR"/>
-        </w:rPr>
-        <w:t xml:space="preserve">Martin apud </w:t>
-      </w:r>
-      <w:r>
-        <w:rPr>
-          <w:rFonts w:eastAsia="Times New Roman" w:cs="Arial" w:ascii="Arial" w:hAnsi="Arial"/>
-          <w:lang w:eastAsia="pt-BR"/>
-        </w:rPr>
-        <w:t>BOOCH)</w:t>
+        <w:t>Um código limpo é simples e direto. [...] tão bem legível quanto uma prosa bem escrita. [...] jamais torna confuso o objetivo do desenvolvedor, em vez disso, ele está repleto de abstrações claras e linhas de controle objetivas (Martin apud BOOCH)</w:t>
       </w:r>
     </w:p>
     <w:p>
@@ -4578,25 +4571,7 @@
           <w:szCs w:val="20"/>
           <w:lang w:eastAsia="pt-BR"/>
         </w:rPr>
-        <w:t>Além de seu criador, um desenvolvedor pode ler e melhorar um código limpo. Ele tem testes de unidade e de aceitação, nomes significativos; ele oferece apenas uma maneira, e não várias, de se fazer uma tarefa; possui poucas dependências, as quais são explicitamente declaradas e oferecem uma API mínima e clara. O código deve ser inteligível já que dependendo da linguagem, nem toda informação necessária pode expressar no código em si (</w:t>
-      </w:r>
-      <w:r>
-        <w:rPr>
-          <w:rFonts w:eastAsia="Times New Roman" w:cs="Arial" w:ascii="Arial" w:hAnsi="Arial"/>
-          <w:sz w:val="20"/>
-          <w:szCs w:val="20"/>
-          <w:lang w:eastAsia="pt-BR"/>
-        </w:rPr>
-        <w:t xml:space="preserve">martin apud </w:t>
-      </w:r>
-      <w:r>
-        <w:rPr>
-          <w:rFonts w:eastAsia="Times New Roman" w:cs="Arial" w:ascii="Arial" w:hAnsi="Arial"/>
-          <w:sz w:val="20"/>
-          <w:szCs w:val="20"/>
-          <w:lang w:eastAsia="pt-BR"/>
-        </w:rPr>
-        <w:t>THOMAS)</w:t>
+        <w:t>Além de seu criador, um desenvolvedor pode ler e melhorar um código limpo. Ele tem testes de unidade e de aceitação, nomes significativos; ele oferece apenas uma maneira, e não várias, de se fazer uma tarefa; possui poucas dependências, as quais são explicitamente declaradas e oferecem uma API mínima e clara. O código deve ser inteligível já que dependendo da linguagem, nem toda informação necessária pode expressar no código em si (martin apud THOMAS)</w:t>
       </w:r>
     </w:p>
     <w:p>
@@ -4903,8 +4878,8 @@
           <w:sz w:val="28"/>
         </w:rPr>
       </w:pPr>
-      <w:bookmarkStart w:id="10" w:name="_Toc414738379"/>
-      <w:bookmarkEnd w:id="10"/>
+      <w:bookmarkStart w:id="8" w:name="_Toc414738379"/>
+      <w:bookmarkEnd w:id="8"/>
       <w:r>
         <w:rPr>
           <w:rFonts w:cs="Arial" w:ascii="Arial" w:hAnsi="Arial"/>
@@ -4972,8 +4947,8 @@
         </w:rPr>
         <w:t xml:space="preserve"> </w:t>
       </w:r>
-      <w:bookmarkStart w:id="11" w:name="_Toc414738380"/>
-      <w:bookmarkEnd w:id="11"/>
+      <w:bookmarkStart w:id="9" w:name="_Toc414738380"/>
+      <w:bookmarkEnd w:id="9"/>
       <w:r>
         <w:rPr>
           <w:rFonts w:cs="Arial" w:ascii="Arial" w:hAnsi="Arial"/>
@@ -5059,8 +5034,8 @@
         </w:rPr>
         <w:t xml:space="preserve"> </w:t>
       </w:r>
-      <w:bookmarkStart w:id="12" w:name="_Toc414738381"/>
-      <w:bookmarkEnd w:id="12"/>
+      <w:bookmarkStart w:id="10" w:name="_Toc414738381"/>
+      <w:bookmarkEnd w:id="10"/>
       <w:r>
         <w:rPr>
           <w:rFonts w:cs="Arial" w:ascii="Arial" w:hAnsi="Arial"/>
@@ -5270,7 +5245,7 @@
           <w:sz w:val="28"/>
         </w:rPr>
       </w:pPr>
-      <w:bookmarkStart w:id="13" w:name="__DdeLink__295_1293899704"/>
+      <w:bookmarkStart w:id="11" w:name="__DdeLink__295_1293899704"/>
       <w:r>
         <w:rPr>
           <w:rFonts w:cs="Arial" w:ascii="Arial" w:hAnsi="Arial"/>
@@ -5278,7 +5253,7 @@
         </w:rPr>
         <w:t xml:space="preserve"> </w:t>
       </w:r>
-      <w:bookmarkStart w:id="14" w:name="_Toc414738382"/>
+      <w:bookmarkStart w:id="12" w:name="_Toc414738382"/>
       <w:r>
         <w:rPr>
           <w:rFonts w:cs="Arial" w:ascii="Arial" w:hAnsi="Arial"/>
@@ -5286,8 +5261,8 @@
         </w:rPr>
         <w:t>Número de Linhas De Código</w:t>
       </w:r>
-      <w:bookmarkEnd w:id="13"/>
-      <w:bookmarkEnd w:id="14"/>
+      <w:bookmarkEnd w:id="11"/>
+      <w:bookmarkEnd w:id="12"/>
       <w:r>
         <w:rPr>
           <w:rFonts w:cs="Arial" w:ascii="Arial" w:hAnsi="Arial"/>
@@ -5417,8 +5392,8 @@
           <w:sz w:val="28"/>
         </w:rPr>
       </w:pPr>
-      <w:bookmarkStart w:id="15" w:name="_Toc414738383"/>
-      <w:bookmarkEnd w:id="15"/>
+      <w:bookmarkStart w:id="13" w:name="_Toc414738383"/>
+      <w:bookmarkEnd w:id="13"/>
       <w:r>
         <w:rPr>
           <w:rFonts w:cs="Arial" w:ascii="Arial" w:hAnsi="Arial"/>
@@ -5571,8 +5546,8 @@
           <w:sz w:val="28"/>
         </w:rPr>
       </w:pPr>
-      <w:bookmarkStart w:id="16" w:name="_Toc414738384"/>
-      <w:bookmarkEnd w:id="16"/>
+      <w:bookmarkStart w:id="14" w:name="_Toc414738384"/>
+      <w:bookmarkEnd w:id="14"/>
       <w:r>
         <w:rPr>
           <w:rFonts w:cs="Arial" w:ascii="Arial" w:hAnsi="Arial"/>
@@ -5633,8 +5608,8 @@
           <w:sz w:val="28"/>
         </w:rPr>
       </w:pPr>
-      <w:bookmarkStart w:id="17" w:name="_Toc414738385"/>
-      <w:bookmarkEnd w:id="17"/>
+      <w:bookmarkStart w:id="15" w:name="_Toc414738385"/>
+      <w:bookmarkEnd w:id="15"/>
       <w:r>
         <w:rPr>
           <w:rFonts w:cs="Arial" w:ascii="Arial" w:hAnsi="Arial"/>
@@ -8004,6 +7979,7 @@
           <w:rFonts w:cs="Arial" w:ascii="Arial" w:hAnsi="Arial"/>
           <w:lang w:val="en-US"/>
         </w:rPr>
+        <w:t>(Wikipedia)</w:t>
       </w:r>
     </w:p>
     <w:p>
@@ -8039,8 +8015,8 @@
           <w:sz w:val="28"/>
         </w:rPr>
       </w:pPr>
-      <w:bookmarkStart w:id="18" w:name="_Toc414738386"/>
-      <w:bookmarkEnd w:id="18"/>
+      <w:bookmarkStart w:id="16" w:name="_Toc414738386"/>
+      <w:bookmarkEnd w:id="16"/>
       <w:r>
         <w:rPr>
           <w:rFonts w:cs="Arial" w:ascii="Arial" w:hAnsi="Arial"/>
@@ -8285,8 +8261,8 @@
           <w:sz w:val="28"/>
         </w:rPr>
       </w:pPr>
-      <w:bookmarkStart w:id="19" w:name="_Toc414738387"/>
-      <w:bookmarkEnd w:id="19"/>
+      <w:bookmarkStart w:id="17" w:name="_Toc414738387"/>
+      <w:bookmarkEnd w:id="17"/>
       <w:r>
         <w:rPr>
           <w:rFonts w:cs="Arial" w:ascii="Arial" w:hAnsi="Arial"/>
@@ -8466,8 +8442,8 @@
           <w:sz w:val="28"/>
         </w:rPr>
       </w:pPr>
-      <w:bookmarkStart w:id="20" w:name="_Toc414738388"/>
-      <w:bookmarkEnd w:id="20"/>
+      <w:bookmarkStart w:id="18" w:name="_Toc414738388"/>
+      <w:bookmarkEnd w:id="18"/>
       <w:r>
         <w:rPr>
           <w:rFonts w:cs="Arial" w:ascii="Arial" w:hAnsi="Arial"/>
@@ -8529,8 +8505,8 @@
         </w:rPr>
         <w:t xml:space="preserve"> </w:t>
       </w:r>
-      <w:bookmarkStart w:id="21" w:name="_Toc414738389"/>
-      <w:bookmarkEnd w:id="21"/>
+      <w:bookmarkStart w:id="19" w:name="_Toc414738389"/>
+      <w:bookmarkEnd w:id="19"/>
       <w:r>
         <w:rPr>
           <w:rFonts w:cs="Arial" w:ascii="Arial" w:hAnsi="Arial"/>
@@ -8860,8 +8836,8 @@
           <w:sz w:val="28"/>
         </w:rPr>
       </w:pPr>
-      <w:bookmarkStart w:id="22" w:name="_Toc414738390"/>
-      <w:bookmarkEnd w:id="22"/>
+      <w:bookmarkStart w:id="20" w:name="_Toc414738390"/>
+      <w:bookmarkEnd w:id="20"/>
       <w:r>
         <w:rPr>
           <w:rFonts w:cs="Arial" w:ascii="Arial" w:hAnsi="Arial"/>
@@ -9227,8 +9203,8 @@
           <w:sz w:val="28"/>
         </w:rPr>
       </w:pPr>
-      <w:bookmarkStart w:id="23" w:name="_Toc414738391"/>
-      <w:bookmarkEnd w:id="23"/>
+      <w:bookmarkStart w:id="21" w:name="_Toc414738391"/>
+      <w:bookmarkEnd w:id="21"/>
       <w:r>
         <w:rPr>
           <w:rFonts w:cs="Arial" w:ascii="Arial" w:hAnsi="Arial"/>
@@ -9469,8 +9445,8 @@
           <w:sz w:val="28"/>
         </w:rPr>
       </w:pPr>
-      <w:bookmarkStart w:id="24" w:name="_Toc414738392"/>
-      <w:bookmarkEnd w:id="24"/>
+      <w:bookmarkStart w:id="22" w:name="_Toc414738392"/>
+      <w:bookmarkEnd w:id="22"/>
       <w:r>
         <w:rPr>
           <w:rFonts w:cs="Arial" w:ascii="Arial" w:hAnsi="Arial"/>
@@ -9686,8 +9662,8 @@
           <w:szCs w:val="23"/>
         </w:rPr>
       </w:pPr>
-      <w:bookmarkStart w:id="25" w:name="_Toc414738393"/>
-      <w:bookmarkEnd w:id="25"/>
+      <w:bookmarkStart w:id="23" w:name="_Toc414738393"/>
+      <w:bookmarkEnd w:id="23"/>
       <w:r>
         <w:rPr>
           <w:rFonts w:cs="Arial" w:ascii="Arial" w:hAnsi="Arial"/>
@@ -9762,8 +9738,8 @@
           <w:sz w:val="28"/>
         </w:rPr>
       </w:pPr>
-      <w:bookmarkStart w:id="26" w:name="_Toc414738394"/>
-      <w:bookmarkEnd w:id="26"/>
+      <w:bookmarkStart w:id="24" w:name="_Toc414738394"/>
+      <w:bookmarkEnd w:id="24"/>
       <w:r>
         <w:rPr>
           <w:rFonts w:cs="Arial" w:ascii="Arial" w:hAnsi="Arial"/>
@@ -9804,8 +9780,8 @@
           <w:sz w:val="28"/>
         </w:rPr>
       </w:pPr>
-      <w:bookmarkStart w:id="27" w:name="_Toc414738395"/>
-      <w:bookmarkEnd w:id="27"/>
+      <w:bookmarkStart w:id="25" w:name="_Toc414738395"/>
+      <w:bookmarkEnd w:id="25"/>
       <w:r>
         <w:rPr>
           <w:rFonts w:cs="Arial" w:ascii="Arial" w:hAnsi="Arial"/>
@@ -10106,8 +10082,8 @@
           <w:sz w:val="28"/>
         </w:rPr>
       </w:pPr>
-      <w:bookmarkStart w:id="28" w:name="_Toc414738396"/>
-      <w:bookmarkEnd w:id="28"/>
+      <w:bookmarkStart w:id="26" w:name="_Toc414738396"/>
+      <w:bookmarkEnd w:id="26"/>
       <w:r>
         <w:rPr>
           <w:rFonts w:cs="Arial" w:ascii="Arial" w:hAnsi="Arial"/>
@@ -10171,8 +10147,8 @@
         </w:rPr>
         <w:t xml:space="preserve"> </w:t>
       </w:r>
-      <w:bookmarkStart w:id="29" w:name="_Toc414738397"/>
-      <w:bookmarkEnd w:id="29"/>
+      <w:bookmarkStart w:id="27" w:name="_Toc414738397"/>
+      <w:bookmarkEnd w:id="27"/>
       <w:r>
         <w:rPr>
           <w:rFonts w:cs="Arial" w:ascii="Arial" w:hAnsi="Arial"/>
@@ -10367,7 +10343,7 @@
         </w:rPr>
         <w:t xml:space="preserve"> </w:t>
       </w:r>
-      <w:bookmarkStart w:id="30" w:name="_Toc414738398"/>
+      <w:bookmarkStart w:id="28" w:name="_Toc414738398"/>
       <w:r>
         <w:rPr>
           <w:rFonts w:cs="Arial" w:ascii="Arial" w:hAnsi="Arial"/>
@@ -10375,7 +10351,7 @@
         </w:rPr>
         <w:t>Exemplo de código mínimo de teste etapa 1</w:t>
       </w:r>
-      <w:bookmarkEnd w:id="30"/>
+      <w:bookmarkEnd w:id="28"/>
       <w:r>
         <w:rPr>
           <w:rFonts w:cs="Arial" w:ascii="Arial" w:hAnsi="Arial"/>
@@ -10501,8 +10477,8 @@
         </w:rPr>
         <w:t xml:space="preserve"> </w:t>
       </w:r>
-      <w:bookmarkStart w:id="31" w:name="_Toc414738399"/>
-      <w:bookmarkEnd w:id="31"/>
+      <w:bookmarkStart w:id="29" w:name="_Toc414738399"/>
+      <w:bookmarkEnd w:id="29"/>
       <w:r>
         <w:rPr>
           <w:rFonts w:cs="Arial" w:ascii="Arial" w:hAnsi="Arial"/>
@@ -10549,8 +10525,8 @@
         </w:rPr>
         <w:t xml:space="preserve"> </w:t>
       </w:r>
-      <w:bookmarkStart w:id="32" w:name="_Toc414738400"/>
-      <w:bookmarkEnd w:id="32"/>
+      <w:bookmarkStart w:id="30" w:name="_Toc414738400"/>
+      <w:bookmarkEnd w:id="30"/>
       <w:r>
         <w:rPr>
           <w:rFonts w:cs="Arial" w:ascii="Arial" w:hAnsi="Arial"/>
@@ -10662,8 +10638,8 @@
         </w:rPr>
         <w:t xml:space="preserve"> </w:t>
       </w:r>
-      <w:bookmarkStart w:id="33" w:name="_Toc414738401"/>
-      <w:bookmarkEnd w:id="33"/>
+      <w:bookmarkStart w:id="31" w:name="_Toc414738401"/>
+      <w:bookmarkEnd w:id="31"/>
       <w:r>
         <w:rPr>
           <w:rFonts w:cs="Arial" w:ascii="Arial" w:hAnsi="Arial"/>
@@ -10727,8 +10703,8 @@
           <w:sz w:val="28"/>
         </w:rPr>
       </w:pPr>
-      <w:bookmarkStart w:id="34" w:name="_Toc414738402"/>
-      <w:bookmarkEnd w:id="34"/>
+      <w:bookmarkStart w:id="32" w:name="_Toc414738402"/>
+      <w:bookmarkEnd w:id="32"/>
       <w:r>
         <w:rPr>
           <w:rFonts w:cs="Arial" w:ascii="Arial" w:hAnsi="Arial"/>
@@ -10948,34 +10924,44 @@
     </w:p>
     <w:p>
       <w:pPr>
-        <w:pStyle w:val="Normal"/>
+        <w:pStyle w:val="Corpodotexto"/>
         <w:jc w:val="both"/>
         <w:rPr/>
       </w:pPr>
       <w:r>
         <w:rPr/>
-        <w:t>Qualidade de Software: Aprenda as metoodologias e técnicas mais modernas para o desenvolvimento de doftware 2ª edição, Novatec, Andŕe Koscianski, Michel dos Santos Soares.</w:t>
-      </w:r>
-    </w:p>
-    <w:p>
-      <w:pPr>
-        <w:pStyle w:val="Normal"/>
-        <w:jc w:val="both"/>
+        <w:t xml:space="preserve">KOSCIANSKI, André; KOSCIANSKI, André. </w:t>
+      </w:r>
+      <w:r>
+        <w:rPr>
+          <w:rStyle w:val="Nfaseforte"/>
+        </w:rPr>
+        <w:t xml:space="preserve">Qualidade de Software: </w:t>
+      </w:r>
+      <w:r>
         <w:rPr/>
-      </w:pPr>
-      <w:r>
+        <w:t>Aprenda as metoodologias e técnicas mais modernas para o desenvolvimento de doftware. 2. ed. São Paulo: Novatec, 2007. 395 p.</w:t>
+      </w:r>
+    </w:p>
+    <w:p>
+      <w:pPr>
+        <w:pStyle w:val="Normal"/>
+        <w:jc w:val="both"/>
         <w:rPr/>
-      </w:r>
-    </w:p>
-    <w:p>
-      <w:pPr>
-        <w:pStyle w:val="Normal"/>
-        <w:jc w:val="both"/>
+      </w:pPr>
+      <w:r>
         <w:rPr/>
-      </w:pPr>
+        <w:t xml:space="preserve">FEATHERS, Michael C.. </w:t>
+      </w:r>
+      <w:r>
+        <w:rPr>
+          <w:rStyle w:val="Nfaseforte"/>
+        </w:rPr>
+        <w:t xml:space="preserve">Trabalho eficaz com codigo legado. </w:t>
+      </w:r>
       <w:r>
         <w:rPr/>
-        <w:t>Trabalho Eficaz com Codigo Legado, Michael c. FEATHERS.</w:t>
+        <w:t>Porto Alegre: Bookman, 2013. 406 p.</w:t>
       </w:r>
     </w:p>
     <w:p>
@@ -10996,38 +10982,48 @@
       </w:pPr>
       <w:r>
         <w:rPr/>
-        <w:t>O Mitico Homem-Mês. Frederick P. Brooks Jr.</w:t>
-      </w:r>
-    </w:p>
-    <w:p>
-      <w:pPr>
-        <w:pStyle w:val="Normal"/>
-        <w:jc w:val="both"/>
+        <w:t xml:space="preserve">BROOKS JUNIOR, Frederick Phillips. </w:t>
+      </w:r>
+      <w:r>
+        <w:rPr>
+          <w:rStyle w:val="Nfaseforte"/>
+        </w:rPr>
+        <w:t xml:space="preserve">O Mitico Homem-Mes: </w:t>
+      </w:r>
+      <w:r>
         <w:rPr/>
-      </w:pPr>
-      <w:r>
+        <w:t>Ensaios sobre engenharia de software. Rio de Janeiro: Campus, 2009. 300 p.</w:t>
+      </w:r>
+    </w:p>
+    <w:p>
+      <w:pPr>
+        <w:pStyle w:val="Normal"/>
+        <w:jc w:val="both"/>
         <w:rPr/>
-      </w:r>
-    </w:p>
-    <w:p>
-      <w:pPr>
-        <w:pStyle w:val="Normal"/>
-        <w:jc w:val="both"/>
+      </w:pPr>
+      <w:r>
         <w:rPr/>
-      </w:pPr>
-      <w:r>
+      </w:r>
+    </w:p>
+    <w:p>
+      <w:pPr>
+        <w:pStyle w:val="Normal"/>
+        <w:jc w:val="both"/>
         <w:rPr/>
-        <w:t>Codigo Limpo: Habilidades Práticas do Agile Software. Robert C. Martin</w:t>
-      </w:r>
-    </w:p>
-    <w:p>
-      <w:pPr>
-        <w:pStyle w:val="Normal"/>
-        <w:jc w:val="both"/>
+      </w:pPr>
+      <w:r>
         <w:rPr/>
-      </w:pPr>
+        <w:t xml:space="preserve">MARTIN, Robert C. et al. </w:t>
+      </w:r>
+      <w:r>
+        <w:rPr>
+          <w:rStyle w:val="Nfaseforte"/>
+        </w:rPr>
+        <w:t xml:space="preserve">Código Limpo: </w:t>
+      </w:r>
       <w:r>
         <w:rPr/>
+        <w:t xml:space="preserve">habilidade prática do Agile Software. Rio de Janeiro: Alta Books, 2011. 456 p. </w:t>
       </w:r>
     </w:p>
     <w:p>
@@ -11038,7 +11034,6 @@
       </w:pPr>
       <w:r>
         <w:rPr/>
-        <w:t>Praticas Ageis de Desenvolvimento de Software em Java: Curso PM-87 :Caelum ensino e inovação</w:t>
       </w:r>
     </w:p>
     <w:p>
@@ -11049,79 +11044,79 @@
       </w:pPr>
       <w:r>
         <w:rPr/>
-      </w:r>
-    </w:p>
-    <w:p>
-      <w:pPr>
-        <w:pStyle w:val="Normal"/>
-        <w:jc w:val="both"/>
+        <w:t xml:space="preserve">CAELUM (São Paulo). Caelum Ensino e Inovação. </w:t>
+      </w:r>
+      <w:r>
+        <w:rPr>
+          <w:rStyle w:val="Nfaseforte"/>
+        </w:rPr>
+        <w:t xml:space="preserve">Práticas Ágeis de Desenvolvimento de Software em Java: </w:t>
+      </w:r>
+      <w:r>
         <w:rPr/>
-      </w:pPr>
-      <w:r>
+        <w:t>Curso PM-87. São Paulo, 2014.</w:t>
+      </w:r>
+    </w:p>
+    <w:p>
+      <w:pPr>
+        <w:pStyle w:val="Normal"/>
+        <w:jc w:val="both"/>
         <w:rPr/>
-        <w:t>Refactoring: Improving the Design of Existing Code. Martin Fowler, Kent Beck, John Brant, Wiliam Opdyke, Don Roberts</w:t>
-      </w:r>
-    </w:p>
-    <w:p>
-      <w:pPr>
-        <w:pStyle w:val="Normal"/>
-        <w:jc w:val="both"/>
+      </w:pPr>
+      <w:r>
         <w:rPr/>
-      </w:pPr>
-      <w:r>
+      </w:r>
+    </w:p>
+    <w:p>
+      <w:pPr>
+        <w:pStyle w:val="Normal"/>
+        <w:jc w:val="both"/>
         <w:rPr/>
-      </w:r>
-    </w:p>
-    <w:p>
-      <w:pPr>
-        <w:pStyle w:val="Normal"/>
-        <w:jc w:val="both"/>
+      </w:pPr>
+      <w:r>
         <w:rPr/>
-      </w:pPr>
-      <w:hyperlink r:id="rId10">
-        <w:r>
-          <w:rPr>
-            <w:rStyle w:val="LinkdaInternet"/>
-          </w:rPr>
-          <w:t>http://c2.com/cgi/wiki?TechnicalDebt</w:t>
-        </w:r>
-      </w:hyperlink>
-      <w:hyperlink r:id="rId11">
-        <w:r>
-          <w:rPr/>
-          <w:t xml:space="preserve"> Ward Cunnigham</w:t>
-        </w:r>
-      </w:hyperlink>
-    </w:p>
-    <w:p>
-      <w:pPr>
-        <w:pStyle w:val="Normal"/>
-        <w:jc w:val="both"/>
+        <w:t xml:space="preserve">FOWLER, Martin et al. </w:t>
+      </w:r>
+      <w:r>
+        <w:rPr>
+          <w:rStyle w:val="Nfaseforte"/>
+        </w:rPr>
+        <w:t xml:space="preserve">Refactoring: </w:t>
+      </w:r>
+      <w:r>
         <w:rPr/>
-      </w:pPr>
-      <w:r>
+        <w:t>Improving the Design of Existing Code. Mishawaka: Better World Books, 2007. 431 p.</w:t>
+      </w:r>
+    </w:p>
+    <w:p>
+      <w:pPr>
+        <w:pStyle w:val="Normal"/>
+        <w:jc w:val="both"/>
         <w:rPr/>
-      </w:r>
-    </w:p>
-    <w:p>
-      <w:pPr>
-        <w:pStyle w:val="Normal"/>
-        <w:jc w:val="both"/>
+      </w:pPr>
+      <w:r>
         <w:rPr/>
-      </w:pPr>
-      <w:r>
+      </w:r>
+    </w:p>
+    <w:p>
+      <w:pPr>
+        <w:pStyle w:val="Normal"/>
+        <w:jc w:val="both"/>
         <w:rPr/>
-        <w:t>A Complexity Measure. Thomas j. McCabe 1976</w:t>
-      </w:r>
-    </w:p>
-    <w:p>
-      <w:pPr>
-        <w:pStyle w:val="Normal"/>
-        <w:jc w:val="both"/>
+      </w:pPr>
+      <w:r>
         <w:rPr/>
-      </w:pPr>
+        <w:t xml:space="preserve">CUNNIGHAM, Ward. </w:t>
+      </w:r>
+      <w:r>
+        <w:rPr>
+          <w:rStyle w:val="Nfaseforte"/>
+        </w:rPr>
+        <w:t xml:space="preserve">Technical Debt. </w:t>
+      </w:r>
       <w:r>
         <w:rPr/>
+        <w:t>2014. Disponível em: &lt;http://c2.com/cgi/wiki?TechnicalDebt&gt;. Acesso em: 22 mar. 2015.</w:t>
       </w:r>
     </w:p>
     <w:p>
@@ -11132,7 +11127,6 @@
       </w:pPr>
       <w:r>
         <w:rPr/>
-        <w:t>Test Driven Development - Teste e Design no Mundo Real com DotNet - Casa do Codigo  Mauricio Anich</w:t>
       </w:r>
     </w:p>
     <w:p>
@@ -11143,121 +11137,207 @@
       </w:pPr>
       <w:r>
         <w:rPr/>
-      </w:r>
-    </w:p>
-    <w:p>
-      <w:pPr>
-        <w:pStyle w:val="Normal"/>
-        <w:jc w:val="both"/>
+        <w:t xml:space="preserve">MCCABE, Thomas J.. A Complexity Measure. </w:t>
+      </w:r>
+      <w:r>
+        <w:rPr>
+          <w:rStyle w:val="Nfaseforte"/>
+        </w:rPr>
+        <w:t xml:space="preserve">Ieee: Transactions on software engineeting, </w:t>
+      </w:r>
+      <w:r>
         <w:rPr/>
-      </w:pPr>
-      <w:r>
+        <w:t xml:space="preserve">Fort George G. Meade, v. 4, n. 2, p.308-319, dez. 1976. </w:t>
+      </w:r>
+    </w:p>
+    <w:p>
+      <w:pPr>
+        <w:pStyle w:val="Normal"/>
+        <w:jc w:val="both"/>
         <w:rPr/>
-        <w:t>Test-Driven Development - Teste e Design no Mundo Real - Casa do Codigo Mauricio Anich</w:t>
-      </w:r>
-    </w:p>
-    <w:p>
-      <w:pPr>
-        <w:pStyle w:val="Normal"/>
-        <w:jc w:val="both"/>
+      </w:pPr>
+      <w:r>
         <w:rPr/>
-      </w:pPr>
-      <w:r>
+      </w:r>
+    </w:p>
+    <w:p>
+      <w:pPr>
+        <w:pStyle w:val="Normal"/>
+        <w:jc w:val="both"/>
         <w:rPr/>
-      </w:r>
-    </w:p>
-    <w:p>
-      <w:pPr>
-        <w:pStyle w:val="Textoprformatado"/>
-        <w:spacing w:lineRule="auto" w:line="360" w:before="280" w:after="280"/>
-        <w:ind w:left="0" w:right="0" w:firstLine="709"/>
-        <w:jc w:val="both"/>
-        <w:rPr>
-          <w:rStyle w:val="LinkdaInternet"/>
-          <w:rFonts w:cs="Arial" w:ascii="Arial" w:hAnsi="Arial"/>
-        </w:rPr>
-      </w:pPr>
-      <w:hyperlink r:id="rId12">
-        <w:r>
-          <w:rPr>
-            <w:rStyle w:val="LinkdaInternet"/>
-            <w:rFonts w:cs="Arial" w:ascii="Arial" w:hAnsi="Arial"/>
-          </w:rPr>
-          <w:t>http://www.devmedia.com.br/sequencia-de-fibonacci-em-java/23620</w:t>
-        </w:r>
-      </w:hyperlink>
-    </w:p>
-    <w:p>
-      <w:pPr>
-        <w:pStyle w:val="Textoprformatado"/>
-        <w:spacing w:lineRule="auto" w:line="360" w:before="280" w:after="280"/>
-        <w:ind w:left="0" w:right="0" w:firstLine="709"/>
-        <w:jc w:val="both"/>
+      </w:pPr>
+      <w:r>
         <w:rPr/>
-      </w:pPr>
+        <w:t xml:space="preserve">ANICH, Mauricio. </w:t>
+      </w:r>
+      <w:r>
+        <w:rPr>
+          <w:rStyle w:val="Nfaseforte"/>
+        </w:rPr>
+        <w:t xml:space="preserve">Test Driven Development: </w:t>
+      </w:r>
       <w:r>
         <w:rPr/>
-      </w:r>
-    </w:p>
-    <w:p>
-      <w:pPr>
-        <w:pStyle w:val="Textoprformatado"/>
-        <w:spacing w:lineRule="auto" w:line="360" w:before="280" w:after="280"/>
-        <w:ind w:left="0" w:right="0" w:firstLine="709"/>
-        <w:jc w:val="both"/>
-        <w:rPr>
-          <w:rStyle w:val="LinkdaInternet"/>
-          <w:rFonts w:cs="Arial" w:ascii="Arial" w:hAnsi="Arial"/>
-          <w:vertAlign w:val="superscript"/>
-        </w:rPr>
-      </w:pPr>
-      <w:hyperlink r:id="rId13">
-        <w:r>
-          <w:rPr>
-            <w:rStyle w:val="LinkdaInternet"/>
-            <w:rFonts w:cs="Arial" w:ascii="Arial" w:hAnsi="Arial"/>
-          </w:rPr>
-          <w:t>http://pt.wikipedia.org/wiki/Refatora%C3%A7%C3%A3</w:t>
-        </w:r>
-        <w:r>
-          <w:rPr>
-            <w:rStyle w:val="LinkdaInternet"/>
-            <w:rFonts w:cs="Arial" w:ascii="Arial" w:hAnsi="Arial"/>
-            <w:vertAlign w:val="superscript"/>
-          </w:rPr>
-          <w:t>o</w:t>
-        </w:r>
-      </w:hyperlink>
-    </w:p>
-    <w:p>
-      <w:pPr>
-        <w:pStyle w:val="Textoprformatado"/>
-        <w:spacing w:lineRule="auto" w:line="360" w:before="280" w:after="280"/>
-        <w:ind w:left="0" w:right="0" w:firstLine="709"/>
-        <w:jc w:val="both"/>
-        <w:rPr>
-          <w:rStyle w:val="LinkdaInternet"/>
-          <w:rFonts w:cs="Arial" w:ascii="Arial" w:hAnsi="Arial"/>
-          <w:position w:val="0"/>
-          <w:sz w:val="24"/>
-          <w:vertAlign w:val="baseline"/>
-        </w:rPr>
-      </w:pPr>
-      <w:hyperlink r:id="rId14">
-        <w:r>
-          <w:rPr>
-            <w:rStyle w:val="LinkdaInternet"/>
-            <w:rFonts w:cs="Arial" w:ascii="Arial" w:hAnsi="Arial"/>
-            <w:position w:val="0"/>
-            <w:sz w:val="24"/>
-            <w:vertAlign w:val="baseline"/>
-          </w:rPr>
-          <w:t>http://www.siegmann.nl/</w:t>
-        </w:r>
-      </w:hyperlink>
+        <w:t>Teste e Design no Mundo Real. Internet: Casa do Codigo, 2014. 181 p.</w:t>
+      </w:r>
+    </w:p>
+    <w:p>
+      <w:pPr>
+        <w:pStyle w:val="Normal"/>
+        <w:jc w:val="both"/>
+        <w:rPr/>
+      </w:pPr>
+      <w:r>
+        <w:rPr/>
+      </w:r>
+    </w:p>
+    <w:p>
+      <w:pPr>
+        <w:pStyle w:val="Normal"/>
+        <w:jc w:val="both"/>
+        <w:rPr/>
+      </w:pPr>
+      <w:r>
+        <w:rPr/>
+        <w:t xml:space="preserve">DEVMEDIA. </w:t>
+      </w:r>
+      <w:r>
+        <w:rPr>
+          <w:rStyle w:val="Nfaseforte"/>
+        </w:rPr>
+        <w:t xml:space="preserve">Sequência de Fibonacci em Java. </w:t>
+      </w:r>
+      <w:r>
+        <w:rPr/>
+        <w:t>Disponível em: &lt;http://www.devmedia.com.br/sequencia-de-fibonacci-em-java/23620&gt;. Acesso em: 22 mar. 2015.</w:t>
+      </w:r>
+    </w:p>
+    <w:p>
+      <w:pPr>
+        <w:pStyle w:val="Normal"/>
+        <w:jc w:val="both"/>
+        <w:rPr/>
+      </w:pPr>
+      <w:r>
+        <w:rPr/>
+      </w:r>
+    </w:p>
+    <w:p>
+      <w:pPr>
+        <w:pStyle w:val="Normal"/>
+        <w:jc w:val="both"/>
+        <w:rPr/>
+      </w:pPr>
+      <w:r>
+        <w:rPr/>
+        <w:t xml:space="preserve">WIKIPEDIA. </w:t>
+      </w:r>
+      <w:r>
+        <w:rPr>
+          <w:rStyle w:val="Nfaseforte"/>
+        </w:rPr>
+        <w:t xml:space="preserve">Refatoração. </w:t>
+      </w:r>
+      <w:r>
+        <w:rPr/>
+        <w:t>Disponível em: &lt;http://pt.wikipedia.org/wiki/Refatoração&gt;. Acesso em: 22 mar. 2015.</w:t>
+      </w:r>
+    </w:p>
+    <w:p>
+      <w:pPr>
+        <w:pStyle w:val="Normal"/>
+        <w:jc w:val="both"/>
+        <w:rPr/>
+      </w:pPr>
+      <w:r>
+        <w:rPr/>
+      </w:r>
+    </w:p>
+    <w:p>
+      <w:pPr>
+        <w:pStyle w:val="Normal"/>
+        <w:jc w:val="both"/>
+        <w:rPr/>
+      </w:pPr>
+      <w:r>
+        <w:rPr/>
+        <w:t xml:space="preserve">SIEGMANN, Paul. </w:t>
+      </w:r>
+      <w:r>
+        <w:rPr>
+          <w:rStyle w:val="Nfaseforte"/>
+        </w:rPr>
+        <w:t xml:space="preserve">Download. </w:t>
+      </w:r>
+      <w:r>
+        <w:rPr/>
+        <w:t>Disponível em: &lt;http://www.siegmann.nl/epublib/download&gt;. Acesso em: 22 mar. 2015.</w:t>
+      </w:r>
+    </w:p>
+    <w:p>
+      <w:pPr>
+        <w:pStyle w:val="Normal"/>
+        <w:jc w:val="both"/>
+        <w:rPr/>
+      </w:pPr>
+      <w:r>
+        <w:rPr/>
+      </w:r>
+    </w:p>
+    <w:p>
+      <w:pPr>
+        <w:pStyle w:val="Normal"/>
+        <w:jc w:val="both"/>
+        <w:rPr/>
+      </w:pPr>
+      <w:r>
+        <w:rPr/>
+        <w:t xml:space="preserve">FOWLER, Martin. </w:t>
+      </w:r>
+      <w:r>
+        <w:rPr>
+          <w:rStyle w:val="Nfaseforte"/>
+        </w:rPr>
+        <w:t xml:space="preserve">TechnicalDebt. </w:t>
+      </w:r>
+      <w:r>
+        <w:rPr/>
+        <w:t>2003. Disponível em: &lt;http://martinfowler.com/bliki/TechnicalDebt.html&gt;. Acesso em: 22 mar. 2015.</w:t>
+      </w:r>
+    </w:p>
+    <w:p>
+      <w:pPr>
+        <w:pStyle w:val="Normal"/>
+        <w:jc w:val="both"/>
+        <w:rPr/>
+      </w:pPr>
+      <w:r>
+        <w:rPr/>
+      </w:r>
+    </w:p>
+    <w:p>
+      <w:pPr>
+        <w:pStyle w:val="Normal"/>
+        <w:jc w:val="both"/>
+        <w:rPr/>
+      </w:pPr>
+      <w:r>
+        <w:rPr/>
+        <w:t xml:space="preserve">GOMES, André Faria. </w:t>
+      </w:r>
+      <w:r>
+        <w:rPr>
+          <w:rStyle w:val="Nfaseforte"/>
+        </w:rPr>
+        <w:t xml:space="preserve">Agile: </w:t>
+      </w:r>
+      <w:r>
+        <w:rPr/>
+        <w:t>Desenvolvimento de software com entregas frequentes e foco no valor de negócio. Internet: Casa do Codigo, 2014. 176 p.</w:t>
+      </w:r>
     </w:p>
     <w:sectPr>
-      <w:headerReference w:type="default" r:id="rId15"/>
+      <w:headerReference w:type="default" r:id="rId10"/>
       <w:type w:val="nextPage"/>
       <w:pgSz w:w="11906" w:h="16838"/>
       <w:pgMar w:left="1701" w:right="1134" w:header="709" w:top="1701" w:footer="0" w:bottom="1134" w:gutter="0"/>
@@ -11289,7 +11369,7 @@
       <w:fldChar w:fldCharType="separate"/>
     </w:r>
     <w:r>
-      <w:t>1</w:t>
+      <w:t>32</w:t>
     </w:r>
     <w:r>
       <w:fldChar w:fldCharType="end"/>
@@ -12355,9 +12435,47 @@
       <w:rFonts w:cs="Courier New"/>
     </w:rPr>
   </w:style>
+  <w:style w:type="character" w:styleId="ListLabel16">
+    <w:name w:val="ListLabel 16"/>
+    <w:rPr>
+      <w:b w:val="false"/>
+      <w:sz w:val="28"/>
+    </w:rPr>
+  </w:style>
+  <w:style w:type="character" w:styleId="ListLabel17">
+    <w:name w:val="ListLabel 17"/>
+    <w:rPr>
+      <w:sz w:val="28"/>
+    </w:rPr>
+  </w:style>
+  <w:style w:type="character" w:styleId="ListLabel18">
+    <w:name w:val="ListLabel 18"/>
+    <w:rPr>
+      <w:rFonts w:cs="Symbol"/>
+    </w:rPr>
+  </w:style>
+  <w:style w:type="character" w:styleId="ListLabel19">
+    <w:name w:val="ListLabel 19"/>
+    <w:rPr>
+      <w:rFonts w:cs="Courier New"/>
+    </w:rPr>
+  </w:style>
+  <w:style w:type="character" w:styleId="ListLabel20">
+    <w:name w:val="ListLabel 20"/>
+    <w:rPr>
+      <w:rFonts w:cs="Wingdings"/>
+    </w:rPr>
+  </w:style>
   <w:style w:type="character" w:styleId="Vnculodendice">
     <w:name w:val="Vínculo de índice"/>
     <w:rPr/>
+  </w:style>
+  <w:style w:type="character" w:styleId="Nfaseforte">
+    <w:name w:val="Ênfase forte"/>
+    <w:rPr>
+      <w:b/>
+      <w:bCs/>
+    </w:rPr>
   </w:style>
   <w:style w:type="paragraph" w:styleId="Ttulo">
     <w:name w:val="Título"/>
@@ -12526,11 +12644,11 @@
       <w:jc w:val="left"/>
     </w:pPr>
     <w:rPr>
-      <w:rFonts w:ascii="Arial" w:hAnsi="Arial" w:cs="Arial" w:eastAsia="Droid Sans Fallback"/>
+      <w:rFonts w:ascii="Arial" w:hAnsi="Arial" w:eastAsia="Droid Sans Fallback" w:cs="Arial"/>
       <w:color w:val="000000"/>
       <w:sz w:val="24"/>
       <w:szCs w:val="24"/>
-      <w:lang w:eastAsia="en-US" w:bidi="ar-SA" w:val="pt-BR"/>
+      <w:lang w:val="pt-BR" w:eastAsia="en-US" w:bidi="ar-SA"/>
     </w:rPr>
   </w:style>
   <w:style w:type="paragraph" w:styleId="Ttulodosumrio">

</xml_diff>

<commit_message>
um poiuco de texto
</commit_message>
<xml_diff>
--- a/doc/vinicius temoteo ferrari 4.docx
+++ b/doc/vinicius temoteo ferrari 4.docx
@@ -1411,10 +1411,12 @@
           </w:rPr>
           <w:t>1.</w:t>
         </w:r>
+      </w:hyperlink>
+      <w:hyperlink w:anchor="_Toc414738373">
         <w:r>
           <w:rPr>
             <w:rStyle w:val="Vnculodendice"/>
-            <w:rFonts w:cs="" w:ascii="Calibri" w:hAnsi="Calibri"/>
+            <w:rFonts w:ascii="Calibri" w:hAnsi="Calibri"/>
             <w:color w:val="00000A"/>
             <w:sz w:val="22"/>
             <w:szCs w:val="22"/>
@@ -1422,12 +1424,16 @@
           </w:rPr>
           <w:tab/>
         </w:r>
+      </w:hyperlink>
+      <w:hyperlink w:anchor="_Toc414738373">
         <w:r>
           <w:rPr>
             <w:rStyle w:val="Vnculodendice"/>
           </w:rPr>
           <w:t>INTRODUÇÃO</w:t>
         </w:r>
+      </w:hyperlink>
+      <w:hyperlink w:anchor="_Toc414738373">
         <w:r>
           <w:rPr>
             <w:rStyle w:val="Vnculodendice"/>
@@ -1459,6 +1465,8 @@
           <w:tab/>
           <w:t>Objetivos</w:t>
         </w:r>
+      </w:hyperlink>
+      <w:hyperlink w:anchor="_Toc414738374">
         <w:r>
           <w:rPr>
             <w:rStyle w:val="Vnculodendice"/>
@@ -1490,12 +1498,16 @@
           </w:rPr>
           <w:t>1.2.</w:t>
         </w:r>
+      </w:hyperlink>
+      <w:hyperlink w:anchor="_Toc414738375">
         <w:r>
           <w:rPr>
             <w:rStyle w:val="Vnculodendice"/>
           </w:rPr>
           <w:tab/>
         </w:r>
+      </w:hyperlink>
+      <w:hyperlink w:anchor="_Toc414738375">
         <w:r>
           <w:rPr>
             <w:rStyle w:val="Vnculodendice"/>
@@ -1504,6 +1516,8 @@
           </w:rPr>
           <w:t>Justificativa</w:t>
         </w:r>
+      </w:hyperlink>
+      <w:hyperlink w:anchor="_Toc414738375">
         <w:r>
           <w:rPr>
             <w:rStyle w:val="Vnculodendice"/>
@@ -1534,12 +1548,16 @@
           </w:rPr>
           <w:t>1.3.</w:t>
         </w:r>
+      </w:hyperlink>
+      <w:hyperlink w:anchor="_Toc414738376">
         <w:r>
           <w:rPr>
             <w:rStyle w:val="Vnculodendice"/>
           </w:rPr>
           <w:tab/>
         </w:r>
+      </w:hyperlink>
+      <w:hyperlink w:anchor="_Toc414738376">
         <w:r>
           <w:rPr>
             <w:rStyle w:val="Vnculodendice"/>
@@ -1547,6 +1565,8 @@
           </w:rPr>
           <w:t>Materiais e procedimentos</w:t>
         </w:r>
+      </w:hyperlink>
+      <w:hyperlink w:anchor="_Toc414738376">
         <w:r>
           <w:rPr>
             <w:rStyle w:val="Vnculodendice"/>
@@ -1577,10 +1597,12 @@
           </w:rPr>
           <w:t>2.</w:t>
         </w:r>
+      </w:hyperlink>
+      <w:hyperlink w:anchor="_Toc414738377">
         <w:r>
           <w:rPr>
             <w:rStyle w:val="Vnculodendice"/>
-            <w:rFonts w:cs="" w:ascii="Calibri" w:hAnsi="Calibri"/>
+            <w:rFonts w:ascii="Calibri" w:hAnsi="Calibri"/>
             <w:color w:val="00000A"/>
             <w:sz w:val="22"/>
             <w:szCs w:val="22"/>
@@ -1588,6 +1610,8 @@
           </w:rPr>
           <w:tab/>
         </w:r>
+      </w:hyperlink>
+      <w:hyperlink w:anchor="_Toc414738377">
         <w:r>
           <w:rPr>
             <w:rStyle w:val="Vnculodendice"/>
@@ -1595,6 +1619,8 @@
           </w:rPr>
           <w:t>FUNDAMENTAÇÃO TEÓRICA</w:t>
         </w:r>
+      </w:hyperlink>
+      <w:hyperlink w:anchor="_Toc414738377">
         <w:r>
           <w:rPr>
             <w:rStyle w:val="Vnculodendice"/>
@@ -1625,12 +1651,16 @@
           </w:rPr>
           <w:t>2.1.</w:t>
         </w:r>
+      </w:hyperlink>
+      <w:hyperlink w:anchor="_Toc414738378">
         <w:r>
           <w:rPr>
             <w:rStyle w:val="Vnculodendice"/>
           </w:rPr>
           <w:tab/>
         </w:r>
+      </w:hyperlink>
+      <w:hyperlink w:anchor="_Toc414738378">
         <w:r>
           <w:rPr>
             <w:rStyle w:val="Vnculodendice"/>
@@ -1638,6 +1668,8 @@
           </w:rPr>
           <w:t>Qualidade</w:t>
         </w:r>
+      </w:hyperlink>
+      <w:hyperlink w:anchor="_Toc414738378">
         <w:r>
           <w:rPr>
             <w:rStyle w:val="Vnculodendice"/>
@@ -1668,12 +1700,16 @@
           </w:rPr>
           <w:t>2.2.</w:t>
         </w:r>
+      </w:hyperlink>
+      <w:hyperlink w:anchor="_Toc414738379">
         <w:r>
           <w:rPr>
             <w:rStyle w:val="Vnculodendice"/>
           </w:rPr>
           <w:tab/>
         </w:r>
+      </w:hyperlink>
+      <w:hyperlink w:anchor="_Toc414738379">
         <w:r>
           <w:rPr>
             <w:rStyle w:val="Vnculodendice"/>
@@ -1681,6 +1717,8 @@
           </w:rPr>
           <w:t>Qualidade de produto de software</w:t>
         </w:r>
+      </w:hyperlink>
+      <w:hyperlink w:anchor="_Toc414738379">
         <w:r>
           <w:rPr>
             <w:rStyle w:val="Vnculodendice"/>
@@ -1712,12 +1750,16 @@
           </w:rPr>
           <w:t>2.3.</w:t>
         </w:r>
+      </w:hyperlink>
+      <w:hyperlink w:anchor="_Toc414738380">
         <w:r>
           <w:rPr>
             <w:rStyle w:val="Vnculodendice"/>
           </w:rPr>
           <w:tab/>
         </w:r>
+      </w:hyperlink>
+      <w:hyperlink w:anchor="_Toc414738380">
         <w:r>
           <w:rPr>
             <w:rStyle w:val="Vnculodendice"/>
@@ -1726,6 +1768,8 @@
           </w:rPr>
           <w:t>Qualidade de código</w:t>
         </w:r>
+      </w:hyperlink>
+      <w:hyperlink w:anchor="_Toc414738380">
         <w:r>
           <w:rPr>
             <w:rStyle w:val="Vnculodendice"/>
@@ -1757,10 +1801,12 @@
           </w:rPr>
           <w:t>2.3.1.</w:t>
         </w:r>
+      </w:hyperlink>
+      <w:hyperlink w:anchor="_Toc414738381">
         <w:r>
           <w:rPr>
             <w:rStyle w:val="Vnculodendice"/>
-            <w:rFonts w:cs="" w:ascii="Calibri" w:hAnsi="Calibri"/>
+            <w:rFonts w:ascii="Calibri" w:hAnsi="Calibri"/>
             <w:color w:val="00000A"/>
             <w:sz w:val="22"/>
             <w:szCs w:val="22"/>
@@ -1768,6 +1814,8 @@
           </w:rPr>
           <w:tab/>
         </w:r>
+      </w:hyperlink>
+      <w:hyperlink w:anchor="_Toc414738381">
         <w:r>
           <w:rPr>
             <w:rStyle w:val="Vnculodendice"/>
@@ -1776,6 +1824,8 @@
           </w:rPr>
           <w:t>Complexidade Ciclomática (CC)</w:t>
         </w:r>
+      </w:hyperlink>
+      <w:hyperlink w:anchor="_Toc414738381">
         <w:r>
           <w:rPr>
             <w:rStyle w:val="Vnculodendice"/>
@@ -1806,10 +1856,12 @@
           </w:rPr>
           <w:t>2.3.2.</w:t>
         </w:r>
+      </w:hyperlink>
+      <w:hyperlink w:anchor="_Toc414738382">
         <w:r>
           <w:rPr>
             <w:rStyle w:val="Vnculodendice"/>
-            <w:rFonts w:cs="" w:ascii="Calibri" w:hAnsi="Calibri"/>
+            <w:rFonts w:ascii="Calibri" w:hAnsi="Calibri"/>
             <w:color w:val="00000A"/>
             <w:sz w:val="22"/>
             <w:szCs w:val="22"/>
@@ -1817,6 +1869,8 @@
           </w:rPr>
           <w:tab/>
         </w:r>
+      </w:hyperlink>
+      <w:hyperlink w:anchor="_Toc414738382">
         <w:r>
           <w:rPr>
             <w:rStyle w:val="Vnculodendice"/>
@@ -1824,6 +1878,8 @@
           </w:rPr>
           <w:t>Número de Linhas De Código (LOC – Line of Code)</w:t>
         </w:r>
+      </w:hyperlink>
+      <w:hyperlink w:anchor="_Toc414738382">
         <w:r>
           <w:rPr>
             <w:rStyle w:val="Vnculodendice"/>
@@ -1855,10 +1911,12 @@
           </w:rPr>
           <w:t>2.3.3.</w:t>
         </w:r>
+      </w:hyperlink>
+      <w:hyperlink w:anchor="_Toc414738383">
         <w:r>
           <w:rPr>
             <w:rStyle w:val="Vnculodendice"/>
-            <w:rFonts w:cs="" w:ascii="Calibri" w:hAnsi="Calibri"/>
+            <w:rFonts w:ascii="Calibri" w:hAnsi="Calibri"/>
             <w:color w:val="00000A"/>
             <w:sz w:val="22"/>
             <w:szCs w:val="22"/>
@@ -1866,6 +1924,8 @@
           </w:rPr>
           <w:tab/>
         </w:r>
+      </w:hyperlink>
+      <w:hyperlink w:anchor="_Toc414738383">
         <w:r>
           <w:rPr>
             <w:rStyle w:val="Vnculodendice"/>
@@ -1874,6 +1934,8 @@
           </w:rPr>
           <w:t>Dívida Técnica (Technical Debt)</w:t>
         </w:r>
+      </w:hyperlink>
+      <w:hyperlink w:anchor="_Toc414738383">
         <w:r>
           <w:rPr>
             <w:rStyle w:val="Vnculodendice"/>
@@ -1905,10 +1967,12 @@
           </w:rPr>
           <w:t>2.3.4.</w:t>
         </w:r>
+      </w:hyperlink>
+      <w:hyperlink w:anchor="_Toc414738384">
         <w:r>
           <w:rPr>
             <w:rStyle w:val="Vnculodendice"/>
-            <w:rFonts w:cs="" w:ascii="Calibri" w:hAnsi="Calibri"/>
+            <w:rFonts w:ascii="Calibri" w:hAnsi="Calibri"/>
             <w:color w:val="00000A"/>
             <w:sz w:val="22"/>
             <w:szCs w:val="22"/>
@@ -1916,6 +1980,8 @@
           </w:rPr>
           <w:tab/>
         </w:r>
+      </w:hyperlink>
+      <w:hyperlink w:anchor="_Toc414738384">
         <w:r>
           <w:rPr>
             <w:rStyle w:val="Vnculodendice"/>
@@ -1924,6 +1990,8 @@
           </w:rPr>
           <w:t>Cobertura de código.</w:t>
         </w:r>
+      </w:hyperlink>
+      <w:hyperlink w:anchor="_Toc414738384">
         <w:r>
           <w:rPr>
             <w:rStyle w:val="Vnculodendice"/>
@@ -1955,10 +2023,12 @@
           </w:rPr>
           <w:t>2.3.5.</w:t>
         </w:r>
+      </w:hyperlink>
+      <w:hyperlink w:anchor="_Toc414738385">
         <w:r>
           <w:rPr>
             <w:rStyle w:val="Vnculodendice"/>
-            <w:rFonts w:cs="" w:ascii="Calibri" w:hAnsi="Calibri"/>
+            <w:rFonts w:ascii="Calibri" w:hAnsi="Calibri"/>
             <w:color w:val="00000A"/>
             <w:sz w:val="22"/>
             <w:szCs w:val="22"/>
@@ -1966,6 +2036,8 @@
           </w:rPr>
           <w:tab/>
         </w:r>
+      </w:hyperlink>
+      <w:hyperlink w:anchor="_Toc414738385">
         <w:r>
           <w:rPr>
             <w:rStyle w:val="Vnculodendice"/>
@@ -1974,6 +2046,8 @@
           </w:rPr>
           <w:t>Duplicação de código.</w:t>
         </w:r>
+      </w:hyperlink>
+      <w:hyperlink w:anchor="_Toc414738385">
         <w:r>
           <w:rPr>
             <w:rStyle w:val="Vnculodendice"/>
@@ -2004,10 +2078,12 @@
           </w:rPr>
           <w:t>3.</w:t>
         </w:r>
+      </w:hyperlink>
+      <w:hyperlink w:anchor="_Toc414738386">
         <w:r>
           <w:rPr>
             <w:rStyle w:val="Vnculodendice"/>
-            <w:rFonts w:cs="" w:ascii="Calibri" w:hAnsi="Calibri"/>
+            <w:rFonts w:ascii="Calibri" w:hAnsi="Calibri"/>
             <w:color w:val="00000A"/>
             <w:sz w:val="22"/>
             <w:szCs w:val="22"/>
@@ -2015,6 +2091,8 @@
           </w:rPr>
           <w:tab/>
         </w:r>
+      </w:hyperlink>
+      <w:hyperlink w:anchor="_Toc414738386">
         <w:r>
           <w:rPr>
             <w:rStyle w:val="Vnculodendice"/>
@@ -2022,6 +2100,8 @@
           </w:rPr>
           <w:t>TDD – Alternativa de garantia de qualidade no desenvolvimento de software</w:t>
         </w:r>
+      </w:hyperlink>
+      <w:hyperlink w:anchor="_Toc414738386">
         <w:r>
           <w:rPr>
             <w:rStyle w:val="Vnculodendice"/>
@@ -2052,12 +2132,16 @@
           </w:rPr>
           <w:t>3.1.</w:t>
         </w:r>
+      </w:hyperlink>
+      <w:hyperlink w:anchor="_Toc414738387">
         <w:r>
           <w:rPr>
             <w:rStyle w:val="Vnculodendice"/>
           </w:rPr>
           <w:tab/>
         </w:r>
+      </w:hyperlink>
+      <w:hyperlink w:anchor="_Toc414738387">
         <w:r>
           <w:rPr>
             <w:rStyle w:val="Vnculodendice"/>
@@ -2065,6 +2149,8 @@
           </w:rPr>
           <w:t>JUnit: Framework para testes automáticos</w:t>
         </w:r>
+      </w:hyperlink>
+      <w:hyperlink w:anchor="_Toc414738387">
         <w:r>
           <w:rPr>
             <w:rStyle w:val="Vnculodendice"/>
@@ -2095,12 +2181,16 @@
           </w:rPr>
           <w:t>3.2.</w:t>
         </w:r>
+      </w:hyperlink>
+      <w:hyperlink w:anchor="_Toc414738388">
         <w:r>
           <w:rPr>
             <w:rStyle w:val="Vnculodendice"/>
           </w:rPr>
           <w:tab/>
         </w:r>
+      </w:hyperlink>
+      <w:hyperlink w:anchor="_Toc414738388">
         <w:r>
           <w:rPr>
             <w:rStyle w:val="Vnculodendice"/>
@@ -2108,6 +2198,8 @@
           </w:rPr>
           <w:t>Passos do TDD</w:t>
         </w:r>
+      </w:hyperlink>
+      <w:hyperlink w:anchor="_Toc414738388">
         <w:r>
           <w:rPr>
             <w:rStyle w:val="Vnculodendice"/>
@@ -2138,10 +2230,12 @@
           </w:rPr>
           <w:t>3.2.1.</w:t>
         </w:r>
+      </w:hyperlink>
+      <w:hyperlink w:anchor="_Toc414738389">
         <w:r>
           <w:rPr>
             <w:rStyle w:val="Vnculodendice"/>
-            <w:rFonts w:cs="" w:ascii="Calibri" w:hAnsi="Calibri"/>
+            <w:rFonts w:ascii="Calibri" w:hAnsi="Calibri"/>
             <w:color w:val="00000A"/>
             <w:sz w:val="22"/>
             <w:szCs w:val="22"/>
@@ -2149,6 +2243,8 @@
           </w:rPr>
           <w:tab/>
         </w:r>
+      </w:hyperlink>
+      <w:hyperlink w:anchor="_Toc414738389">
         <w:r>
           <w:rPr>
             <w:rStyle w:val="Vnculodendice"/>
@@ -2156,6 +2252,8 @@
           </w:rPr>
           <w:t>Vermelho: Criando um novo teste</w:t>
         </w:r>
+      </w:hyperlink>
+      <w:hyperlink w:anchor="_Toc414738389">
         <w:r>
           <w:rPr>
             <w:rStyle w:val="Vnculodendice"/>
@@ -2186,10 +2284,12 @@
           </w:rPr>
           <w:t>3.2.2.</w:t>
         </w:r>
+      </w:hyperlink>
+      <w:hyperlink w:anchor="_Toc414738390">
         <w:r>
           <w:rPr>
             <w:rStyle w:val="Vnculodendice"/>
-            <w:rFonts w:cs="" w:ascii="Calibri" w:hAnsi="Calibri"/>
+            <w:rFonts w:ascii="Calibri" w:hAnsi="Calibri"/>
             <w:color w:val="00000A"/>
             <w:sz w:val="22"/>
             <w:szCs w:val="22"/>
@@ -2197,6 +2297,8 @@
           </w:rPr>
           <w:tab/>
         </w:r>
+      </w:hyperlink>
+      <w:hyperlink w:anchor="_Toc414738390">
         <w:r>
           <w:rPr>
             <w:rStyle w:val="Vnculodendice"/>
@@ -2204,6 +2306,8 @@
           </w:rPr>
           <w:t>Verde: Fazendo o teste passar</w:t>
         </w:r>
+      </w:hyperlink>
+      <w:hyperlink w:anchor="_Toc414738390">
         <w:r>
           <w:rPr>
             <w:rStyle w:val="Vnculodendice"/>
@@ -2234,10 +2338,12 @@
           </w:rPr>
           <w:t>3.2.3.</w:t>
         </w:r>
+      </w:hyperlink>
+      <w:hyperlink w:anchor="_Toc414738391">
         <w:r>
           <w:rPr>
             <w:rStyle w:val="Vnculodendice"/>
-            <w:rFonts w:cs="" w:ascii="Calibri" w:hAnsi="Calibri"/>
+            <w:rFonts w:ascii="Calibri" w:hAnsi="Calibri"/>
             <w:color w:val="00000A"/>
             <w:sz w:val="22"/>
             <w:szCs w:val="22"/>
@@ -2245,6 +2351,8 @@
           </w:rPr>
           <w:tab/>
         </w:r>
+      </w:hyperlink>
+      <w:hyperlink w:anchor="_Toc414738391">
         <w:r>
           <w:rPr>
             <w:rStyle w:val="Vnculodendice"/>
@@ -2252,6 +2360,8 @@
           </w:rPr>
           <w:t>Refatorar: Generalizar o método</w:t>
         </w:r>
+      </w:hyperlink>
+      <w:hyperlink w:anchor="_Toc414738391">
         <w:r>
           <w:rPr>
             <w:rStyle w:val="Vnculodendice"/>
@@ -2282,10 +2392,12 @@
           </w:rPr>
           <w:t>3.2.4.</w:t>
         </w:r>
+      </w:hyperlink>
+      <w:hyperlink w:anchor="_Toc414738392">
         <w:r>
           <w:rPr>
             <w:rStyle w:val="Vnculodendice"/>
-            <w:rFonts w:cs="" w:ascii="Calibri" w:hAnsi="Calibri"/>
+            <w:rFonts w:ascii="Calibri" w:hAnsi="Calibri"/>
             <w:color w:val="00000A"/>
             <w:sz w:val="22"/>
             <w:szCs w:val="22"/>
@@ -2293,6 +2405,8 @@
           </w:rPr>
           <w:tab/>
         </w:r>
+      </w:hyperlink>
+      <w:hyperlink w:anchor="_Toc414738392">
         <w:r>
           <w:rPr>
             <w:rStyle w:val="Vnculodendice"/>
@@ -2300,6 +2414,8 @@
           </w:rPr>
           <w:t>Teste</w:t>
         </w:r>
+      </w:hyperlink>
+      <w:hyperlink w:anchor="_Toc414738392">
         <w:r>
           <w:rPr>
             <w:rStyle w:val="Vnculodendice"/>
@@ -2331,10 +2447,12 @@
           </w:rPr>
           <w:t>4.</w:t>
         </w:r>
+      </w:hyperlink>
+      <w:hyperlink w:anchor="_Toc414738393">
         <w:r>
           <w:rPr>
             <w:rStyle w:val="Vnculodendice"/>
-            <w:rFonts w:cs="" w:ascii="Calibri" w:hAnsi="Calibri"/>
+            <w:rFonts w:ascii="Calibri" w:hAnsi="Calibri"/>
             <w:color w:val="00000A"/>
             <w:sz w:val="22"/>
             <w:szCs w:val="22"/>
@@ -2342,6 +2460,8 @@
           </w:rPr>
           <w:tab/>
         </w:r>
+      </w:hyperlink>
+      <w:hyperlink w:anchor="_Toc414738393">
         <w:r>
           <w:rPr>
             <w:rStyle w:val="Vnculodendice"/>
@@ -2350,6 +2470,8 @@
           </w:rPr>
           <w:t>Ferramenta de publicação de Livro Digital no formato e-Pub: implementação utilizando os conceitos de TDD</w:t>
         </w:r>
+      </w:hyperlink>
+      <w:hyperlink w:anchor="_Toc414738393">
         <w:r>
           <w:rPr>
             <w:rStyle w:val="Vnculodendice"/>
@@ -2380,12 +2502,16 @@
           </w:rPr>
           <w:t>4.1.</w:t>
         </w:r>
+      </w:hyperlink>
+      <w:hyperlink w:anchor="_Toc414738394">
         <w:r>
           <w:rPr>
             <w:rStyle w:val="Vnculodendice"/>
           </w:rPr>
           <w:tab/>
         </w:r>
+      </w:hyperlink>
+      <w:hyperlink w:anchor="_Toc414738394">
         <w:r>
           <w:rPr>
             <w:rStyle w:val="Vnculodendice"/>
@@ -2393,6 +2519,8 @@
           </w:rPr>
           <w:t>Configuração do projeto</w:t>
         </w:r>
+      </w:hyperlink>
+      <w:hyperlink w:anchor="_Toc414738394">
         <w:r>
           <w:rPr>
             <w:rStyle w:val="Vnculodendice"/>
@@ -2423,12 +2551,16 @@
           </w:rPr>
           <w:t>4.2.</w:t>
         </w:r>
+      </w:hyperlink>
+      <w:hyperlink w:anchor="_Toc414738395">
         <w:r>
           <w:rPr>
             <w:rStyle w:val="Vnculodendice"/>
           </w:rPr>
           <w:tab/>
         </w:r>
+      </w:hyperlink>
+      <w:hyperlink w:anchor="_Toc414738395">
         <w:r>
           <w:rPr>
             <w:rStyle w:val="Vnculodendice"/>
@@ -2436,6 +2568,8 @@
           </w:rPr>
           <w:t>Ferramentas utilizadas</w:t>
         </w:r>
+      </w:hyperlink>
+      <w:hyperlink w:anchor="_Toc414738395">
         <w:r>
           <w:rPr>
             <w:rStyle w:val="Vnculodendice"/>
@@ -2466,12 +2600,16 @@
           </w:rPr>
           <w:t>4.3.</w:t>
         </w:r>
+      </w:hyperlink>
+      <w:hyperlink w:anchor="_Toc414738396">
         <w:r>
           <w:rPr>
             <w:rStyle w:val="Vnculodendice"/>
           </w:rPr>
           <w:tab/>
         </w:r>
+      </w:hyperlink>
+      <w:hyperlink w:anchor="_Toc414738396">
         <w:r>
           <w:rPr>
             <w:rStyle w:val="Vnculodendice"/>
@@ -2479,6 +2617,8 @@
           </w:rPr>
           <w:t>Demonstração do TDD no desenvolvimento do modulo</w:t>
         </w:r>
+      </w:hyperlink>
+      <w:hyperlink w:anchor="_Toc414738396">
         <w:r>
           <w:rPr>
             <w:rStyle w:val="Vnculodendice"/>
@@ -2509,10 +2649,12 @@
           </w:rPr>
           <w:t>4.3.1.</w:t>
         </w:r>
+      </w:hyperlink>
+      <w:hyperlink w:anchor="_Toc414738397">
         <w:r>
           <w:rPr>
             <w:rStyle w:val="Vnculodendice"/>
-            <w:rFonts w:cs="" w:ascii="Calibri" w:hAnsi="Calibri"/>
+            <w:rFonts w:ascii="Calibri" w:hAnsi="Calibri"/>
             <w:color w:val="00000A"/>
             <w:sz w:val="22"/>
             <w:szCs w:val="22"/>
@@ -2520,6 +2662,8 @@
           </w:rPr>
           <w:tab/>
         </w:r>
+      </w:hyperlink>
+      <w:hyperlink w:anchor="_Toc414738397">
         <w:r>
           <w:rPr>
             <w:rStyle w:val="Vnculodendice"/>
@@ -2527,6 +2671,8 @@
           </w:rPr>
           <w:t>Criar listas de apoio</w:t>
         </w:r>
+      </w:hyperlink>
+      <w:hyperlink w:anchor="_Toc414738397">
         <w:r>
           <w:rPr>
             <w:rStyle w:val="Vnculodendice"/>
@@ -2557,10 +2703,12 @@
           </w:rPr>
           <w:t>4.3.2.</w:t>
         </w:r>
+      </w:hyperlink>
+      <w:hyperlink w:anchor="_Toc414738398">
         <w:r>
           <w:rPr>
             <w:rStyle w:val="Vnculodendice"/>
-            <w:rFonts w:cs="" w:ascii="Calibri" w:hAnsi="Calibri"/>
+            <w:rFonts w:ascii="Calibri" w:hAnsi="Calibri"/>
             <w:color w:val="00000A"/>
             <w:sz w:val="22"/>
             <w:szCs w:val="22"/>
@@ -2568,6 +2716,8 @@
           </w:rPr>
           <w:tab/>
         </w:r>
+      </w:hyperlink>
+      <w:hyperlink w:anchor="_Toc414738398">
         <w:r>
           <w:rPr>
             <w:rStyle w:val="Vnculodendice"/>
@@ -2575,6 +2725,8 @@
           </w:rPr>
           <w:t>Exemplo de código mínimo de teste etapa 1</w:t>
         </w:r>
+      </w:hyperlink>
+      <w:hyperlink w:anchor="_Toc414738398">
         <w:r>
           <w:rPr>
             <w:rStyle w:val="Vnculodendice"/>
@@ -2605,10 +2757,12 @@
           </w:rPr>
           <w:t>4.3.3.</w:t>
         </w:r>
+      </w:hyperlink>
+      <w:hyperlink w:anchor="_Toc414738399">
         <w:r>
           <w:rPr>
             <w:rStyle w:val="Vnculodendice"/>
-            <w:rFonts w:cs="" w:ascii="Calibri" w:hAnsi="Calibri"/>
+            <w:rFonts w:ascii="Calibri" w:hAnsi="Calibri"/>
             <w:color w:val="00000A"/>
             <w:sz w:val="22"/>
             <w:szCs w:val="22"/>
@@ -2616,6 +2770,8 @@
           </w:rPr>
           <w:tab/>
         </w:r>
+      </w:hyperlink>
+      <w:hyperlink w:anchor="_Toc414738399">
         <w:r>
           <w:rPr>
             <w:rStyle w:val="Vnculodendice"/>
@@ -2623,6 +2779,8 @@
           </w:rPr>
           <w:t>implementação do código</w:t>
         </w:r>
+      </w:hyperlink>
+      <w:hyperlink w:anchor="_Toc414738399">
         <w:r>
           <w:rPr>
             <w:rStyle w:val="Vnculodendice"/>
@@ -2653,10 +2811,12 @@
           </w:rPr>
           <w:t>4.3.4.</w:t>
         </w:r>
+      </w:hyperlink>
+      <w:hyperlink w:anchor="_Toc414738400">
         <w:r>
           <w:rPr>
             <w:rStyle w:val="Vnculodendice"/>
-            <w:rFonts w:cs="" w:ascii="Calibri" w:hAnsi="Calibri"/>
+            <w:rFonts w:ascii="Calibri" w:hAnsi="Calibri"/>
             <w:color w:val="00000A"/>
             <w:sz w:val="22"/>
             <w:szCs w:val="22"/>
@@ -2664,6 +2824,8 @@
           </w:rPr>
           <w:tab/>
         </w:r>
+      </w:hyperlink>
+      <w:hyperlink w:anchor="_Toc414738400">
         <w:r>
           <w:rPr>
             <w:rStyle w:val="Vnculodendice"/>
@@ -2671,6 +2833,8 @@
           </w:rPr>
           <w:t>Modelo de classe</w:t>
         </w:r>
+      </w:hyperlink>
+      <w:hyperlink w:anchor="_Toc414738400">
         <w:r>
           <w:rPr>
             <w:rStyle w:val="Vnculodendice"/>
@@ -2701,10 +2865,12 @@
           </w:rPr>
           <w:t>4.3.5.</w:t>
         </w:r>
+      </w:hyperlink>
+      <w:hyperlink w:anchor="_Toc414738401">
         <w:r>
           <w:rPr>
             <w:rStyle w:val="Vnculodendice"/>
-            <w:rFonts w:cs="" w:ascii="Calibri" w:hAnsi="Calibri"/>
+            <w:rFonts w:ascii="Calibri" w:hAnsi="Calibri"/>
             <w:color w:val="00000A"/>
             <w:sz w:val="22"/>
             <w:szCs w:val="22"/>
@@ -2712,6 +2878,8 @@
           </w:rPr>
           <w:tab/>
         </w:r>
+      </w:hyperlink>
+      <w:hyperlink w:anchor="_Toc414738401">
         <w:r>
           <w:rPr>
             <w:rStyle w:val="Vnculodendice"/>
@@ -2719,6 +2887,8 @@
           </w:rPr>
           <w:t>refatoração</w:t>
         </w:r>
+      </w:hyperlink>
+      <w:hyperlink w:anchor="_Toc414738401">
         <w:r>
           <w:rPr>
             <w:rStyle w:val="Vnculodendice"/>
@@ -2749,10 +2919,12 @@
           </w:rPr>
           <w:t>5.</w:t>
         </w:r>
+      </w:hyperlink>
+      <w:hyperlink w:anchor="_Toc414738402">
         <w:r>
           <w:rPr>
             <w:rStyle w:val="Vnculodendice"/>
-            <w:rFonts w:cs="" w:ascii="Calibri" w:hAnsi="Calibri"/>
+            <w:rFonts w:ascii="Calibri" w:hAnsi="Calibri"/>
             <w:color w:val="00000A"/>
             <w:sz w:val="22"/>
             <w:szCs w:val="22"/>
@@ -2760,6 +2932,8 @@
           </w:rPr>
           <w:tab/>
         </w:r>
+      </w:hyperlink>
+      <w:hyperlink w:anchor="_Toc414738402">
         <w:r>
           <w:rPr>
             <w:rStyle w:val="Vnculodendice"/>
@@ -2767,6 +2941,8 @@
           </w:rPr>
           <w:t>Resultados Obtidos</w:t>
         </w:r>
+      </w:hyperlink>
+      <w:hyperlink w:anchor="_Toc414738402">
         <w:r>
           <w:rPr>
             <w:rStyle w:val="Vnculodendice"/>
@@ -4547,35 +4723,7 @@
           <w:rFonts w:eastAsia="Times New Roman" w:cs="Arial" w:ascii="Arial" w:hAnsi="Arial"/>
           <w:lang w:eastAsia="pt-BR"/>
         </w:rPr>
-        <w:t>Um código limpo é simples e direto. [...] tão bem legível quanto uma prosa bem escrita. [...] jamais torna confuso o objetivo do desenvolvedor, em vez disso, ele está repleto de abstrações claras e linhas de controle objetivas (</w:t>
-      </w:r>
-      <w:r>
-        <w:rPr>
-          <w:rFonts w:eastAsia="Times New Roman" w:cs="Arial" w:ascii="Arial" w:hAnsi="Arial"/>
-          <w:lang w:eastAsia="pt-BR"/>
-        </w:rPr>
-        <w:t>MARTIN</w:t>
-      </w:r>
-      <w:r>
-        <w:rPr>
-          <w:rFonts w:eastAsia="Times New Roman" w:cs="Arial" w:ascii="Arial" w:hAnsi="Arial"/>
-          <w:lang w:eastAsia="pt-BR"/>
-        </w:rPr>
-        <w:t xml:space="preserve"> apud BOOCH, </w:t>
-      </w:r>
-      <w:r>
-        <w:rPr>
-          <w:rFonts w:eastAsia="Times New Roman" w:cs="Arial" w:ascii="Arial" w:hAnsi="Arial"/>
-          <w:lang w:eastAsia="pt-BR"/>
-        </w:rPr>
-        <w:t>2011,p. 3</w:t>
-      </w:r>
-      <w:r>
-        <w:rPr>
-          <w:rFonts w:eastAsia="Times New Roman" w:cs="Arial" w:ascii="Arial" w:hAnsi="Arial"/>
-          <w:lang w:eastAsia="pt-BR"/>
-        </w:rPr>
-        <w:t>)</w:t>
+        <w:t>Um código limpo é simples e direto. [...] tão bem legível quanto uma prosa bem escrita. [...] jamais torna confuso o objetivo do desenvolvedor, em vez disso, ele está repleto de abstrações claras e linhas de controle objetivas (MARTIN apud BOOCH, 2011,p. 3)</w:t>
       </w:r>
     </w:p>
     <w:p>
@@ -4599,61 +4747,7 @@
           <w:szCs w:val="20"/>
           <w:lang w:eastAsia="pt-BR"/>
         </w:rPr>
-        <w:t>Além de seu criador, um desenvolvedor pode ler e melhorar um código limpo. Ele tem testes de unidade e de aceitação, nomes significativos; ele oferece apenas uma maneira, e não várias, de se fazer uma tarefa; possui poucas dependências, as quais são explicitamente declaradas e oferecem uma API mínima e clara. O código deve ser inteligível já que dependendo da linguagem, nem toda informação necessária pode expressar no código em si (</w:t>
-      </w:r>
-      <w:r>
-        <w:rPr>
-          <w:rFonts w:eastAsia="Times New Roman" w:cs="Arial" w:ascii="Arial" w:hAnsi="Arial"/>
-          <w:sz w:val="20"/>
-          <w:szCs w:val="20"/>
-          <w:lang w:eastAsia="pt-BR"/>
-        </w:rPr>
-        <w:t>MARTIN</w:t>
-      </w:r>
-      <w:r>
-        <w:rPr>
-          <w:rFonts w:eastAsia="Times New Roman" w:cs="Arial" w:ascii="Arial" w:hAnsi="Arial"/>
-          <w:sz w:val="20"/>
-          <w:szCs w:val="20"/>
-          <w:lang w:eastAsia="pt-BR"/>
-        </w:rPr>
-        <w:t xml:space="preserve"> apud THOMAS, </w:t>
-      </w:r>
-      <w:r>
-        <w:rPr>
-          <w:rFonts w:eastAsia="Times New Roman" w:cs="Arial" w:ascii="Arial" w:hAnsi="Arial"/>
-          <w:sz w:val="20"/>
-          <w:szCs w:val="20"/>
-          <w:lang w:eastAsia="pt-BR"/>
-        </w:rPr>
-        <w:t>2011</w:t>
-      </w:r>
-      <w:r>
-        <w:rPr>
-          <w:rFonts w:eastAsia="Times New Roman" w:cs="Arial" w:ascii="Arial" w:hAnsi="Arial"/>
-          <w:sz w:val="20"/>
-          <w:szCs w:val="20"/>
-          <w:lang w:eastAsia="pt-BR"/>
-        </w:rPr>
-        <w:t>,</w:t>
-      </w:r>
-      <w:r>
-        <w:rPr>
-          <w:rFonts w:eastAsia="Times New Roman" w:cs="Arial" w:ascii="Arial" w:hAnsi="Arial"/>
-          <w:sz w:val="20"/>
-          <w:szCs w:val="20"/>
-          <w:lang w:eastAsia="pt-BR"/>
-        </w:rPr>
-        <w:t>p. 4</w:t>
-      </w:r>
-      <w:r>
-        <w:rPr>
-          <w:rFonts w:eastAsia="Times New Roman" w:cs="Arial" w:ascii="Arial" w:hAnsi="Arial"/>
-          <w:sz w:val="20"/>
-          <w:szCs w:val="20"/>
-          <w:lang w:eastAsia="pt-BR"/>
-        </w:rPr>
-        <w:t>)</w:t>
+        <w:t>Além de seu criador, um desenvolvedor pode ler e melhorar um código limpo. Ele tem testes de unidade e de aceitação, nomes significativos; ele oferece apenas uma maneira, e não várias, de se fazer uma tarefa; possui poucas dependências, as quais são explicitamente declaradas e oferecem uma API mínima e clara. O código deve ser inteligível já que dependendo da linguagem, nem toda informação necessária pode expressar no código em si (MARTIN apud THOMAS, 2011,p. 4)</w:t>
       </w:r>
     </w:p>
     <w:p>
@@ -8481,19 +8575,7 @@
           <w:iCs/>
           <w:shd w:fill="FFFF00" w:val="clear"/>
         </w:rPr>
-        <w:t xml:space="preserve">(MATTSSON, 1996; MATTSSON, 2000; JOHNSON, 1991; GAMMA et al, 1995; BUSCHMANN et al, 1996; PREE, 1995; PINTO, 2000). </w:t>
-      </w:r>
-      <w:r>
-        <w:rPr>
-          <w:rStyle w:val="Appleconvertedspace"/>
-          <w:rFonts w:cs="Arial" w:ascii="Arial" w:hAnsi="Arial"/>
-          <w:b/>
-          <w:bCs/>
-          <w:i/>
-          <w:iCs/>
-          <w:shd w:fill="FFFF00" w:val="clear"/>
-        </w:rPr>
-        <w:t>Daonde saiu isso???</w:t>
+        <w:t>(MATTSSON, 1996; MATTSSON, 2000; JOHNSON, 1991; GAMMA et al, 1995; BUSCHMANN et al, 1996; PREE, 1995; PINTO, 2000). Daonde saiu isso???</w:t>
       </w:r>
     </w:p>
     <w:p>
@@ -10167,7 +10249,13 @@
         <w:rPr>
           <w:rFonts w:cs="Arial" w:ascii="Arial" w:hAnsi="Arial"/>
         </w:rPr>
-        <w:t>Criar uma camada entre a api epublib e a camada de usuário, facilitando o processo entre entrada de texto de texto pelo usuário e a transformação em HTML, formatado e especificado sob as regras ePub</w:t>
+        <w:t>Demostrando como c</w:t>
+      </w:r>
+      <w:r>
+        <w:rPr>
+          <w:rFonts w:cs="Arial" w:ascii="Arial" w:hAnsi="Arial"/>
+        </w:rPr>
+        <w:t>riar uma camada entre a api epublib e a camada de usuário, facilitando o processo entre entrada de texto de texto pelo usuário e a transformação em HTML, formatado e especificado sob as regras ePub</w:t>
       </w:r>
     </w:p>
     <w:p>
@@ -10262,6 +10350,22 @@
     </w:p>
     <w:p>
       <w:pPr>
+        <w:pStyle w:val="Normal"/>
+        <w:spacing w:lineRule="auto" w:line="360"/>
+        <w:ind w:left="0" w:right="0" w:firstLine="709"/>
+        <w:jc w:val="both"/>
+        <w:rPr>
+          <w:rFonts w:cs="Arial" w:ascii="Arial" w:hAnsi="Arial"/>
+        </w:rPr>
+      </w:pPr>
+      <w:r>
+        <w:rPr>
+          <w:rFonts w:cs="Arial" w:ascii="Arial" w:hAnsi="Arial"/>
+        </w:rPr>
+      </w:r>
+    </w:p>
+    <w:p>
+      <w:pPr>
         <w:pStyle w:val="ListParagraph"/>
         <w:numPr>
           <w:ilvl w:val="2"/>
@@ -10306,7 +10410,31 @@
         <w:rPr>
           <w:rFonts w:cs="Arial" w:ascii="Arial" w:hAnsi="Arial"/>
         </w:rPr>
-        <w:t>Como sugestão de controle no processo de TDD Beck sugere a criação de listas para que facilite a criação dos testes e facilitar o alcance dos objetivos do sistema</w:t>
+        <w:t xml:space="preserve">Como sugestão de controle no processo de TDD, </w:t>
+      </w:r>
+      <w:r>
+        <w:rPr>
+          <w:rFonts w:cs="Arial" w:ascii="Arial" w:hAnsi="Arial"/>
+        </w:rPr>
+        <w:t xml:space="preserve">a </w:t>
+      </w:r>
+      <w:r>
+        <w:rPr>
+          <w:rFonts w:cs="Arial" w:ascii="Arial" w:hAnsi="Arial"/>
+        </w:rPr>
+        <w:t xml:space="preserve">criação de listas para que facilite a </w:t>
+      </w:r>
+      <w:r>
+        <w:rPr>
+          <w:rFonts w:cs="Arial" w:ascii="Arial" w:hAnsi="Arial"/>
+        </w:rPr>
+        <w:t xml:space="preserve">evolução </w:t>
+      </w:r>
+      <w:r>
+        <w:rPr>
+          <w:rFonts w:cs="Arial" w:ascii="Arial" w:hAnsi="Arial"/>
+        </w:rPr>
+        <w:t>dos testes e facilitar o alcance dos objetivos do sistema</w:t>
       </w:r>
     </w:p>
     <w:p>
@@ -10315,6 +10443,18 @@
         <w:spacing w:lineRule="auto" w:line="360"/>
         <w:ind w:left="0" w:right="0" w:firstLine="709"/>
         <w:jc w:val="both"/>
+        <w:rPr/>
+      </w:pPr>
+      <w:r>
+        <w:rPr/>
+      </w:r>
+    </w:p>
+    <w:p>
+      <w:pPr>
+        <w:pStyle w:val="Normal"/>
+        <w:spacing w:lineRule="auto" w:line="360"/>
+        <w:ind w:left="0" w:right="0" w:firstLine="709"/>
+        <w:jc w:val="both"/>
         <w:rPr>
           <w:rFonts w:cs="Arial" w:ascii="Arial" w:hAnsi="Arial"/>
         </w:rPr>
@@ -10438,6 +10578,23 @@
         <w:rPr>
           <w:rFonts w:cs="Arial" w:ascii="Arial" w:hAnsi="Arial"/>
         </w:rPr>
+      </w:r>
+    </w:p>
+    <w:p>
+      <w:pPr>
+        <w:pStyle w:val="Normal"/>
+        <w:spacing w:lineRule="auto" w:line="360"/>
+        <w:ind w:left="0" w:right="0" w:firstLine="709"/>
+        <w:jc w:val="both"/>
+        <w:rPr>
+          <w:rFonts w:cs="Arial" w:ascii="Arial" w:hAnsi="Arial"/>
+        </w:rPr>
+      </w:pPr>
+      <w:r>
+        <w:rPr>
+          <w:rFonts w:cs="Arial" w:ascii="Arial" w:hAnsi="Arial"/>
+        </w:rPr>
+        <w:t>Assim é evita o problema de falta de planejamento e ajuda o inicio dos testes, assim o sistema não necessita de todo o processo de planejamento inicia, e não deixa o desenvolvedor a sem os primeiros passo para o sistema</w:t>
       </w:r>
     </w:p>
     <w:p>
@@ -10509,6 +10666,7 @@
         <w:rPr>
           <w:rFonts w:cs="Arial" w:ascii="Arial" w:hAnsi="Arial"/>
         </w:rPr>
+        <w:t xml:space="preserve">Com a lista já minimamente planejada é fácil descobrir qual tarefa é a mais simples, assim é possível começar com o menor passo e menor teste. Os item: transformar ** em &lt;b&gt; ; transformar __ em &lt;u&gt;; transformar // em &lt;i&gt;. Aparentam pertencer ao mesmo grupo portanto é possível criar os testes para cada tipo e depois generalizar e remover as duplicações. </w:t>
       </w:r>
     </w:p>
     <w:p>
@@ -10557,6 +10715,7 @@
         <w:rPr>
           <w:rFonts w:cs="Arial" w:ascii="Arial" w:hAnsi="Arial"/>
         </w:rPr>
+        <w:t>Imagem</w:t>
       </w:r>
     </w:p>
     <w:p>
@@ -10573,6 +10732,402 @@
         <w:rPr>
           <w:rFonts w:cs="Arial" w:ascii="Arial" w:hAnsi="Arial"/>
         </w:rPr>
+      </w:r>
+    </w:p>
+    <w:p>
+      <w:pPr>
+        <w:pStyle w:val="Normal"/>
+        <w:spacing w:lineRule="auto" w:line="360"/>
+        <w:ind w:left="0" w:right="0" w:firstLine="709"/>
+        <w:jc w:val="both"/>
+        <w:rPr>
+          <w:rFonts w:cs="Arial" w:ascii="Arial" w:hAnsi="Arial"/>
+        </w:rPr>
+      </w:pPr>
+      <w:r>
+        <w:rPr>
+          <w:rFonts w:cs="Arial" w:ascii="Arial" w:hAnsi="Arial"/>
+        </w:rPr>
+      </w:r>
+    </w:p>
+    <w:p>
+      <w:pPr>
+        <w:pStyle w:val="Normal"/>
+        <w:spacing w:lineRule="auto" w:line="360"/>
+        <w:ind w:left="0" w:right="0" w:firstLine="709"/>
+        <w:jc w:val="both"/>
+        <w:rPr>
+          <w:rFonts w:cs="Arial" w:ascii="Arial" w:hAnsi="Arial"/>
+        </w:rPr>
+      </w:pPr>
+      <w:r>
+        <w:rPr>
+          <w:rFonts w:cs="Arial" w:ascii="Arial" w:hAnsi="Arial"/>
+        </w:rPr>
+      </w:r>
+    </w:p>
+    <w:p>
+      <w:pPr>
+        <w:pStyle w:val="Normal"/>
+        <w:spacing w:lineRule="auto" w:line="360"/>
+        <w:ind w:left="0" w:right="0" w:firstLine="709"/>
+        <w:jc w:val="both"/>
+        <w:rPr>
+          <w:rFonts w:cs="Arial" w:ascii="Arial" w:hAnsi="Arial"/>
+        </w:rPr>
+      </w:pPr>
+      <w:r>
+        <w:rPr>
+          <w:rFonts w:cs="Arial" w:ascii="Arial" w:hAnsi="Arial"/>
+        </w:rPr>
+      </w:r>
+    </w:p>
+    <w:p>
+      <w:pPr>
+        <w:pStyle w:val="Normal"/>
+        <w:spacing w:lineRule="auto" w:line="360"/>
+        <w:ind w:left="0" w:right="0" w:hanging="0"/>
+        <w:jc w:val="both"/>
+        <w:rPr>
+          <w:rFonts w:cs="Arial" w:ascii="Arial" w:hAnsi="Arial"/>
+        </w:rPr>
+      </w:pPr>
+      <w:r>
+        <w:rPr>
+          <w:rFonts w:cs="Arial" w:ascii="Arial" w:hAnsi="Arial"/>
+        </w:rPr>
+      </w:r>
+    </w:p>
+    <w:p>
+      <w:pPr>
+        <w:pStyle w:val="Normal"/>
+        <w:spacing w:lineRule="auto" w:line="360"/>
+        <w:ind w:left="0" w:right="0" w:hanging="0"/>
+        <w:jc w:val="both"/>
+        <w:rPr>
+          <w:rFonts w:cs="Arial" w:ascii="Arial" w:hAnsi="Arial"/>
+        </w:rPr>
+      </w:pPr>
+      <w:r>
+        <w:rPr>
+          <w:rFonts w:cs="Arial" w:ascii="Arial" w:hAnsi="Arial"/>
+        </w:rPr>
+      </w:r>
+    </w:p>
+    <w:p>
+      <w:pPr>
+        <w:pStyle w:val="Normal"/>
+        <w:spacing w:lineRule="auto" w:line="360"/>
+        <w:ind w:left="0" w:right="0" w:hanging="0"/>
+        <w:jc w:val="both"/>
+        <w:rPr>
+          <w:rFonts w:cs="Arial" w:ascii="Arial" w:hAnsi="Arial"/>
+        </w:rPr>
+      </w:pPr>
+      <w:r>
+        <w:rPr>
+          <w:rFonts w:cs="Arial" w:ascii="Arial" w:hAnsi="Arial"/>
+        </w:rPr>
+      </w:r>
+    </w:p>
+    <w:p>
+      <w:pPr>
+        <w:pStyle w:val="Normal"/>
+        <w:spacing w:lineRule="auto" w:line="360"/>
+        <w:ind w:left="0" w:right="0" w:hanging="0"/>
+        <w:jc w:val="both"/>
+        <w:rPr>
+          <w:rFonts w:cs="Arial" w:ascii="Arial" w:hAnsi="Arial"/>
+        </w:rPr>
+      </w:pPr>
+      <w:r>
+        <w:rPr>
+          <w:rFonts w:cs="Arial" w:ascii="Arial" w:hAnsi="Arial"/>
+        </w:rPr>
+        <w:t>O primeiro teste mais simples que pode ser pensado é passar uma String por parâmetro contendo um dos símbolos e esse simbolo devolve o retorno experado.</w:t>
+      </w:r>
+    </w:p>
+    <w:p>
+      <w:pPr>
+        <w:pStyle w:val="Normal"/>
+        <w:spacing w:lineRule="auto" w:line="360"/>
+        <w:ind w:left="0" w:right="0" w:hanging="0"/>
+        <w:jc w:val="both"/>
+        <w:rPr>
+          <w:rFonts w:cs="Arial" w:ascii="Arial" w:hAnsi="Arial"/>
+        </w:rPr>
+      </w:pPr>
+      <w:r>
+        <w:rPr>
+          <w:rFonts w:cs="Arial" w:ascii="Arial" w:hAnsi="Arial"/>
+        </w:rPr>
+      </w:r>
+    </w:p>
+    <w:p>
+      <w:pPr>
+        <w:pStyle w:val="Normal"/>
+        <w:spacing w:lineRule="auto" w:line="360"/>
+        <w:ind w:left="0" w:right="0" w:hanging="0"/>
+        <w:jc w:val="both"/>
+        <w:rPr>
+          <w:rFonts w:cs="Arial" w:ascii="Arial" w:hAnsi="Arial"/>
+        </w:rPr>
+      </w:pPr>
+      <w:r>
+        <w:rPr>
+          <w:rFonts w:cs="Arial" w:ascii="Arial" w:hAnsi="Arial"/>
+        </w:rPr>
+        <w:t>@Test</w:t>
+      </w:r>
+    </w:p>
+    <w:p>
+      <w:pPr>
+        <w:pStyle w:val="Normal"/>
+        <w:spacing w:lineRule="auto" w:line="360"/>
+        <w:ind w:left="0" w:right="0" w:hanging="0"/>
+        <w:jc w:val="both"/>
+        <w:rPr>
+          <w:rFonts w:cs="Arial" w:ascii="Arial" w:hAnsi="Arial"/>
+        </w:rPr>
+      </w:pPr>
+      <w:r>
+        <w:rPr>
+          <w:rFonts w:cs="Arial" w:ascii="Arial" w:hAnsi="Arial"/>
+        </w:rPr>
+        <w:t>public void transformaAsteriscoEmTagB(){</w:t>
+      </w:r>
+    </w:p>
+    <w:p>
+      <w:pPr>
+        <w:pStyle w:val="Normal"/>
+        <w:spacing w:lineRule="auto" w:line="360"/>
+        <w:ind w:left="0" w:right="0" w:hanging="0"/>
+        <w:jc w:val="both"/>
+        <w:rPr>
+          <w:rFonts w:cs="Arial" w:ascii="Arial" w:hAnsi="Arial"/>
+        </w:rPr>
+      </w:pPr>
+      <w:r>
+        <w:rPr>
+          <w:rFonts w:cs="Arial" w:ascii="Arial" w:hAnsi="Arial"/>
+        </w:rPr>
+        <w:tab/>
+        <w:t>TransformaTag transforma = new TransformaTag();</w:t>
+      </w:r>
+    </w:p>
+    <w:p>
+      <w:pPr>
+        <w:pStyle w:val="Normal"/>
+        <w:spacing w:lineRule="auto" w:line="360"/>
+        <w:ind w:left="0" w:right="0" w:hanging="0"/>
+        <w:jc w:val="both"/>
+        <w:rPr>
+          <w:rFonts w:cs="Arial" w:ascii="Arial" w:hAnsi="Arial"/>
+        </w:rPr>
+      </w:pPr>
+      <w:r>
+        <w:rPr>
+          <w:rFonts w:cs="Arial" w:ascii="Arial" w:hAnsi="Arial"/>
+        </w:rPr>
+        <w:tab/>
+        <w:t>assertEquals(“&lt;b&gt;vinicius&lt;/b&gt;”transforma.paraHTML(“**vinicius**”));</w:t>
+      </w:r>
+    </w:p>
+    <w:p>
+      <w:pPr>
+        <w:pStyle w:val="Normal"/>
+        <w:spacing w:lineRule="auto" w:line="360"/>
+        <w:ind w:left="0" w:right="0" w:hanging="0"/>
+        <w:jc w:val="both"/>
+        <w:rPr>
+          <w:rFonts w:cs="Arial" w:ascii="Arial" w:hAnsi="Arial"/>
+        </w:rPr>
+      </w:pPr>
+      <w:r>
+        <w:rPr>
+          <w:rFonts w:cs="Arial" w:ascii="Arial" w:hAnsi="Arial"/>
+        </w:rPr>
+        <w:t>}</w:t>
+      </w:r>
+    </w:p>
+    <w:p>
+      <w:pPr>
+        <w:pStyle w:val="Normal"/>
+        <w:spacing w:lineRule="auto" w:line="360"/>
+        <w:ind w:left="0" w:right="0" w:hanging="0"/>
+        <w:jc w:val="both"/>
+        <w:rPr>
+          <w:rFonts w:cs="Arial" w:ascii="Arial" w:hAnsi="Arial"/>
+        </w:rPr>
+      </w:pPr>
+      <w:r>
+        <w:rPr>
+          <w:rFonts w:cs="Arial" w:ascii="Arial" w:hAnsi="Arial"/>
+        </w:rPr>
+      </w:r>
+    </w:p>
+    <w:p>
+      <w:pPr>
+        <w:pStyle w:val="Normal"/>
+        <w:spacing w:lineRule="auto" w:line="360"/>
+        <w:ind w:left="0" w:right="0" w:hanging="0"/>
+        <w:jc w:val="both"/>
+        <w:rPr>
+          <w:rFonts w:cs="Arial" w:ascii="Arial" w:hAnsi="Arial"/>
+        </w:rPr>
+      </w:pPr>
+      <w:r>
+        <w:rPr>
+          <w:rFonts w:cs="Arial" w:ascii="Arial" w:hAnsi="Arial"/>
+        </w:rPr>
+        <w:t>Ao executar os teste o framework acusa um erro de compilação do sistema avisando que não existe a classe TransformaTag,</w:t>
+      </w:r>
+    </w:p>
+    <w:p>
+      <w:pPr>
+        <w:pStyle w:val="Normal"/>
+        <w:spacing w:lineRule="auto" w:line="360"/>
+        <w:ind w:left="0" w:right="0" w:hanging="0"/>
+        <w:jc w:val="both"/>
+        <w:rPr>
+          <w:rFonts w:cs="Arial" w:ascii="Arial" w:hAnsi="Arial"/>
+        </w:rPr>
+      </w:pPr>
+      <w:r>
+        <w:rPr>
+          <w:rFonts w:cs="Arial" w:ascii="Arial" w:hAnsi="Arial"/>
+        </w:rPr>
+      </w:r>
+    </w:p>
+    <w:p>
+      <w:pPr>
+        <w:pStyle w:val="Normal"/>
+        <w:spacing w:lineRule="auto" w:line="360"/>
+        <w:ind w:left="0" w:right="0" w:hanging="0"/>
+        <w:jc w:val="both"/>
+        <w:rPr>
+          <w:rFonts w:cs="Arial" w:ascii="Arial" w:hAnsi="Arial"/>
+        </w:rPr>
+      </w:pPr>
+      <w:r>
+        <w:rPr>
+          <w:rFonts w:cs="Arial" w:ascii="Arial" w:hAnsi="Arial"/>
+        </w:rPr>
+      </w:r>
+    </w:p>
+    <w:p>
+      <w:pPr>
+        <w:pStyle w:val="Normal"/>
+        <w:spacing w:lineRule="auto" w:line="360"/>
+        <w:ind w:left="0" w:right="0" w:hanging="0"/>
+        <w:jc w:val="both"/>
+        <w:rPr>
+          <w:rFonts w:cs="Arial" w:ascii="Arial" w:hAnsi="Arial"/>
+        </w:rPr>
+      </w:pPr>
+      <w:r>
+        <w:rPr>
+          <w:rFonts w:cs="Arial" w:ascii="Arial" w:hAnsi="Arial"/>
+        </w:rPr>
+        <w:t>img</w:t>
+      </w:r>
+    </w:p>
+    <w:p>
+      <w:pPr>
+        <w:pStyle w:val="Normal"/>
+        <w:spacing w:lineRule="auto" w:line="360"/>
+        <w:ind w:left="0" w:right="0" w:hanging="0"/>
+        <w:jc w:val="both"/>
+        <w:rPr>
+          <w:rFonts w:cs="Arial" w:ascii="Arial" w:hAnsi="Arial"/>
+        </w:rPr>
+      </w:pPr>
+      <w:r>
+        <w:rPr>
+          <w:rFonts w:cs="Arial" w:ascii="Arial" w:hAnsi="Arial"/>
+        </w:rPr>
+      </w:r>
+    </w:p>
+    <w:p>
+      <w:pPr>
+        <w:pStyle w:val="Normal"/>
+        <w:spacing w:lineRule="auto" w:line="360"/>
+        <w:ind w:left="0" w:right="0" w:hanging="0"/>
+        <w:jc w:val="both"/>
+        <w:rPr>
+          <w:rFonts w:cs="Arial" w:ascii="Arial" w:hAnsi="Arial"/>
+        </w:rPr>
+      </w:pPr>
+      <w:r>
+        <w:rPr>
+          <w:rFonts w:cs="Arial" w:ascii="Arial" w:hAnsi="Arial"/>
+        </w:rPr>
+      </w:r>
+    </w:p>
+    <w:p>
+      <w:pPr>
+        <w:pStyle w:val="Normal"/>
+        <w:spacing w:lineRule="auto" w:line="360"/>
+        <w:ind w:left="0" w:right="0" w:hanging="0"/>
+        <w:jc w:val="both"/>
+        <w:rPr>
+          <w:rFonts w:cs="Arial" w:ascii="Arial" w:hAnsi="Arial"/>
+        </w:rPr>
+      </w:pPr>
+      <w:r>
+        <w:rPr>
+          <w:rFonts w:cs="Arial" w:ascii="Arial" w:hAnsi="Arial"/>
+        </w:rPr>
+        <w:t>resolvido o problema, é executado e mais um problema de compilação, o método ainda não existe, e mais uma vez criamos um método que sirva somente para consertar este erro, e por fim simplesmente retornamos o um null</w:t>
+      </w:r>
+    </w:p>
+    <w:p>
+      <w:pPr>
+        <w:pStyle w:val="Normal"/>
+        <w:spacing w:lineRule="auto" w:line="360"/>
+        <w:ind w:left="0" w:right="0" w:hanging="0"/>
+        <w:jc w:val="both"/>
+        <w:rPr>
+          <w:rFonts w:cs="Arial" w:ascii="Arial" w:hAnsi="Arial"/>
+        </w:rPr>
+      </w:pPr>
+      <w:r>
+        <w:rPr>
+          <w:rFonts w:cs="Arial" w:ascii="Arial" w:hAnsi="Arial"/>
+        </w:rPr>
+      </w:r>
+    </w:p>
+    <w:p>
+      <w:pPr>
+        <w:pStyle w:val="Normal"/>
+        <w:spacing w:lineRule="auto" w:line="360"/>
+        <w:ind w:left="0" w:right="0" w:hanging="0"/>
+        <w:jc w:val="both"/>
+        <w:rPr>
+          <w:rFonts w:cs="Arial" w:ascii="Arial" w:hAnsi="Arial"/>
+        </w:rPr>
+      </w:pPr>
+      <w:r>
+        <w:rPr>
+          <w:rFonts w:cs="Arial" w:ascii="Arial" w:hAnsi="Arial"/>
+        </w:rPr>
+      </w:r>
+    </w:p>
+    <w:p>
+      <w:pPr>
+        <w:pStyle w:val="Normal"/>
+        <w:spacing w:lineRule="auto" w:line="360"/>
+        <w:ind w:left="0" w:right="0" w:hanging="0"/>
+        <w:jc w:val="both"/>
+        <w:rPr>
+          <w:rFonts w:cs="Arial" w:ascii="Arial" w:hAnsi="Arial"/>
+        </w:rPr>
+      </w:pPr>
+      <w:r>
+        <w:rPr>
+          <w:rFonts w:cs="Arial" w:ascii="Arial" w:hAnsi="Arial"/>
+        </w:rPr>
+        <w:t>img codigo</w:t>
       </w:r>
     </w:p>
     <w:p>
@@ -10636,6 +11191,307 @@
         <w:rPr>
           <w:rFonts w:cs="Arial" w:ascii="Arial" w:hAnsi="Arial"/>
         </w:rPr>
+        <w:t>O processo de implementação deve ser o mais simples possível para atender o menor caso possível.</w:t>
+      </w:r>
+    </w:p>
+    <w:p>
+      <w:pPr>
+        <w:pStyle w:val="Normal"/>
+        <w:spacing w:lineRule="auto" w:line="360"/>
+        <w:ind w:left="0" w:right="0" w:firstLine="709"/>
+        <w:jc w:val="both"/>
+        <w:rPr>
+          <w:rFonts w:cs="Arial" w:ascii="Arial" w:hAnsi="Arial"/>
+        </w:rPr>
+      </w:pPr>
+      <w:r>
+        <w:rPr>
+          <w:rFonts w:cs="Arial" w:ascii="Arial" w:hAnsi="Arial"/>
+        </w:rPr>
+      </w:r>
+    </w:p>
+    <w:p>
+      <w:pPr>
+        <w:pStyle w:val="Normal"/>
+        <w:spacing w:lineRule="auto" w:line="360"/>
+        <w:ind w:left="0" w:right="0" w:firstLine="709"/>
+        <w:jc w:val="both"/>
+        <w:rPr>
+          <w:rFonts w:cs="Arial" w:ascii="Arial" w:hAnsi="Arial"/>
+        </w:rPr>
+      </w:pPr>
+      <w:r>
+        <w:rPr>
+          <w:rFonts w:cs="Arial" w:ascii="Arial" w:hAnsi="Arial"/>
+        </w:rPr>
+        <w:t>Img</w:t>
+      </w:r>
+    </w:p>
+    <w:p>
+      <w:pPr>
+        <w:pStyle w:val="Normal"/>
+        <w:spacing w:lineRule="auto" w:line="360"/>
+        <w:ind w:left="0" w:right="0" w:firstLine="709"/>
+        <w:jc w:val="both"/>
+        <w:rPr>
+          <w:rFonts w:cs="Arial" w:ascii="Arial" w:hAnsi="Arial"/>
+        </w:rPr>
+      </w:pPr>
+      <w:r>
+        <w:rPr>
+          <w:rFonts w:cs="Arial" w:ascii="Arial" w:hAnsi="Arial"/>
+        </w:rPr>
+      </w:r>
+    </w:p>
+    <w:p>
+      <w:pPr>
+        <w:pStyle w:val="Normal"/>
+        <w:spacing w:lineRule="auto" w:line="360"/>
+        <w:ind w:left="0" w:right="0" w:firstLine="709"/>
+        <w:jc w:val="both"/>
+        <w:rPr>
+          <w:rFonts w:cs="Arial" w:ascii="Arial" w:hAnsi="Arial"/>
+        </w:rPr>
+      </w:pPr>
+      <w:r>
+        <w:rPr>
+          <w:rFonts w:cs="Arial" w:ascii="Arial" w:hAnsi="Arial"/>
+        </w:rPr>
+        <w:t>No exemplo conseguimos fazer o primeiro teste passar porem ainda não é um teste um código funcional que exerce algum valor ao projeto, para isso vamos criar um novo teste que falhe e que possa nos dar um novo caminho para o código guiando a  algo mais usual e mais reaproveitável. Para isso devemos primeiro criar um novo teste que falhe e nos guie a implementação mais adequada.</w:t>
+      </w:r>
+    </w:p>
+    <w:p>
+      <w:pPr>
+        <w:pStyle w:val="Normal"/>
+        <w:spacing w:lineRule="auto" w:line="360"/>
+        <w:ind w:left="0" w:right="0" w:firstLine="709"/>
+        <w:jc w:val="both"/>
+        <w:rPr>
+          <w:rFonts w:cs="Arial" w:ascii="Arial" w:hAnsi="Arial"/>
+        </w:rPr>
+      </w:pPr>
+      <w:r>
+        <w:rPr>
+          <w:rFonts w:cs="Arial" w:ascii="Arial" w:hAnsi="Arial"/>
+        </w:rPr>
+      </w:r>
+    </w:p>
+    <w:p>
+      <w:pPr>
+        <w:pStyle w:val="Normal"/>
+        <w:spacing w:lineRule="auto" w:line="360"/>
+        <w:ind w:left="0" w:right="0" w:hanging="0"/>
+        <w:jc w:val="both"/>
+        <w:rPr>
+          <w:rFonts w:cs="Arial" w:ascii="Arial" w:hAnsi="Arial"/>
+        </w:rPr>
+      </w:pPr>
+      <w:r>
+        <w:rPr>
+          <w:rFonts w:cs="Arial" w:ascii="Arial" w:hAnsi="Arial"/>
+        </w:rPr>
+        <w:t>@Test</w:t>
+      </w:r>
+    </w:p>
+    <w:p>
+      <w:pPr>
+        <w:pStyle w:val="Normal"/>
+        <w:spacing w:lineRule="auto" w:line="360"/>
+        <w:ind w:left="0" w:right="0" w:hanging="0"/>
+        <w:jc w:val="both"/>
+        <w:rPr>
+          <w:rFonts w:cs="Arial" w:ascii="Arial" w:hAnsi="Arial"/>
+        </w:rPr>
+      </w:pPr>
+      <w:r>
+        <w:rPr>
+          <w:rFonts w:cs="Arial" w:ascii="Arial" w:hAnsi="Arial"/>
+        </w:rPr>
+        <w:t>public void transformaUnderlineEmTagU(){</w:t>
+      </w:r>
+    </w:p>
+    <w:p>
+      <w:pPr>
+        <w:pStyle w:val="Normal"/>
+        <w:spacing w:lineRule="auto" w:line="360"/>
+        <w:ind w:left="0" w:right="0" w:hanging="0"/>
+        <w:jc w:val="both"/>
+        <w:rPr>
+          <w:rFonts w:cs="Arial" w:ascii="Arial" w:hAnsi="Arial"/>
+        </w:rPr>
+      </w:pPr>
+      <w:r>
+        <w:rPr>
+          <w:rFonts w:cs="Arial" w:ascii="Arial" w:hAnsi="Arial"/>
+        </w:rPr>
+        <w:tab/>
+        <w:t>TransformaTag transforma = new TransformaTag();</w:t>
+      </w:r>
+    </w:p>
+    <w:p>
+      <w:pPr>
+        <w:pStyle w:val="Normal"/>
+        <w:spacing w:lineRule="auto" w:line="360"/>
+        <w:ind w:left="0" w:right="0" w:hanging="0"/>
+        <w:jc w:val="both"/>
+        <w:rPr>
+          <w:rFonts w:cs="Arial" w:ascii="Arial" w:hAnsi="Arial"/>
+        </w:rPr>
+      </w:pPr>
+      <w:r>
+        <w:rPr>
+          <w:rFonts w:cs="Arial" w:ascii="Arial" w:hAnsi="Arial"/>
+        </w:rPr>
+        <w:tab/>
+        <w:t>assertEquals(“&lt;u&gt;vinicius&lt;/u&gt;”transforma.paraHTML(“__vinicius__”));</w:t>
+      </w:r>
+    </w:p>
+    <w:p>
+      <w:pPr>
+        <w:pStyle w:val="Normal"/>
+        <w:spacing w:lineRule="auto" w:line="360"/>
+        <w:ind w:left="0" w:right="0" w:hanging="0"/>
+        <w:jc w:val="both"/>
+        <w:rPr>
+          <w:rFonts w:cs="Arial" w:ascii="Arial" w:hAnsi="Arial"/>
+        </w:rPr>
+      </w:pPr>
+      <w:r>
+        <w:rPr>
+          <w:rFonts w:cs="Arial" w:ascii="Arial" w:hAnsi="Arial"/>
+        </w:rPr>
+        <w:t>}</w:t>
+      </w:r>
+    </w:p>
+    <w:p>
+      <w:pPr>
+        <w:pStyle w:val="Normal"/>
+        <w:spacing w:lineRule="auto" w:line="360"/>
+        <w:ind w:left="0" w:right="0" w:firstLine="709"/>
+        <w:jc w:val="both"/>
+        <w:rPr>
+          <w:rFonts w:cs="Arial" w:ascii="Arial" w:hAnsi="Arial"/>
+        </w:rPr>
+      </w:pPr>
+      <w:r>
+        <w:rPr>
+          <w:rFonts w:cs="Arial" w:ascii="Arial" w:hAnsi="Arial"/>
+        </w:rPr>
+      </w:r>
+    </w:p>
+    <w:p>
+      <w:pPr>
+        <w:pStyle w:val="Normal"/>
+        <w:spacing w:lineRule="auto" w:line="360"/>
+        <w:ind w:left="0" w:right="0" w:hanging="0"/>
+        <w:jc w:val="both"/>
+        <w:rPr>
+          <w:rFonts w:cs="Arial" w:ascii="Arial" w:hAnsi="Arial"/>
+        </w:rPr>
+      </w:pPr>
+      <w:r>
+        <w:rPr>
+          <w:rFonts w:cs="Arial" w:ascii="Arial" w:hAnsi="Arial"/>
+        </w:rPr>
+        <w:t>e assim podemos criar um código simples e funcional que atenda os dois casos de teste</w:t>
+      </w:r>
+    </w:p>
+    <w:p>
+      <w:pPr>
+        <w:pStyle w:val="Normal"/>
+        <w:spacing w:lineRule="auto" w:line="360"/>
+        <w:ind w:left="0" w:right="0" w:hanging="0"/>
+        <w:jc w:val="both"/>
+        <w:rPr>
+          <w:rFonts w:cs="Arial" w:ascii="Arial" w:hAnsi="Arial"/>
+        </w:rPr>
+      </w:pPr>
+      <w:r>
+        <w:rPr>
+          <w:rFonts w:cs="Arial" w:ascii="Arial" w:hAnsi="Arial"/>
+        </w:rPr>
+      </w:r>
+    </w:p>
+    <w:p>
+      <w:pPr>
+        <w:pStyle w:val="Normal"/>
+        <w:spacing w:lineRule="auto" w:line="360"/>
+        <w:ind w:left="0" w:right="0" w:hanging="0"/>
+        <w:jc w:val="both"/>
+        <w:rPr>
+          <w:rFonts w:cs="Arial" w:ascii="Arial" w:hAnsi="Arial"/>
+        </w:rPr>
+      </w:pPr>
+      <w:r>
+        <w:rPr>
+          <w:rFonts w:cs="Arial" w:ascii="Arial" w:hAnsi="Arial"/>
+        </w:rPr>
+        <w:t>código com if</w:t>
+      </w:r>
+    </w:p>
+    <w:p>
+      <w:pPr>
+        <w:pStyle w:val="Normal"/>
+        <w:spacing w:lineRule="auto" w:line="360"/>
+        <w:ind w:left="0" w:right="0" w:hanging="0"/>
+        <w:jc w:val="both"/>
+        <w:rPr>
+          <w:rFonts w:cs="Arial" w:ascii="Arial" w:hAnsi="Arial"/>
+        </w:rPr>
+      </w:pPr>
+      <w:r>
+        <w:rPr>
+          <w:rFonts w:cs="Arial" w:ascii="Arial" w:hAnsi="Arial"/>
+        </w:rPr>
+      </w:r>
+    </w:p>
+    <w:p>
+      <w:pPr>
+        <w:pStyle w:val="Normal"/>
+        <w:spacing w:lineRule="auto" w:line="360"/>
+        <w:ind w:left="0" w:right="0" w:hanging="0"/>
+        <w:jc w:val="both"/>
+        <w:rPr>
+          <w:rFonts w:cs="Arial" w:ascii="Arial" w:hAnsi="Arial"/>
+        </w:rPr>
+      </w:pPr>
+      <w:r>
+        <w:rPr>
+          <w:rFonts w:cs="Arial" w:ascii="Arial" w:hAnsi="Arial"/>
+        </w:rPr>
+        <w:t>para concluir a primeira etapa podemos nos satisfazer com o código criado e partir para uma nova bateria de testes que garanta algumas funcionalidades antes de refatorar e remover as duplicações , porem é necessário sempre iniciar com o teste falhando o processo de codificação</w:t>
+      </w:r>
+    </w:p>
+    <w:p>
+      <w:pPr>
+        <w:pStyle w:val="Normal"/>
+        <w:spacing w:lineRule="auto" w:line="360"/>
+        <w:ind w:left="0" w:right="0" w:firstLine="709"/>
+        <w:jc w:val="both"/>
+        <w:rPr>
+          <w:rFonts w:cs="Arial" w:ascii="Arial" w:hAnsi="Arial"/>
+        </w:rPr>
+      </w:pPr>
+      <w:r>
+        <w:rPr>
+          <w:rFonts w:cs="Arial" w:ascii="Arial" w:hAnsi="Arial"/>
+        </w:rPr>
+      </w:r>
+    </w:p>
+    <w:p>
+      <w:pPr>
+        <w:pStyle w:val="Normal"/>
+        <w:spacing w:lineRule="auto" w:line="360"/>
+        <w:ind w:left="0" w:right="0" w:firstLine="709"/>
+        <w:jc w:val="both"/>
+        <w:rPr>
+          <w:rFonts w:cs="Arial" w:ascii="Arial" w:hAnsi="Arial"/>
+        </w:rPr>
+      </w:pPr>
+      <w:r>
+        <w:rPr>
+          <w:rFonts w:cs="Arial" w:ascii="Arial" w:hAnsi="Arial"/>
+        </w:rPr>
       </w:r>
     </w:p>
     <w:p>
@@ -10660,79 +11516,259 @@
         </w:rPr>
         <w:t xml:space="preserve"> </w:t>
       </w:r>
-      <w:bookmarkStart w:id="30" w:name="_Toc414738400"/>
-      <w:bookmarkEnd w:id="30"/>
       <w:r>
         <w:rPr>
           <w:rFonts w:cs="Arial" w:ascii="Arial" w:hAnsi="Arial"/>
           <w:sz w:val="28"/>
         </w:rPr>
-        <w:t>Modelo de classe</w:t>
+        <w:t>Refatoração</w:t>
       </w:r>
     </w:p>
     <w:p>
       <w:pPr>
         <w:pStyle w:val="ListParagraph"/>
-        <w:rPr>
-          <w:rFonts w:cs="Arial" w:ascii="Arial" w:hAnsi="Arial"/>
-          <w:sz w:val="28"/>
-        </w:rPr>
-      </w:pPr>
-      <w:r>
-        <w:rPr>
-          <w:rFonts w:cs="Arial" w:ascii="Arial" w:hAnsi="Arial"/>
-          <w:sz w:val="28"/>
-        </w:rPr>
-      </w:r>
-    </w:p>
-    <w:p>
-      <w:pPr>
-        <w:pStyle w:val="Normal"/>
-        <w:spacing w:lineRule="auto" w:line="360"/>
-        <w:jc w:val="both"/>
-        <w:rPr>
-          <w:rFonts w:cs="Arial" w:ascii="Arial" w:hAnsi="Arial"/>
-          <w:sz w:val="28"/>
-        </w:rPr>
-      </w:pPr>
-      <w:r>
-        <w:rPr>
-          <w:rFonts w:cs="Arial" w:ascii="Arial" w:hAnsi="Arial"/>
-          <w:sz w:val="28"/>
-        </w:rPr>
-      </w:r>
-    </w:p>
-    <w:p>
-      <w:pPr>
-        <w:pStyle w:val="Normal"/>
-        <w:spacing w:lineRule="auto" w:line="360"/>
-        <w:jc w:val="both"/>
-        <w:rPr>
-          <w:rFonts w:cs="Arial" w:ascii="Arial" w:hAnsi="Arial"/>
-          <w:sz w:val="28"/>
-        </w:rPr>
-      </w:pPr>
-      <w:r>
-        <w:rPr>
-          <w:rFonts w:cs="Arial" w:ascii="Arial" w:hAnsi="Arial"/>
-          <w:sz w:val="28"/>
-        </w:rPr>
-      </w:r>
-    </w:p>
-    <w:p>
-      <w:pPr>
-        <w:pStyle w:val="Normal"/>
-        <w:spacing w:lineRule="auto" w:line="360"/>
-        <w:jc w:val="both"/>
-        <w:rPr>
-          <w:rFonts w:cs="Arial" w:ascii="Arial" w:hAnsi="Arial"/>
-          <w:sz w:val="28"/>
-        </w:rPr>
-      </w:pPr>
-      <w:r>
-        <w:rPr>
-          <w:rFonts w:cs="Arial" w:ascii="Arial" w:hAnsi="Arial"/>
-          <w:sz w:val="28"/>
+        <w:spacing w:lineRule="auto" w:line="360"/>
+        <w:ind w:left="720" w:right="0" w:hanging="0"/>
+        <w:jc w:val="both"/>
+        <w:outlineLvl w:val="2"/>
+        <w:rPr/>
+      </w:pPr>
+      <w:r>
+        <w:rPr/>
+      </w:r>
+    </w:p>
+    <w:p>
+      <w:pPr>
+        <w:pStyle w:val="ListParagraph"/>
+        <w:spacing w:lineRule="auto" w:line="360"/>
+        <w:ind w:left="0" w:right="0" w:hanging="0"/>
+        <w:jc w:val="both"/>
+        <w:outlineLvl w:val="2"/>
+        <w:rPr>
+          <w:rFonts w:cs="Arial" w:ascii="Arial" w:hAnsi="Arial"/>
+          <w:sz w:val="24"/>
+          <w:szCs w:val="24"/>
+        </w:rPr>
+      </w:pPr>
+      <w:r>
+        <w:rPr>
+          <w:rFonts w:cs="Arial" w:ascii="Arial" w:hAnsi="Arial"/>
+          <w:sz w:val="24"/>
+          <w:szCs w:val="24"/>
+        </w:rPr>
+        <w:t>Durante a refatoração é importante rodar todos os testes do sistema independente da funcionalidade ou classe que esta sendo desenvolvidas, para garantir que tudo esta funcionando como antes, e caso algum teste falhe é prioridade consertá-lo.</w:t>
+      </w:r>
+    </w:p>
+    <w:p>
+      <w:pPr>
+        <w:pStyle w:val="ListParagraph"/>
+        <w:spacing w:lineRule="auto" w:line="360"/>
+        <w:ind w:left="0" w:right="0" w:hanging="0"/>
+        <w:jc w:val="both"/>
+        <w:outlineLvl w:val="2"/>
+        <w:rPr>
+          <w:sz w:val="24"/>
+          <w:szCs w:val="24"/>
+        </w:rPr>
+      </w:pPr>
+      <w:r>
+        <w:rPr>
+          <w:sz w:val="24"/>
+          <w:szCs w:val="24"/>
+        </w:rPr>
+      </w:r>
+    </w:p>
+    <w:p>
+      <w:pPr>
+        <w:pStyle w:val="ListParagraph"/>
+        <w:spacing w:lineRule="auto" w:line="360"/>
+        <w:ind w:left="0" w:right="0" w:hanging="0"/>
+        <w:jc w:val="both"/>
+        <w:outlineLvl w:val="2"/>
+        <w:rPr>
+          <w:rFonts w:cs="Arial" w:ascii="Arial" w:hAnsi="Arial"/>
+          <w:sz w:val="24"/>
+          <w:szCs w:val="24"/>
+        </w:rPr>
+      </w:pPr>
+      <w:r>
+        <w:rPr>
+          <w:rFonts w:cs="Arial" w:ascii="Arial" w:hAnsi="Arial"/>
+          <w:sz w:val="24"/>
+          <w:szCs w:val="24"/>
+        </w:rPr>
+        <w:t>A refatoração existente no código foi causada pela quantidade de if que foram criados para atender o método atendesse os três modelos de Tag escolhidos. O ideal é utilizar as técnicas de Orientação a Objetes para remover tal duplicação, entretanto para o código exemplificado é fácil resolver utilizando a própria api String contida no núcleo da linguajem Java.</w:t>
+      </w:r>
+    </w:p>
+    <w:p>
+      <w:pPr>
+        <w:pStyle w:val="ListParagraph"/>
+        <w:spacing w:lineRule="auto" w:line="360"/>
+        <w:ind w:left="0" w:right="0" w:hanging="0"/>
+        <w:jc w:val="both"/>
+        <w:outlineLvl w:val="2"/>
+        <w:rPr>
+          <w:sz w:val="24"/>
+          <w:szCs w:val="24"/>
+        </w:rPr>
+      </w:pPr>
+      <w:r>
+        <w:rPr>
+          <w:sz w:val="24"/>
+          <w:szCs w:val="24"/>
+        </w:rPr>
+      </w:r>
+    </w:p>
+    <w:p>
+      <w:pPr>
+        <w:pStyle w:val="ListParagraph"/>
+        <w:spacing w:lineRule="auto" w:line="360"/>
+        <w:ind w:left="0" w:right="0" w:hanging="0"/>
+        <w:jc w:val="both"/>
+        <w:outlineLvl w:val="2"/>
+        <w:rPr>
+          <w:rFonts w:cs="Arial" w:ascii="Arial" w:hAnsi="Arial"/>
+          <w:sz w:val="24"/>
+          <w:szCs w:val="24"/>
+        </w:rPr>
+      </w:pPr>
+      <w:r>
+        <w:rPr>
+          <w:rFonts w:cs="Arial" w:ascii="Arial" w:hAnsi="Arial"/>
+          <w:sz w:val="24"/>
+          <w:szCs w:val="24"/>
+        </w:rPr>
+        <w:t>// Codigo</w:t>
+      </w:r>
+    </w:p>
+    <w:p>
+      <w:pPr>
+        <w:pStyle w:val="ListParagraph"/>
+        <w:spacing w:lineRule="auto" w:line="360"/>
+        <w:ind w:left="0" w:right="0" w:hanging="0"/>
+        <w:jc w:val="both"/>
+        <w:outlineLvl w:val="2"/>
+        <w:rPr>
+          <w:sz w:val="24"/>
+          <w:szCs w:val="24"/>
+        </w:rPr>
+      </w:pPr>
+      <w:r>
+        <w:rPr>
+          <w:sz w:val="24"/>
+          <w:szCs w:val="24"/>
+        </w:rPr>
+      </w:r>
+    </w:p>
+    <w:p>
+      <w:pPr>
+        <w:pStyle w:val="ListParagraph"/>
+        <w:spacing w:lineRule="auto" w:line="360"/>
+        <w:ind w:left="0" w:right="0" w:hanging="0"/>
+        <w:jc w:val="both"/>
+        <w:outlineLvl w:val="2"/>
+        <w:rPr>
+          <w:sz w:val="24"/>
+          <w:szCs w:val="24"/>
+        </w:rPr>
+      </w:pPr>
+      <w:r>
+        <w:rPr>
+          <w:sz w:val="24"/>
+          <w:szCs w:val="24"/>
+        </w:rPr>
+      </w:r>
+    </w:p>
+    <w:p>
+      <w:pPr>
+        <w:pStyle w:val="ListParagraph"/>
+        <w:spacing w:lineRule="auto" w:line="360"/>
+        <w:ind w:left="0" w:right="0" w:hanging="0"/>
+        <w:jc w:val="both"/>
+        <w:outlineLvl w:val="2"/>
+        <w:rPr>
+          <w:sz w:val="24"/>
+          <w:szCs w:val="24"/>
+        </w:rPr>
+      </w:pPr>
+      <w:r>
+        <w:rPr>
+          <w:sz w:val="24"/>
+          <w:szCs w:val="24"/>
+        </w:rPr>
+      </w:r>
+    </w:p>
+    <w:p>
+      <w:pPr>
+        <w:pStyle w:val="ListParagraph"/>
+        <w:rPr>
+          <w:rFonts w:cs="Arial" w:ascii="Arial" w:hAnsi="Arial"/>
+          <w:sz w:val="24"/>
+          <w:szCs w:val="24"/>
+        </w:rPr>
+      </w:pPr>
+      <w:r>
+        <w:rPr>
+          <w:rFonts w:cs="Arial" w:ascii="Arial" w:hAnsi="Arial"/>
+          <w:sz w:val="24"/>
+          <w:szCs w:val="24"/>
+        </w:rPr>
+      </w:r>
+    </w:p>
+    <w:p>
+      <w:pPr>
+        <w:pStyle w:val="Normal"/>
+        <w:spacing w:lineRule="auto" w:line="360"/>
+        <w:jc w:val="both"/>
+        <w:rPr>
+          <w:rFonts w:cs="Arial" w:ascii="Arial" w:hAnsi="Arial"/>
+          <w:sz w:val="24"/>
+          <w:szCs w:val="24"/>
+        </w:rPr>
+      </w:pPr>
+      <w:r>
+        <w:rPr>
+          <w:rFonts w:cs="Arial" w:ascii="Arial" w:hAnsi="Arial"/>
+          <w:sz w:val="24"/>
+          <w:szCs w:val="24"/>
+        </w:rPr>
+      </w:r>
+    </w:p>
+    <w:p>
+      <w:pPr>
+        <w:pStyle w:val="Normal"/>
+        <w:spacing w:lineRule="auto" w:line="360"/>
+        <w:jc w:val="both"/>
+        <w:rPr>
+          <w:rFonts w:cs="Arial" w:ascii="Arial" w:hAnsi="Arial"/>
+          <w:sz w:val="24"/>
+          <w:szCs w:val="24"/>
+        </w:rPr>
+      </w:pPr>
+      <w:r>
+        <w:rPr>
+          <w:rFonts w:cs="Arial" w:ascii="Arial" w:hAnsi="Arial"/>
+          <w:sz w:val="24"/>
+          <w:szCs w:val="24"/>
+        </w:rPr>
+      </w:r>
+    </w:p>
+    <w:p>
+      <w:pPr>
+        <w:pStyle w:val="Normal"/>
+        <w:spacing w:lineRule="auto" w:line="360"/>
+        <w:jc w:val="both"/>
+        <w:rPr>
+          <w:rFonts w:cs="Arial" w:ascii="Arial" w:hAnsi="Arial"/>
+          <w:sz w:val="24"/>
+          <w:szCs w:val="24"/>
+        </w:rPr>
+      </w:pPr>
+      <w:r>
+        <w:rPr>
+          <w:rFonts w:cs="Arial" w:ascii="Arial" w:hAnsi="Arial"/>
+          <w:sz w:val="24"/>
+          <w:szCs w:val="24"/>
         </w:rPr>
       </w:r>
     </w:p>
@@ -10773,26 +11809,444 @@
         </w:rPr>
         <w:t xml:space="preserve"> </w:t>
       </w:r>
-      <w:bookmarkStart w:id="31" w:name="_Toc414738401"/>
-      <w:bookmarkEnd w:id="31"/>
       <w:r>
         <w:rPr>
           <w:rFonts w:cs="Arial" w:ascii="Arial" w:hAnsi="Arial"/>
           <w:sz w:val="28"/>
         </w:rPr>
-        <w:t>refatoração</w:t>
-      </w:r>
-    </w:p>
-    <w:p>
-      <w:pPr>
-        <w:pStyle w:val="Normal"/>
-        <w:tabs>
-          <w:tab w:val="left" w:pos="0" w:leader="none"/>
-          <w:tab w:val="left" w:pos="2127" w:leader="none"/>
-        </w:tabs>
-        <w:spacing w:lineRule="auto" w:line="360"/>
-        <w:ind w:left="0" w:right="0" w:firstLine="708"/>
-        <w:jc w:val="both"/>
+        <w:t>Modelo de UML</w:t>
+      </w:r>
+    </w:p>
+    <w:p>
+      <w:pPr>
+        <w:pStyle w:val="Normal"/>
+        <w:widowControl/>
+        <w:suppressAutoHyphens w:val="false"/>
+        <w:rPr>
+          <w:rFonts w:cs="Arial" w:ascii="Arial" w:hAnsi="Arial"/>
+        </w:rPr>
+      </w:pPr>
+      <w:r>
+        <w:rPr>
+          <w:rFonts w:cs="Arial" w:ascii="Arial" w:hAnsi="Arial"/>
+        </w:rPr>
+        <w:t>O TDD deixa o modelo de dados mais desacoplado e testável, assim é possível modificar o designs do sistema de forma segura e com a garantia de que o sistema mantenha seu comportamento quando o processo de refatoração estiver concluído</w:t>
+      </w:r>
+    </w:p>
+    <w:p>
+      <w:pPr>
+        <w:pStyle w:val="Normal"/>
+        <w:widowControl/>
+        <w:suppressAutoHyphens w:val="false"/>
+        <w:rPr>
+          <w:rFonts w:cs="Arial" w:ascii="Arial" w:hAnsi="Arial"/>
+        </w:rPr>
+      </w:pPr>
+      <w:r>
+        <w:rPr>
+          <w:rFonts w:cs="Arial" w:ascii="Arial" w:hAnsi="Arial"/>
+        </w:rPr>
+      </w:r>
+    </w:p>
+    <w:p>
+      <w:pPr>
+        <w:pStyle w:val="Normal"/>
+        <w:widowControl/>
+        <w:suppressAutoHyphens w:val="false"/>
+        <w:rPr>
+          <w:rFonts w:cs="Arial" w:ascii="Arial" w:hAnsi="Arial"/>
+        </w:rPr>
+      </w:pPr>
+      <w:r>
+        <w:rPr>
+          <w:rFonts w:cs="Arial" w:ascii="Arial" w:hAnsi="Arial"/>
+        </w:rPr>
+        <w:t>a cada item que foi concluído da lista, foi aplicado um processo de refatoração focado no design e na remoção da duplicação de código.</w:t>
+      </w:r>
+    </w:p>
+    <w:p>
+      <w:pPr>
+        <w:pStyle w:val="Normal"/>
+        <w:widowControl/>
+        <w:suppressAutoHyphens w:val="false"/>
+        <w:rPr>
+          <w:rFonts w:cs="Arial" w:ascii="Arial" w:hAnsi="Arial"/>
+        </w:rPr>
+      </w:pPr>
+      <w:r>
+        <w:rPr>
+          <w:rFonts w:cs="Arial" w:ascii="Arial" w:hAnsi="Arial"/>
+        </w:rPr>
+      </w:r>
+    </w:p>
+    <w:p>
+      <w:pPr>
+        <w:pStyle w:val="Normal"/>
+        <w:widowControl/>
+        <w:suppressAutoHyphens w:val="false"/>
+        <w:rPr>
+          <w:rFonts w:cs="Arial" w:ascii="Arial" w:hAnsi="Arial"/>
+        </w:rPr>
+      </w:pPr>
+      <w:r>
+        <w:rPr>
+          <w:rFonts w:cs="Arial" w:ascii="Arial" w:hAnsi="Arial"/>
+        </w:rPr>
+      </w:r>
+    </w:p>
+    <w:p>
+      <w:pPr>
+        <w:pStyle w:val="Normal"/>
+        <w:widowControl/>
+        <w:suppressAutoHyphens w:val="false"/>
+        <w:rPr>
+          <w:rFonts w:cs="Arial" w:ascii="Arial" w:hAnsi="Arial"/>
+        </w:rPr>
+      </w:pPr>
+      <w:r>
+        <w:rPr>
+          <w:rFonts w:cs="Arial" w:ascii="Arial" w:hAnsi="Arial"/>
+        </w:rPr>
+      </w:r>
+    </w:p>
+    <w:p>
+      <w:pPr>
+        <w:pStyle w:val="Normal"/>
+        <w:widowControl/>
+        <w:suppressAutoHyphens w:val="false"/>
+        <w:rPr>
+          <w:rFonts w:cs="Arial" w:ascii="Arial" w:hAnsi="Arial"/>
+        </w:rPr>
+      </w:pPr>
+      <w:r>
+        <w:rPr>
+          <w:rFonts w:cs="Arial" w:ascii="Arial" w:hAnsi="Arial"/>
+        </w:rPr>
+      </w:r>
+    </w:p>
+    <w:p>
+      <w:pPr>
+        <w:pStyle w:val="Normal"/>
+        <w:widowControl/>
+        <w:suppressAutoHyphens w:val="false"/>
+        <w:rPr>
+          <w:rFonts w:cs="Arial" w:ascii="Arial" w:hAnsi="Arial"/>
+        </w:rPr>
+      </w:pPr>
+      <w:r>
+        <w:rPr>
+          <w:rFonts w:cs="Arial" w:ascii="Arial" w:hAnsi="Arial"/>
+        </w:rPr>
+      </w:r>
+    </w:p>
+    <w:p>
+      <w:pPr>
+        <w:pStyle w:val="Normal"/>
+        <w:widowControl/>
+        <w:suppressAutoHyphens w:val="false"/>
+        <w:rPr>
+          <w:rFonts w:cs="Arial" w:ascii="Arial" w:hAnsi="Arial"/>
+        </w:rPr>
+      </w:pPr>
+      <w:r>
+        <w:rPr>
+          <w:rFonts w:cs="Arial" w:ascii="Arial" w:hAnsi="Arial"/>
+        </w:rPr>
+        <w:t>//img do degn de classes</w:t>
+      </w:r>
+    </w:p>
+    <w:p>
+      <w:pPr>
+        <w:pStyle w:val="Normal"/>
+        <w:widowControl/>
+        <w:suppressAutoHyphens w:val="false"/>
+        <w:rPr>
+          <w:rFonts w:cs="Arial" w:ascii="Arial" w:hAnsi="Arial"/>
+        </w:rPr>
+      </w:pPr>
+      <w:r>
+        <w:rPr>
+          <w:rFonts w:cs="Arial" w:ascii="Arial" w:hAnsi="Arial"/>
+        </w:rPr>
+      </w:r>
+    </w:p>
+    <w:p>
+      <w:pPr>
+        <w:pStyle w:val="Normal"/>
+        <w:widowControl/>
+        <w:suppressAutoHyphens w:val="false"/>
+        <w:rPr>
+          <w:rFonts w:cs="Arial" w:ascii="Arial" w:hAnsi="Arial"/>
+        </w:rPr>
+      </w:pPr>
+      <w:r>
+        <w:rPr>
+          <w:rFonts w:cs="Arial" w:ascii="Arial" w:hAnsi="Arial"/>
+        </w:rPr>
+      </w:r>
+    </w:p>
+    <w:p>
+      <w:pPr>
+        <w:pStyle w:val="Normal"/>
+        <w:widowControl/>
+        <w:suppressAutoHyphens w:val="false"/>
+        <w:rPr>
+          <w:rFonts w:cs="Arial" w:ascii="Arial" w:hAnsi="Arial"/>
+        </w:rPr>
+      </w:pPr>
+      <w:r>
+        <w:rPr>
+          <w:rFonts w:cs="Arial" w:ascii="Arial" w:hAnsi="Arial"/>
+        </w:rPr>
+      </w:r>
+    </w:p>
+    <w:p>
+      <w:pPr>
+        <w:pStyle w:val="Normal"/>
+        <w:widowControl/>
+        <w:suppressAutoHyphens w:val="false"/>
+        <w:rPr>
+          <w:rFonts w:cs="Arial" w:ascii="Arial" w:hAnsi="Arial"/>
+        </w:rPr>
+      </w:pPr>
+      <w:r>
+        <w:rPr>
+          <w:rFonts w:cs="Arial" w:ascii="Arial" w:hAnsi="Arial"/>
+        </w:rPr>
+      </w:r>
+    </w:p>
+    <w:p>
+      <w:pPr>
+        <w:pStyle w:val="Normal"/>
+        <w:widowControl/>
+        <w:suppressAutoHyphens w:val="false"/>
+        <w:rPr>
+          <w:rFonts w:cs="Arial" w:ascii="Arial" w:hAnsi="Arial"/>
+        </w:rPr>
+      </w:pPr>
+      <w:r>
+        <w:rPr>
+          <w:rFonts w:cs="Arial" w:ascii="Arial" w:hAnsi="Arial"/>
+        </w:rPr>
+      </w:r>
+    </w:p>
+    <w:p>
+      <w:pPr>
+        <w:pStyle w:val="Normal"/>
+        <w:widowControl/>
+        <w:suppressAutoHyphens w:val="false"/>
+        <w:rPr>
+          <w:rFonts w:cs="Arial" w:ascii="Arial" w:hAnsi="Arial"/>
+        </w:rPr>
+      </w:pPr>
+      <w:r>
+        <w:rPr>
+          <w:rFonts w:cs="Arial" w:ascii="Arial" w:hAnsi="Arial"/>
+        </w:rPr>
+      </w:r>
+    </w:p>
+    <w:p>
+      <w:pPr>
+        <w:pStyle w:val="Normal"/>
+        <w:widowControl/>
+        <w:suppressAutoHyphens w:val="false"/>
+        <w:rPr>
+          <w:rFonts w:cs="Arial" w:ascii="Arial" w:hAnsi="Arial"/>
+        </w:rPr>
+      </w:pPr>
+      <w:r>
+        <w:rPr>
+          <w:rFonts w:cs="Arial" w:ascii="Arial" w:hAnsi="Arial"/>
+        </w:rPr>
+        <w:t>a divisão dos pacotes também foram refatorados</w:t>
+      </w:r>
+    </w:p>
+    <w:p>
+      <w:pPr>
+        <w:pStyle w:val="Normal"/>
+        <w:widowControl/>
+        <w:suppressAutoHyphens w:val="false"/>
+        <w:rPr>
+          <w:rFonts w:cs="Arial" w:ascii="Arial" w:hAnsi="Arial"/>
+        </w:rPr>
+      </w:pPr>
+      <w:r>
+        <w:rPr>
+          <w:rFonts w:cs="Arial" w:ascii="Arial" w:hAnsi="Arial"/>
+        </w:rPr>
+      </w:r>
+    </w:p>
+    <w:p>
+      <w:pPr>
+        <w:pStyle w:val="Normal"/>
+        <w:widowControl/>
+        <w:suppressAutoHyphens w:val="false"/>
+        <w:rPr>
+          <w:rFonts w:cs="Arial" w:ascii="Arial" w:hAnsi="Arial"/>
+        </w:rPr>
+      </w:pPr>
+      <w:r>
+        <w:rPr>
+          <w:rFonts w:cs="Arial" w:ascii="Arial" w:hAnsi="Arial"/>
+        </w:rPr>
+      </w:r>
+    </w:p>
+    <w:p>
+      <w:pPr>
+        <w:pStyle w:val="Normal"/>
+        <w:widowControl/>
+        <w:suppressAutoHyphens w:val="false"/>
+        <w:rPr>
+          <w:rFonts w:cs="Arial" w:ascii="Arial" w:hAnsi="Arial"/>
+        </w:rPr>
+      </w:pPr>
+      <w:r>
+        <w:rPr>
+          <w:rFonts w:cs="Arial" w:ascii="Arial" w:hAnsi="Arial"/>
+        </w:rPr>
+      </w:r>
+    </w:p>
+    <w:p>
+      <w:pPr>
+        <w:pStyle w:val="Normal"/>
+        <w:widowControl/>
+        <w:suppressAutoHyphens w:val="false"/>
+        <w:rPr>
+          <w:rFonts w:cs="Arial" w:ascii="Arial" w:hAnsi="Arial"/>
+        </w:rPr>
+      </w:pPr>
+      <w:r>
+        <w:rPr>
+          <w:rFonts w:cs="Arial" w:ascii="Arial" w:hAnsi="Arial"/>
+        </w:rPr>
+      </w:r>
+    </w:p>
+    <w:p>
+      <w:pPr>
+        <w:pStyle w:val="Normal"/>
+        <w:widowControl/>
+        <w:suppressAutoHyphens w:val="false"/>
+        <w:rPr>
+          <w:rFonts w:cs="Arial" w:ascii="Arial" w:hAnsi="Arial"/>
+        </w:rPr>
+      </w:pPr>
+      <w:r>
+        <w:rPr>
+          <w:rFonts w:cs="Arial" w:ascii="Arial" w:hAnsi="Arial"/>
+        </w:rPr>
+      </w:r>
+    </w:p>
+    <w:p>
+      <w:pPr>
+        <w:pStyle w:val="Normal"/>
+        <w:widowControl/>
+        <w:suppressAutoHyphens w:val="false"/>
+        <w:rPr>
+          <w:rFonts w:cs="Arial" w:ascii="Arial" w:hAnsi="Arial"/>
+        </w:rPr>
+      </w:pPr>
+      <w:r>
+        <w:rPr>
+          <w:rFonts w:cs="Arial" w:ascii="Arial" w:hAnsi="Arial"/>
+        </w:rPr>
+      </w:r>
+    </w:p>
+    <w:p>
+      <w:pPr>
+        <w:pStyle w:val="Normal"/>
+        <w:widowControl/>
+        <w:suppressAutoHyphens w:val="false"/>
+        <w:rPr>
+          <w:rFonts w:cs="Arial" w:ascii="Arial" w:hAnsi="Arial"/>
+        </w:rPr>
+      </w:pPr>
+      <w:r>
+        <w:rPr>
+          <w:rFonts w:cs="Arial" w:ascii="Arial" w:hAnsi="Arial"/>
+        </w:rPr>
+        <w:t>//img pacotes</w:t>
+      </w:r>
+    </w:p>
+    <w:p>
+      <w:pPr>
+        <w:pStyle w:val="Normal"/>
+        <w:widowControl/>
+        <w:suppressAutoHyphens w:val="false"/>
+        <w:rPr>
+          <w:rFonts w:cs="Arial" w:ascii="Arial" w:hAnsi="Arial"/>
+        </w:rPr>
+      </w:pPr>
+      <w:r>
+        <w:rPr>
+          <w:rFonts w:cs="Arial" w:ascii="Arial" w:hAnsi="Arial"/>
+        </w:rPr>
+      </w:r>
+    </w:p>
+    <w:p>
+      <w:pPr>
+        <w:pStyle w:val="Normal"/>
+        <w:widowControl/>
+        <w:suppressAutoHyphens w:val="false"/>
+        <w:rPr>
+          <w:rFonts w:cs="Arial" w:ascii="Arial" w:hAnsi="Arial"/>
+        </w:rPr>
+      </w:pPr>
+      <w:r>
+        <w:rPr>
+          <w:rFonts w:cs="Arial" w:ascii="Arial" w:hAnsi="Arial"/>
+        </w:rPr>
+      </w:r>
+    </w:p>
+    <w:p>
+      <w:pPr>
+        <w:pStyle w:val="Normal"/>
+        <w:widowControl/>
+        <w:suppressAutoHyphens w:val="false"/>
+        <w:rPr>
+          <w:rFonts w:cs="Arial" w:ascii="Arial" w:hAnsi="Arial"/>
+        </w:rPr>
+      </w:pPr>
+      <w:r>
+        <w:rPr>
+          <w:rFonts w:cs="Arial" w:ascii="Arial" w:hAnsi="Arial"/>
+        </w:rPr>
+      </w:r>
+    </w:p>
+    <w:p>
+      <w:pPr>
+        <w:pStyle w:val="Normal"/>
+        <w:widowControl/>
+        <w:suppressAutoHyphens w:val="false"/>
+        <w:rPr>
+          <w:rFonts w:cs="Arial" w:ascii="Arial" w:hAnsi="Arial"/>
+        </w:rPr>
+      </w:pPr>
+      <w:r>
+        <w:rPr>
+          <w:rFonts w:cs="Arial" w:ascii="Arial" w:hAnsi="Arial"/>
+        </w:rPr>
+      </w:r>
+    </w:p>
+    <w:p>
+      <w:pPr>
+        <w:pStyle w:val="Normal"/>
+        <w:widowControl/>
+        <w:suppressAutoHyphens w:val="false"/>
+        <w:rPr>
+          <w:rFonts w:cs="Arial" w:ascii="Arial" w:hAnsi="Arial"/>
+        </w:rPr>
+      </w:pPr>
+      <w:r>
+        <w:rPr>
+          <w:rFonts w:cs="Arial" w:ascii="Arial" w:hAnsi="Arial"/>
+        </w:rPr>
+      </w:r>
+    </w:p>
+    <w:p>
+      <w:pPr>
+        <w:pStyle w:val="Normal"/>
+        <w:widowControl/>
+        <w:suppressAutoHyphens w:val="false"/>
         <w:rPr>
           <w:rFonts w:cs="Arial" w:ascii="Arial" w:hAnsi="Arial"/>
         </w:rPr>
@@ -10838,8 +12292,8 @@
           <w:sz w:val="28"/>
         </w:rPr>
       </w:pPr>
-      <w:bookmarkStart w:id="32" w:name="_Toc414738402"/>
-      <w:bookmarkEnd w:id="32"/>
+      <w:bookmarkStart w:id="30" w:name="_Toc414738402"/>
+      <w:bookmarkEnd w:id="30"/>
       <w:r>
         <w:rPr>
           <w:rFonts w:cs="Arial" w:ascii="Arial" w:hAnsi="Arial"/>
@@ -10863,6 +12317,7 @@
           <w:rFonts w:cs="Arial" w:ascii="Arial" w:hAnsi="Arial"/>
           <w:sz w:val="28"/>
         </w:rPr>
+        <w:t xml:space="preserve">Com o processo de desenvolvimento a dotado pois possível </w:t>
       </w:r>
     </w:p>
     <w:p>
@@ -11504,7 +12959,7 @@
       <w:fldChar w:fldCharType="separate"/>
     </w:r>
     <w:r>
-      <w:t>32</w:t>
+      <w:t>26</w:t>
     </w:r>
     <w:r>
       <w:fldChar w:fldCharType="end"/>
@@ -11970,384 +13425,14 @@
       <w:pPr/>
     </w:pPrDefault>
   </w:docDefaults>
-  <w:latentStyles w:count="371" w:defQFormat="0" w:defUnhideWhenUsed="0" w:defSemiHidden="0" w:defUIPriority="99" w:defLockedState="0">
-    <w:lsdException w:qFormat="1" w:uiPriority="0" w:name="Normal"/>
-    <w:lsdException w:qFormat="1" w:uiPriority="9" w:name="heading 1"/>
-    <w:lsdException w:qFormat="1" w:unhideWhenUsed="1" w:semiHidden="1" w:uiPriority="9" w:name="heading 2"/>
-    <w:lsdException w:qFormat="1" w:unhideWhenUsed="1" w:semiHidden="1" w:uiPriority="9" w:name="heading 3"/>
-    <w:lsdException w:qFormat="1" w:unhideWhenUsed="1" w:semiHidden="1" w:uiPriority="9" w:name="heading 4"/>
-    <w:lsdException w:qFormat="1" w:unhideWhenUsed="1" w:semiHidden="1" w:uiPriority="9" w:name="heading 5"/>
-    <w:lsdException w:qFormat="1" w:unhideWhenUsed="1" w:semiHidden="1" w:uiPriority="9" w:name="heading 6"/>
-    <w:lsdException w:qFormat="1" w:unhideWhenUsed="1" w:semiHidden="1" w:uiPriority="9" w:name="heading 7"/>
-    <w:lsdException w:qFormat="1" w:unhideWhenUsed="1" w:semiHidden="1" w:uiPriority="9" w:name="heading 8"/>
-    <w:lsdException w:qFormat="1" w:unhideWhenUsed="1" w:semiHidden="1" w:uiPriority="9" w:name="heading 9"/>
-    <w:lsdException w:unhideWhenUsed="1" w:semiHidden="1" w:name="index 1"/>
-    <w:lsdException w:unhideWhenUsed="1" w:semiHidden="1" w:name="index 2"/>
-    <w:lsdException w:unhideWhenUsed="1" w:semiHidden="1" w:name="index 3"/>
-    <w:lsdException w:unhideWhenUsed="1" w:semiHidden="1" w:name="index 4"/>
-    <w:lsdException w:unhideWhenUsed="1" w:semiHidden="1" w:name="index 5"/>
-    <w:lsdException w:unhideWhenUsed="1" w:semiHidden="1" w:name="index 6"/>
-    <w:lsdException w:unhideWhenUsed="1" w:semiHidden="1" w:name="index 7"/>
-    <w:lsdException w:unhideWhenUsed="1" w:semiHidden="1" w:name="index 8"/>
-    <w:lsdException w:unhideWhenUsed="1" w:semiHidden="1" w:name="index 9"/>
-    <w:lsdException w:unhideWhenUsed="1" w:semiHidden="1" w:uiPriority="39" w:name="toc 1"/>
-    <w:lsdException w:unhideWhenUsed="1" w:semiHidden="1" w:uiPriority="39" w:name="toc 2"/>
-    <w:lsdException w:unhideWhenUsed="1" w:semiHidden="1" w:uiPriority="39" w:name="toc 3"/>
-    <w:lsdException w:unhideWhenUsed="1" w:semiHidden="1" w:uiPriority="39" w:name="toc 4"/>
-    <w:lsdException w:unhideWhenUsed="1" w:semiHidden="1" w:uiPriority="39" w:name="toc 5"/>
-    <w:lsdException w:unhideWhenUsed="1" w:semiHidden="1" w:uiPriority="39" w:name="toc 6"/>
-    <w:lsdException w:unhideWhenUsed="1" w:semiHidden="1" w:uiPriority="39" w:name="toc 7"/>
-    <w:lsdException w:unhideWhenUsed="1" w:semiHidden="1" w:uiPriority="39" w:name="toc 8"/>
-    <w:lsdException w:unhideWhenUsed="1" w:semiHidden="1" w:uiPriority="39" w:name="toc 9"/>
-    <w:lsdException w:unhideWhenUsed="1" w:semiHidden="1" w:name="Normal Indent"/>
-    <w:lsdException w:unhideWhenUsed="1" w:semiHidden="1" w:name="footnote text"/>
-    <w:lsdException w:unhideWhenUsed="1" w:semiHidden="1" w:name="annotation text"/>
-    <w:lsdException w:unhideWhenUsed="1" w:semiHidden="1" w:name="header"/>
-    <w:lsdException w:unhideWhenUsed="1" w:semiHidden="1" w:name="footer"/>
-    <w:lsdException w:unhideWhenUsed="1" w:semiHidden="1" w:name="index heading"/>
-    <w:lsdException w:qFormat="1" w:unhideWhenUsed="1" w:semiHidden="1" w:uiPriority="35" w:name="caption"/>
-    <w:lsdException w:unhideWhenUsed="1" w:semiHidden="1" w:name="table of figures"/>
-    <w:lsdException w:unhideWhenUsed="1" w:semiHidden="1" w:name="envelope address"/>
-    <w:lsdException w:unhideWhenUsed="1" w:semiHidden="1" w:name="envelope return"/>
-    <w:lsdException w:unhideWhenUsed="1" w:semiHidden="1" w:name="footnote reference"/>
-    <w:lsdException w:unhideWhenUsed="1" w:semiHidden="1" w:name="annotation reference"/>
-    <w:lsdException w:unhideWhenUsed="1" w:semiHidden="1" w:name="line number"/>
-    <w:lsdException w:unhideWhenUsed="1" w:semiHidden="1" w:name="page number"/>
-    <w:lsdException w:unhideWhenUsed="1" w:semiHidden="1" w:name="endnote reference"/>
-    <w:lsdException w:unhideWhenUsed="1" w:semiHidden="1" w:name="endnote text"/>
-    <w:lsdException w:unhideWhenUsed="1" w:semiHidden="1" w:name="table of authorities"/>
-    <w:lsdException w:unhideWhenUsed="1" w:semiHidden="1" w:name="macro"/>
-    <w:lsdException w:unhideWhenUsed="1" w:semiHidden="1" w:name="toa heading"/>
-    <w:lsdException w:unhideWhenUsed="1" w:semiHidden="1" w:name="List"/>
-    <w:lsdException w:unhideWhenUsed="1" w:semiHidden="1" w:name="List Bullet"/>
-    <w:lsdException w:unhideWhenUsed="1" w:semiHidden="1" w:name="List Number"/>
-    <w:lsdException w:unhideWhenUsed="1" w:semiHidden="1" w:name="List 2"/>
-    <w:lsdException w:unhideWhenUsed="1" w:semiHidden="1" w:name="List 3"/>
-    <w:lsdException w:unhideWhenUsed="1" w:semiHidden="1" w:name="List 4"/>
-    <w:lsdException w:unhideWhenUsed="1" w:semiHidden="1" w:name="List 5"/>
-    <w:lsdException w:unhideWhenUsed="1" w:semiHidden="1" w:name="List Bullet 2"/>
-    <w:lsdException w:unhideWhenUsed="1" w:semiHidden="1" w:name="List Bullet 3"/>
-    <w:lsdException w:unhideWhenUsed="1" w:semiHidden="1" w:name="List Bullet 4"/>
-    <w:lsdException w:unhideWhenUsed="1" w:semiHidden="1" w:name="List Bullet 5"/>
-    <w:lsdException w:unhideWhenUsed="1" w:semiHidden="1" w:name="List Number 2"/>
-    <w:lsdException w:unhideWhenUsed="1" w:semiHidden="1" w:name="List Number 3"/>
-    <w:lsdException w:unhideWhenUsed="1" w:semiHidden="1" w:name="List Number 4"/>
-    <w:lsdException w:unhideWhenUsed="1" w:semiHidden="1" w:name="List Number 5"/>
-    <w:lsdException w:qFormat="1" w:uiPriority="10" w:name="Title"/>
-    <w:lsdException w:unhideWhenUsed="1" w:semiHidden="1" w:name="Closing"/>
-    <w:lsdException w:unhideWhenUsed="1" w:semiHidden="1" w:name="Signature"/>
-    <w:lsdException w:unhideWhenUsed="1" w:semiHidden="1" w:uiPriority="1" w:name="Default Paragraph Font"/>
-    <w:lsdException w:unhideWhenUsed="1" w:semiHidden="1" w:name="Body Text"/>
-    <w:lsdException w:unhideWhenUsed="1" w:semiHidden="1" w:name="Body Text Indent"/>
-    <w:lsdException w:unhideWhenUsed="1" w:semiHidden="1" w:name="List Continue"/>
-    <w:lsdException w:unhideWhenUsed="1" w:semiHidden="1" w:name="List Continue 2"/>
-    <w:lsdException w:unhideWhenUsed="1" w:semiHidden="1" w:name="List Continue 3"/>
-    <w:lsdException w:unhideWhenUsed="1" w:semiHidden="1" w:name="List Continue 4"/>
-    <w:lsdException w:unhideWhenUsed="1" w:semiHidden="1" w:name="List Continue 5"/>
-    <w:lsdException w:unhideWhenUsed="1" w:semiHidden="1" w:name="Message Header"/>
-    <w:lsdException w:qFormat="1" w:uiPriority="11" w:name="Subtitle"/>
-    <w:lsdException w:unhideWhenUsed="1" w:semiHidden="1" w:name="Salutation"/>
-    <w:lsdException w:unhideWhenUsed="1" w:semiHidden="1" w:name="Date"/>
-    <w:lsdException w:unhideWhenUsed="1" w:semiHidden="1" w:name="Body Text First Indent"/>
-    <w:lsdException w:unhideWhenUsed="1" w:semiHidden="1" w:name="Body Text First Indent 2"/>
-    <w:lsdException w:unhideWhenUsed="1" w:semiHidden="1" w:name="Note Heading"/>
-    <w:lsdException w:unhideWhenUsed="1" w:semiHidden="1" w:name="Body Text 2"/>
-    <w:lsdException w:unhideWhenUsed="1" w:semiHidden="1" w:name="Body Text 3"/>
-    <w:lsdException w:unhideWhenUsed="1" w:semiHidden="1" w:name="Body Text Indent 2"/>
-    <w:lsdException w:unhideWhenUsed="1" w:semiHidden="1" w:name="Body Text Indent 3"/>
-    <w:lsdException w:unhideWhenUsed="1" w:semiHidden="1" w:name="Block Text"/>
-    <w:lsdException w:unhideWhenUsed="1" w:semiHidden="1" w:name="Hyperlink"/>
-    <w:lsdException w:unhideWhenUsed="1" w:semiHidden="1" w:name="FollowedHyperlink"/>
-    <w:lsdException w:qFormat="1" w:uiPriority="22" w:name="Strong"/>
-    <w:lsdException w:qFormat="1" w:uiPriority="20" w:name="Emphasis"/>
-    <w:lsdException w:unhideWhenUsed="1" w:semiHidden="1" w:name="Document Map"/>
-    <w:lsdException w:unhideWhenUsed="1" w:semiHidden="1" w:name="Plain Text"/>
-    <w:lsdException w:unhideWhenUsed="1" w:semiHidden="1" w:name="E-mail Signature"/>
-    <w:lsdException w:unhideWhenUsed="1" w:semiHidden="1" w:name="HTML Top of Form"/>
-    <w:lsdException w:unhideWhenUsed="1" w:semiHidden="1" w:name="HTML Bottom of Form"/>
-    <w:lsdException w:unhideWhenUsed="1" w:semiHidden="1" w:name="Normal (Web)"/>
-    <w:lsdException w:unhideWhenUsed="1" w:semiHidden="1" w:name="HTML Acronym"/>
-    <w:lsdException w:unhideWhenUsed="1" w:semiHidden="1" w:name="HTML Address"/>
-    <w:lsdException w:unhideWhenUsed="1" w:semiHidden="1" w:name="HTML Cite"/>
-    <w:lsdException w:unhideWhenUsed="1" w:semiHidden="1" w:name="HTML Code"/>
-    <w:lsdException w:unhideWhenUsed="1" w:semiHidden="1" w:name="HTML Definition"/>
-    <w:lsdException w:unhideWhenUsed="1" w:semiHidden="1" w:name="HTML Keyboard"/>
-    <w:lsdException w:unhideWhenUsed="1" w:semiHidden="1" w:name="HTML Preformatted"/>
-    <w:lsdException w:unhideWhenUsed="1" w:semiHidden="1" w:name="HTML Sample"/>
-    <w:lsdException w:unhideWhenUsed="1" w:semiHidden="1" w:name="HTML Typewriter"/>
-    <w:lsdException w:unhideWhenUsed="1" w:semiHidden="1" w:name="HTML Variable"/>
-    <w:lsdException w:unhideWhenUsed="1" w:semiHidden="1" w:name="Normal Table"/>
-    <w:lsdException w:unhideWhenUsed="1" w:semiHidden="1" w:name="annotation subject"/>
-    <w:lsdException w:unhideWhenUsed="1" w:semiHidden="1" w:name="No List"/>
-    <w:lsdException w:unhideWhenUsed="1" w:semiHidden="1" w:name="Outline List 1"/>
-    <w:lsdException w:unhideWhenUsed="1" w:semiHidden="1" w:name="Outline List 2"/>
-    <w:lsdException w:unhideWhenUsed="1" w:semiHidden="1" w:name="Outline List 3"/>
-    <w:lsdException w:unhideWhenUsed="1" w:semiHidden="1" w:name="Table Simple 1"/>
-    <w:lsdException w:unhideWhenUsed="1" w:semiHidden="1" w:name="Table Simple 2"/>
-    <w:lsdException w:unhideWhenUsed="1" w:semiHidden="1" w:name="Table Simple 3"/>
-    <w:lsdException w:unhideWhenUsed="1" w:semiHidden="1" w:name="Table Classic 1"/>
-    <w:lsdException w:unhideWhenUsed="1" w:semiHidden="1" w:name="Table Classic 2"/>
-    <w:lsdException w:unhideWhenUsed="1" w:semiHidden="1" w:name="Table Classic 3"/>
-    <w:lsdException w:unhideWhenUsed="1" w:semiHidden="1" w:name="Table Classic 4"/>
-    <w:lsdException w:unhideWhenUsed="1" w:semiHidden="1" w:name="Table Colorful 1"/>
-    <w:lsdException w:unhideWhenUsed="1" w:semiHidden="1" w:name="Table Colorful 2"/>
-    <w:lsdException w:unhideWhenUsed="1" w:semiHidden="1" w:name="Table Colorful 3"/>
-    <w:lsdException w:unhideWhenUsed="1" w:semiHidden="1" w:name="Table Columns 1"/>
-    <w:lsdException w:unhideWhenUsed="1" w:semiHidden="1" w:name="Table Columns 2"/>
-    <w:lsdException w:unhideWhenUsed="1" w:semiHidden="1" w:name="Table Columns 3"/>
-    <w:lsdException w:unhideWhenUsed="1" w:semiHidden="1" w:name="Table Columns 4"/>
-    <w:lsdException w:unhideWhenUsed="1" w:semiHidden="1" w:name="Table Columns 5"/>
-    <w:lsdException w:unhideWhenUsed="1" w:semiHidden="1" w:name="Table Grid 1"/>
-    <w:lsdException w:unhideWhenUsed="1" w:semiHidden="1" w:name="Table Grid 2"/>
-    <w:lsdException w:unhideWhenUsed="1" w:semiHidden="1" w:name="Table Grid 3"/>
-    <w:lsdException w:unhideWhenUsed="1" w:semiHidden="1" w:name="Table Grid 4"/>
-    <w:lsdException w:unhideWhenUsed="1" w:semiHidden="1" w:name="Table Grid 5"/>
-    <w:lsdException w:unhideWhenUsed="1" w:semiHidden="1" w:name="Table Grid 6"/>
-    <w:lsdException w:unhideWhenUsed="1" w:semiHidden="1" w:name="Table Grid 7"/>
-    <w:lsdException w:unhideWhenUsed="1" w:semiHidden="1" w:name="Table Grid 8"/>
-    <w:lsdException w:unhideWhenUsed="1" w:semiHidden="1" w:name="Table List 1"/>
-    <w:lsdException w:unhideWhenUsed="1" w:semiHidden="1" w:name="Table List 2"/>
-    <w:lsdException w:unhideWhenUsed="1" w:semiHidden="1" w:name="Table List 3"/>
-    <w:lsdException w:unhideWhenUsed="1" w:semiHidden="1" w:name="Table List 4"/>
-    <w:lsdException w:unhideWhenUsed="1" w:semiHidden="1" w:name="Table List 5"/>
-    <w:lsdException w:unhideWhenUsed="1" w:semiHidden="1" w:name="Table List 6"/>
-    <w:lsdException w:unhideWhenUsed="1" w:semiHidden="1" w:name="Table List 7"/>
-    <w:lsdException w:unhideWhenUsed="1" w:semiHidden="1" w:name="Table List 8"/>
-    <w:lsdException w:unhideWhenUsed="1" w:semiHidden="1" w:name="Table 3D effects 1"/>
-    <w:lsdException w:unhideWhenUsed="1" w:semiHidden="1" w:name="Table 3D effects 2"/>
-    <w:lsdException w:unhideWhenUsed="1" w:semiHidden="1" w:name="Table 3D effects 3"/>
-    <w:lsdException w:unhideWhenUsed="1" w:semiHidden="1" w:name="Table Contemporary"/>
-    <w:lsdException w:unhideWhenUsed="1" w:semiHidden="1" w:name="Table Elegant"/>
-    <w:lsdException w:unhideWhenUsed="1" w:semiHidden="1" w:name="Table Professional"/>
-    <w:lsdException w:unhideWhenUsed="1" w:semiHidden="1" w:name="Table Subtle 1"/>
-    <w:lsdException w:unhideWhenUsed="1" w:semiHidden="1" w:name="Table Subtle 2"/>
-    <w:lsdException w:unhideWhenUsed="1" w:semiHidden="1" w:name="Table Web 1"/>
-    <w:lsdException w:unhideWhenUsed="1" w:semiHidden="1" w:name="Table Web 2"/>
-    <w:lsdException w:unhideWhenUsed="1" w:semiHidden="1" w:name="Table Web 3"/>
-    <w:lsdException w:unhideWhenUsed="1" w:semiHidden="1" w:name="Balloon Text"/>
-    <w:lsdException w:uiPriority="39" w:name="Table Grid"/>
-    <w:lsdException w:unhideWhenUsed="1" w:semiHidden="1" w:name="Table Theme"/>
-    <w:lsdException w:semiHidden="1" w:name="Placeholder Text"/>
-    <w:lsdException w:qFormat="1" w:uiPriority="1" w:name="No Spacing"/>
-    <w:lsdException w:uiPriority="60" w:name="Light Shading"/>
-    <w:lsdException w:uiPriority="61" w:name="Light List"/>
-    <w:lsdException w:uiPriority="62" w:name="Light Grid"/>
-    <w:lsdException w:uiPriority="63" w:name="Medium Shading 1"/>
-    <w:lsdException w:uiPriority="64" w:name="Medium Shading 2"/>
-    <w:lsdException w:uiPriority="65" w:name="Medium List 1"/>
-    <w:lsdException w:uiPriority="66" w:name="Medium List 2"/>
-    <w:lsdException w:uiPriority="67" w:name="Medium Grid 1"/>
-    <w:lsdException w:uiPriority="68" w:name="Medium Grid 2"/>
-    <w:lsdException w:uiPriority="69" w:name="Medium Grid 3"/>
-    <w:lsdException w:uiPriority="70" w:name="Dark List"/>
-    <w:lsdException w:uiPriority="71" w:name="Colorful Shading"/>
-    <w:lsdException w:uiPriority="72" w:name="Colorful List"/>
-    <w:lsdException w:uiPriority="73" w:name="Colorful Grid"/>
-    <w:lsdException w:uiPriority="60" w:name="Light Shading Accent 1"/>
-    <w:lsdException w:uiPriority="61" w:name="Light List Accent 1"/>
-    <w:lsdException w:uiPriority="62" w:name="Light Grid Accent 1"/>
-    <w:lsdException w:uiPriority="63" w:name="Medium Shading 1 Accent 1"/>
-    <w:lsdException w:uiPriority="64" w:name="Medium Shading 2 Accent 1"/>
-    <w:lsdException w:uiPriority="65" w:name="Medium List 1 Accent 1"/>
-    <w:lsdException w:semiHidden="1" w:name="Revision"/>
-    <w:lsdException w:qFormat="1" w:uiPriority="34" w:name="List Paragraph"/>
-    <w:lsdException w:qFormat="1" w:uiPriority="29" w:name="Quote"/>
-    <w:lsdException w:qFormat="1" w:uiPriority="30" w:name="Intense Quote"/>
-    <w:lsdException w:uiPriority="66" w:name="Medium List 2 Accent 1"/>
-    <w:lsdException w:uiPriority="67" w:name="Medium Grid 1 Accent 1"/>
-    <w:lsdException w:uiPriority="68" w:name="Medium Grid 2 Accent 1"/>
-    <w:lsdException w:uiPriority="69" w:name="Medium Grid 3 Accent 1"/>
-    <w:lsdException w:uiPriority="70" w:name="Dark List Accent 1"/>
-    <w:lsdException w:uiPriority="71" w:name="Colorful Shading Accent 1"/>
-    <w:lsdException w:uiPriority="72" w:name="Colorful List Accent 1"/>
-    <w:lsdException w:uiPriority="73" w:name="Colorful Grid Accent 1"/>
-    <w:lsdException w:uiPriority="60" w:name="Light Shading Accent 2"/>
-    <w:lsdException w:uiPriority="61" w:name="Light List Accent 2"/>
-    <w:lsdException w:uiPriority="62" w:name="Light Grid Accent 2"/>
-    <w:lsdException w:uiPriority="63" w:name="Medium Shading 1 Accent 2"/>
-    <w:lsdException w:uiPriority="64" w:name="Medium Shading 2 Accent 2"/>
-    <w:lsdException w:uiPriority="65" w:name="Medium List 1 Accent 2"/>
-    <w:lsdException w:uiPriority="66" w:name="Medium List 2 Accent 2"/>
-    <w:lsdException w:uiPriority="67" w:name="Medium Grid 1 Accent 2"/>
-    <w:lsdException w:uiPriority="68" w:name="Medium Grid 2 Accent 2"/>
-    <w:lsdException w:uiPriority="69" w:name="Medium Grid 3 Accent 2"/>
-    <w:lsdException w:uiPriority="70" w:name="Dark List Accent 2"/>
-    <w:lsdException w:uiPriority="71" w:name="Colorful Shading Accent 2"/>
-    <w:lsdException w:uiPriority="72" w:name="Colorful List Accent 2"/>
-    <w:lsdException w:uiPriority="73" w:name="Colorful Grid Accent 2"/>
-    <w:lsdException w:uiPriority="60" w:name="Light Shading Accent 3"/>
-    <w:lsdException w:uiPriority="61" w:name="Light List Accent 3"/>
-    <w:lsdException w:uiPriority="62" w:name="Light Grid Accent 3"/>
-    <w:lsdException w:uiPriority="63" w:name="Medium Shading 1 Accent 3"/>
-    <w:lsdException w:uiPriority="64" w:name="Medium Shading 2 Accent 3"/>
-    <w:lsdException w:uiPriority="65" w:name="Medium List 1 Accent 3"/>
-    <w:lsdException w:uiPriority="66" w:name="Medium List 2 Accent 3"/>
-    <w:lsdException w:uiPriority="67" w:name="Medium Grid 1 Accent 3"/>
-    <w:lsdException w:uiPriority="68" w:name="Medium Grid 2 Accent 3"/>
-    <w:lsdException w:uiPriority="69" w:name="Medium Grid 3 Accent 3"/>
-    <w:lsdException w:uiPriority="70" w:name="Dark List Accent 3"/>
-    <w:lsdException w:uiPriority="71" w:name="Colorful Shading Accent 3"/>
-    <w:lsdException w:uiPriority="72" w:name="Colorful List Accent 3"/>
-    <w:lsdException w:uiPriority="73" w:name="Colorful Grid Accent 3"/>
-    <w:lsdException w:uiPriority="60" w:name="Light Shading Accent 4"/>
-    <w:lsdException w:uiPriority="61" w:name="Light List Accent 4"/>
-    <w:lsdException w:uiPriority="62" w:name="Light Grid Accent 4"/>
-    <w:lsdException w:uiPriority="63" w:name="Medium Shading 1 Accent 4"/>
-    <w:lsdException w:uiPriority="64" w:name="Medium Shading 2 Accent 4"/>
-    <w:lsdException w:uiPriority="65" w:name="Medium List 1 Accent 4"/>
-    <w:lsdException w:uiPriority="66" w:name="Medium List 2 Accent 4"/>
-    <w:lsdException w:uiPriority="67" w:name="Medium Grid 1 Accent 4"/>
-    <w:lsdException w:uiPriority="68" w:name="Medium Grid 2 Accent 4"/>
-    <w:lsdException w:uiPriority="69" w:name="Medium Grid 3 Accent 4"/>
-    <w:lsdException w:uiPriority="70" w:name="Dark List Accent 4"/>
-    <w:lsdException w:uiPriority="71" w:name="Colorful Shading Accent 4"/>
-    <w:lsdException w:uiPriority="72" w:name="Colorful List Accent 4"/>
-    <w:lsdException w:uiPriority="73" w:name="Colorful Grid Accent 4"/>
-    <w:lsdException w:uiPriority="60" w:name="Light Shading Accent 5"/>
-    <w:lsdException w:uiPriority="61" w:name="Light List Accent 5"/>
-    <w:lsdException w:uiPriority="62" w:name="Light Grid Accent 5"/>
-    <w:lsdException w:uiPriority="63" w:name="Medium Shading 1 Accent 5"/>
-    <w:lsdException w:uiPriority="64" w:name="Medium Shading 2 Accent 5"/>
-    <w:lsdException w:uiPriority="65" w:name="Medium List 1 Accent 5"/>
-    <w:lsdException w:uiPriority="66" w:name="Medium List 2 Accent 5"/>
-    <w:lsdException w:uiPriority="67" w:name="Medium Grid 1 Accent 5"/>
-    <w:lsdException w:uiPriority="68" w:name="Medium Grid 2 Accent 5"/>
-    <w:lsdException w:uiPriority="69" w:name="Medium Grid 3 Accent 5"/>
-    <w:lsdException w:uiPriority="70" w:name="Dark List Accent 5"/>
-    <w:lsdException w:uiPriority="71" w:name="Colorful Shading Accent 5"/>
-    <w:lsdException w:uiPriority="72" w:name="Colorful List Accent 5"/>
-    <w:lsdException w:uiPriority="73" w:name="Colorful Grid Accent 5"/>
-    <w:lsdException w:uiPriority="60" w:name="Light Shading Accent 6"/>
-    <w:lsdException w:uiPriority="61" w:name="Light List Accent 6"/>
-    <w:lsdException w:uiPriority="62" w:name="Light Grid Accent 6"/>
-    <w:lsdException w:uiPriority="63" w:name="Medium Shading 1 Accent 6"/>
-    <w:lsdException w:uiPriority="64" w:name="Medium Shading 2 Accent 6"/>
-    <w:lsdException w:uiPriority="65" w:name="Medium List 1 Accent 6"/>
-    <w:lsdException w:uiPriority="66" w:name="Medium List 2 Accent 6"/>
-    <w:lsdException w:uiPriority="67" w:name="Medium Grid 1 Accent 6"/>
-    <w:lsdException w:uiPriority="68" w:name="Medium Grid 2 Accent 6"/>
-    <w:lsdException w:uiPriority="69" w:name="Medium Grid 3 Accent 6"/>
-    <w:lsdException w:uiPriority="70" w:name="Dark List Accent 6"/>
-    <w:lsdException w:uiPriority="71" w:name="Colorful Shading Accent 6"/>
-    <w:lsdException w:uiPriority="72" w:name="Colorful List Accent 6"/>
-    <w:lsdException w:uiPriority="73" w:name="Colorful Grid Accent 6"/>
-    <w:lsdException w:qFormat="1" w:uiPriority="19" w:name="Subtle Emphasis"/>
-    <w:lsdException w:qFormat="1" w:uiPriority="21" w:name="Intense Emphasis"/>
-    <w:lsdException w:qFormat="1" w:uiPriority="31" w:name="Subtle Reference"/>
-    <w:lsdException w:qFormat="1" w:uiPriority="32" w:name="Intense Reference"/>
-    <w:lsdException w:qFormat="1" w:uiPriority="33" w:name="Book Title"/>
-    <w:lsdException w:unhideWhenUsed="1" w:semiHidden="1" w:uiPriority="37" w:name="Bibliography"/>
-    <w:lsdException w:qFormat="1" w:unhideWhenUsed="1" w:semiHidden="1" w:uiPriority="39" w:name="TOC Heading"/>
-    <w:lsdException w:uiPriority="41" w:name="Plain Table 1"/>
-    <w:lsdException w:uiPriority="42" w:name="Plain Table 2"/>
-    <w:lsdException w:uiPriority="43" w:name="Plain Table 3"/>
-    <w:lsdException w:uiPriority="44" w:name="Plain Table 4"/>
-    <w:lsdException w:uiPriority="45" w:name="Plain Table 5"/>
-    <w:lsdException w:uiPriority="40" w:name="Grid Table Light"/>
-    <w:lsdException w:uiPriority="46" w:name="Grid Table 1 Light"/>
-    <w:lsdException w:uiPriority="47" w:name="Grid Table 2"/>
-    <w:lsdException w:uiPriority="48" w:name="Grid Table 3"/>
-    <w:lsdException w:uiPriority="49" w:name="Grid Table 4"/>
-    <w:lsdException w:uiPriority="50" w:name="Grid Table 5 Dark"/>
-    <w:lsdException w:uiPriority="51" w:name="Grid Table 6 Colorful"/>
-    <w:lsdException w:uiPriority="52" w:name="Grid Table 7 Colorful"/>
-    <w:lsdException w:uiPriority="46" w:name="Grid Table 1 Light Accent 1"/>
-    <w:lsdException w:uiPriority="47" w:name="Grid Table 2 Accent 1"/>
-    <w:lsdException w:uiPriority="48" w:name="Grid Table 3 Accent 1"/>
-    <w:lsdException w:uiPriority="49" w:name="Grid Table 4 Accent 1"/>
-    <w:lsdException w:uiPriority="50" w:name="Grid Table 5 Dark Accent 1"/>
-    <w:lsdException w:uiPriority="51" w:name="Grid Table 6 Colorful Accent 1"/>
-    <w:lsdException w:uiPriority="52" w:name="Grid Table 7 Colorful Accent 1"/>
-    <w:lsdException w:uiPriority="46" w:name="Grid Table 1 Light Accent 2"/>
-    <w:lsdException w:uiPriority="47" w:name="Grid Table 2 Accent 2"/>
-    <w:lsdException w:uiPriority="48" w:name="Grid Table 3 Accent 2"/>
-    <w:lsdException w:uiPriority="49" w:name="Grid Table 4 Accent 2"/>
-    <w:lsdException w:uiPriority="50" w:name="Grid Table 5 Dark Accent 2"/>
-    <w:lsdException w:uiPriority="51" w:name="Grid Table 6 Colorful Accent 2"/>
-    <w:lsdException w:uiPriority="52" w:name="Grid Table 7 Colorful Accent 2"/>
-    <w:lsdException w:uiPriority="46" w:name="Grid Table 1 Light Accent 3"/>
-    <w:lsdException w:uiPriority="47" w:name="Grid Table 2 Accent 3"/>
-    <w:lsdException w:uiPriority="48" w:name="Grid Table 3 Accent 3"/>
-    <w:lsdException w:uiPriority="49" w:name="Grid Table 4 Accent 3"/>
-    <w:lsdException w:uiPriority="50" w:name="Grid Table 5 Dark Accent 3"/>
-    <w:lsdException w:uiPriority="51" w:name="Grid Table 6 Colorful Accent 3"/>
-    <w:lsdException w:uiPriority="52" w:name="Grid Table 7 Colorful Accent 3"/>
-    <w:lsdException w:uiPriority="46" w:name="Grid Table 1 Light Accent 4"/>
-    <w:lsdException w:uiPriority="47" w:name="Grid Table 2 Accent 4"/>
-    <w:lsdException w:uiPriority="48" w:name="Grid Table 3 Accent 4"/>
-    <w:lsdException w:uiPriority="49" w:name="Grid Table 4 Accent 4"/>
-    <w:lsdException w:uiPriority="50" w:name="Grid Table 5 Dark Accent 4"/>
-    <w:lsdException w:uiPriority="51" w:name="Grid Table 6 Colorful Accent 4"/>
-    <w:lsdException w:uiPriority="52" w:name="Grid Table 7 Colorful Accent 4"/>
-    <w:lsdException w:uiPriority="46" w:name="Grid Table 1 Light Accent 5"/>
-    <w:lsdException w:uiPriority="47" w:name="Grid Table 2 Accent 5"/>
-    <w:lsdException w:uiPriority="48" w:name="Grid Table 3 Accent 5"/>
-    <w:lsdException w:uiPriority="49" w:name="Grid Table 4 Accent 5"/>
-    <w:lsdException w:uiPriority="50" w:name="Grid Table 5 Dark Accent 5"/>
-    <w:lsdException w:uiPriority="51" w:name="Grid Table 6 Colorful Accent 5"/>
-    <w:lsdException w:uiPriority="52" w:name="Grid Table 7 Colorful Accent 5"/>
-    <w:lsdException w:uiPriority="46" w:name="Grid Table 1 Light Accent 6"/>
-    <w:lsdException w:uiPriority="47" w:name="Grid Table 2 Accent 6"/>
-    <w:lsdException w:uiPriority="48" w:name="Grid Table 3 Accent 6"/>
-    <w:lsdException w:uiPriority="49" w:name="Grid Table 4 Accent 6"/>
-    <w:lsdException w:uiPriority="50" w:name="Grid Table 5 Dark Accent 6"/>
-    <w:lsdException w:uiPriority="51" w:name="Grid Table 6 Colorful Accent 6"/>
-    <w:lsdException w:uiPriority="52" w:name="Grid Table 7 Colorful Accent 6"/>
-    <w:lsdException w:uiPriority="46" w:name="List Table 1 Light"/>
-    <w:lsdException w:uiPriority="47" w:name="List Table 2"/>
-    <w:lsdException w:uiPriority="48" w:name="List Table 3"/>
-    <w:lsdException w:uiPriority="49" w:name="List Table 4"/>
-    <w:lsdException w:uiPriority="50" w:name="List Table 5 Dark"/>
-    <w:lsdException w:uiPriority="51" w:name="List Table 6 Colorful"/>
-    <w:lsdException w:uiPriority="52" w:name="List Table 7 Colorful"/>
-    <w:lsdException w:uiPriority="46" w:name="List Table 1 Light Accent 1"/>
-    <w:lsdException w:uiPriority="47" w:name="List Table 2 Accent 1"/>
-    <w:lsdException w:uiPriority="48" w:name="List Table 3 Accent 1"/>
-    <w:lsdException w:uiPriority="49" w:name="List Table 4 Accent 1"/>
-    <w:lsdException w:uiPriority="50" w:name="List Table 5 Dark Accent 1"/>
-    <w:lsdException w:uiPriority="51" w:name="List Table 6 Colorful Accent 1"/>
-    <w:lsdException w:uiPriority="52" w:name="List Table 7 Colorful Accent 1"/>
-    <w:lsdException w:uiPriority="46" w:name="List Table 1 Light Accent 2"/>
-    <w:lsdException w:uiPriority="47" w:name="List Table 2 Accent 2"/>
-    <w:lsdException w:uiPriority="48" w:name="List Table 3 Accent 2"/>
-    <w:lsdException w:uiPriority="49" w:name="List Table 4 Accent 2"/>
-    <w:lsdException w:uiPriority="50" w:name="List Table 5 Dark Accent 2"/>
-    <w:lsdException w:uiPriority="51" w:name="List Table 6 Colorful Accent 2"/>
-    <w:lsdException w:uiPriority="52" w:name="List Table 7 Colorful Accent 2"/>
-    <w:lsdException w:uiPriority="46" w:name="List Table 1 Light Accent 3"/>
-    <w:lsdException w:uiPriority="47" w:name="List Table 2 Accent 3"/>
-    <w:lsdException w:uiPriority="48" w:name="List Table 3 Accent 3"/>
-    <w:lsdException w:uiPriority="49" w:name="List Table 4 Accent 3"/>
-    <w:lsdException w:uiPriority="50" w:name="List Table 5 Dark Accent 3"/>
-    <w:lsdException w:uiPriority="51" w:name="List Table 6 Colorful Accent 3"/>
-    <w:lsdException w:uiPriority="52" w:name="List Table 7 Colorful Accent 3"/>
-    <w:lsdException w:uiPriority="46" w:name="List Table 1 Light Accent 4"/>
-    <w:lsdException w:uiPriority="47" w:name="List Table 2 Accent 4"/>
-    <w:lsdException w:uiPriority="48" w:name="List Table 3 Accent 4"/>
-    <w:lsdException w:uiPriority="49" w:name="List Table 4 Accent 4"/>
-    <w:lsdException w:uiPriority="50" w:name="List Table 5 Dark Accent 4"/>
-    <w:lsdException w:uiPriority="51" w:name="List Table 6 Colorful Accent 4"/>
-    <w:lsdException w:uiPriority="52" w:name="List Table 7 Colorful Accent 4"/>
-    <w:lsdException w:uiPriority="46" w:name="List Table 1 Light Accent 5"/>
-    <w:lsdException w:uiPriority="47" w:name="List Table 2 Accent 5"/>
-    <w:lsdException w:uiPriority="48" w:name="List Table 3 Accent 5"/>
-    <w:lsdException w:uiPriority="49" w:name="List Table 4 Accent 5"/>
-    <w:lsdException w:uiPriority="50" w:name="List Table 5 Dark Accent 5"/>
-    <w:lsdException w:uiPriority="51" w:name="List Table 6 Colorful Accent 5"/>
-    <w:lsdException w:uiPriority="52" w:name="List Table 7 Colorful Accent 5"/>
-    <w:lsdException w:uiPriority="46" w:name="List Table 1 Light Accent 6"/>
-    <w:lsdException w:uiPriority="47" w:name="List Table 2 Accent 6"/>
-    <w:lsdException w:uiPriority="48" w:name="List Table 3 Accent 6"/>
-    <w:lsdException w:uiPriority="49" w:name="List Table 4 Accent 6"/>
-    <w:lsdException w:uiPriority="50" w:name="List Table 5 Dark Accent 6"/>
-    <w:lsdException w:uiPriority="51" w:name="List Table 6 Colorful Accent 6"/>
-    <w:lsdException w:uiPriority="52" w:name="List Table 7 Colorful Accent 6"/>
-  </w:latentStyles>
-  <w:style w:type="paragraph" w:styleId="Normal" w:default="1">
+  <w:style w:type="paragraph" w:styleId="Normal">
     <w:name w:val="Normal"/>
     <w:pPr>
       <w:widowControl w:val="false"/>
       <w:suppressAutoHyphens w:val="true"/>
+      <w:kinsoku w:val="true"/>
+      <w:overflowPunct w:val="true"/>
+      <w:autoSpaceDE w:val="true"/>
       <w:bidi w:val="0"/>
       <w:jc w:val="left"/>
     </w:pPr>
@@ -12361,10 +13446,6 @@
   </w:style>
   <w:style w:type="paragraph" w:styleId="Ttulo1">
     <w:name w:val="Título 1"/>
-    <w:uiPriority w:val="9"/>
-    <w:qFormat/>
-    <w:link w:val="Ttulo1Char"/>
-    <w:rsid w:val="0003121f"/>
     <w:basedOn w:val="Normal"/>
     <w:next w:val="Normal"/>
     <w:pPr>
@@ -12382,12 +13463,6 @@
   </w:style>
   <w:style w:type="paragraph" w:styleId="Ttulo2">
     <w:name w:val="Título 2"/>
-    <w:uiPriority w:val="9"/>
-    <w:qFormat/>
-    <w:semiHidden/>
-    <w:unhideWhenUsed/>
-    <w:link w:val="Ttulo2Char"/>
-    <w:rsid w:val="00752051"/>
     <w:basedOn w:val="Normal"/>
     <w:next w:val="Normal"/>
     <w:pPr>
@@ -12403,27 +13478,24 @@
       <w:szCs w:val="23"/>
     </w:rPr>
   </w:style>
-  <w:style w:type="character" w:styleId="DefaultParagraphFont" w:default="1">
+  <w:style w:type="character" w:styleId="DefaultParagraphFont">
     <w:name w:val="Default Paragraph Font"/>
-    <w:uiPriority w:val="1"/>
-    <w:semiHidden/>
-    <w:unhideWhenUsed/>
     <w:rPr/>
   </w:style>
-  <w:style w:type="character" w:styleId="ListLabel1" w:customStyle="1">
+  <w:style w:type="character" w:styleId="ListLabel1">
     <w:name w:val="ListLabel 1"/>
     <w:rPr>
       <w:b w:val="false"/>
       <w:sz w:val="24"/>
     </w:rPr>
   </w:style>
-  <w:style w:type="character" w:styleId="ListLabel2" w:customStyle="1">
+  <w:style w:type="character" w:styleId="ListLabel2">
     <w:name w:val="ListLabel 2"/>
     <w:rPr>
       <w:sz w:val="28"/>
     </w:rPr>
   </w:style>
-  <w:style w:type="character" w:styleId="Appleconvertedspace" w:customStyle="1">
+  <w:style w:type="character" w:styleId="Appleconvertedspace">
     <w:name w:val="apple-converted-space"/>
     <w:basedOn w:val="DefaultParagraphFont"/>
     <w:rPr/>
@@ -12435,26 +13507,26 @@
       <w:vertAlign w:val="superscript"/>
     </w:rPr>
   </w:style>
-  <w:style w:type="character" w:styleId="Ncoradanotaderodap" w:customStyle="1">
+  <w:style w:type="character" w:styleId="Ncoradanotaderodap">
     <w:name w:val="Âncora da nota de rodapé"/>
     <w:rPr>
       <w:vertAlign w:val="superscript"/>
     </w:rPr>
   </w:style>
-  <w:style w:type="character" w:styleId="Ncoradanotadefim" w:customStyle="1">
+  <w:style w:type="character" w:styleId="Ncoradanotadefim">
     <w:name w:val="Âncora da nota de fim"/>
     <w:rPr>
       <w:vertAlign w:val="superscript"/>
     </w:rPr>
   </w:style>
-  <w:style w:type="character" w:styleId="ListLabel3" w:customStyle="1">
+  <w:style w:type="character" w:styleId="ListLabel3">
     <w:name w:val="ListLabel 3"/>
     <w:rPr>
       <w:b w:val="false"/>
       <w:sz w:val="24"/>
     </w:rPr>
   </w:style>
-  <w:style w:type="character" w:styleId="ListLabel4" w:customStyle="1">
+  <w:style w:type="character" w:styleId="ListLabel4">
     <w:name w:val="ListLabel 4"/>
     <w:rPr>
       <w:sz w:val="28"/>
@@ -12462,9 +13534,6 @@
   </w:style>
   <w:style w:type="character" w:styleId="LinkdaInternet">
     <w:name w:val="Link da Internet"/>
-    <w:uiPriority w:val="99"/>
-    <w:unhideWhenUsed/>
-    <w:rsid w:val="0003121f"/>
     <w:basedOn w:val="DefaultParagraphFont"/>
     <w:rPr>
       <w:color w:val="0563C1"/>
@@ -12472,63 +13541,60 @@
       <w:lang w:val="zxx" w:eastAsia="zxx" w:bidi="zxx"/>
     </w:rPr>
   </w:style>
-  <w:style w:type="character" w:styleId="ListLabel5" w:customStyle="1">
+  <w:style w:type="character" w:styleId="ListLabel5">
     <w:name w:val="ListLabel 5"/>
     <w:rPr>
       <w:b w:val="false"/>
       <w:sz w:val="24"/>
     </w:rPr>
   </w:style>
-  <w:style w:type="character" w:styleId="ListLabel6" w:customStyle="1">
+  <w:style w:type="character" w:styleId="ListLabel6">
     <w:name w:val="ListLabel 6"/>
     <w:rPr>
       <w:sz w:val="28"/>
     </w:rPr>
   </w:style>
-  <w:style w:type="character" w:styleId="ListLabel7" w:customStyle="1">
+  <w:style w:type="character" w:styleId="ListLabel7">
     <w:name w:val="ListLabel 7"/>
     <w:rPr>
       <w:b w:val="false"/>
       <w:sz w:val="24"/>
     </w:rPr>
   </w:style>
-  <w:style w:type="character" w:styleId="ListLabel8" w:customStyle="1">
+  <w:style w:type="character" w:styleId="ListLabel8">
     <w:name w:val="ListLabel 8"/>
     <w:rPr>
       <w:sz w:val="28"/>
     </w:rPr>
   </w:style>
-  <w:style w:type="character" w:styleId="ListLabel9" w:customStyle="1">
+  <w:style w:type="character" w:styleId="ListLabel9">
     <w:name w:val="ListLabel 9"/>
     <w:rPr>
       <w:b w:val="false"/>
       <w:sz w:val="24"/>
     </w:rPr>
   </w:style>
-  <w:style w:type="character" w:styleId="ListLabel10" w:customStyle="1">
+  <w:style w:type="character" w:styleId="ListLabel10">
     <w:name w:val="ListLabel 10"/>
     <w:rPr>
       <w:sz w:val="28"/>
     </w:rPr>
   </w:style>
-  <w:style w:type="character" w:styleId="ListLabel11" w:customStyle="1">
+  <w:style w:type="character" w:styleId="ListLabel11">
     <w:name w:val="ListLabel 11"/>
     <w:rPr>
       <w:b w:val="false"/>
       <w:sz w:val="24"/>
     </w:rPr>
   </w:style>
-  <w:style w:type="character" w:styleId="ListLabel12" w:customStyle="1">
+  <w:style w:type="character" w:styleId="ListLabel12">
     <w:name w:val="ListLabel 12"/>
     <w:rPr>
       <w:sz w:val="28"/>
     </w:rPr>
   </w:style>
-  <w:style w:type="character" w:styleId="Ttulo1Char" w:customStyle="1">
+  <w:style w:type="character" w:styleId="Ttulo1Char">
     <w:name w:val="Título 1 Char"/>
-    <w:uiPriority w:val="9"/>
-    <w:link w:val="Ttulo1"/>
-    <w:rsid w:val="0003121f"/>
     <w:basedOn w:val="DefaultParagraphFont"/>
     <w:rPr>
       <w:rFonts w:ascii="Calibri Light" w:hAnsi="Calibri Light" w:cs="Mangal"/>
@@ -12537,12 +13603,8 @@
       <w:szCs w:val="29"/>
     </w:rPr>
   </w:style>
-  <w:style w:type="character" w:styleId="Ttulo2Char" w:customStyle="1">
+  <w:style w:type="character" w:styleId="Ttulo2Char">
     <w:name w:val="Título 2 Char"/>
-    <w:uiPriority w:val="9"/>
-    <w:semiHidden/>
-    <w:link w:val="Ttulo2"/>
-    <w:rsid w:val="00752051"/>
     <w:basedOn w:val="DefaultParagraphFont"/>
     <w:rPr>
       <w:rFonts w:ascii="Calibri Light" w:hAnsi="Calibri Light" w:cs="Mangal"/>
@@ -12601,16 +13663,47 @@
       <w:rFonts w:cs="Wingdings"/>
     </w:rPr>
   </w:style>
-  <w:style w:type="character" w:styleId="Vnculodendice">
-    <w:name w:val="Vínculo de índice"/>
-    <w:rPr/>
-  </w:style>
   <w:style w:type="character" w:styleId="Nfaseforte">
     <w:name w:val="Ênfase forte"/>
     <w:rPr>
       <w:b/>
       <w:bCs/>
     </w:rPr>
+  </w:style>
+  <w:style w:type="character" w:styleId="ListLabel21">
+    <w:name w:val="ListLabel 21"/>
+    <w:rPr>
+      <w:b w:val="false"/>
+      <w:sz w:val="28"/>
+    </w:rPr>
+  </w:style>
+  <w:style w:type="character" w:styleId="ListLabel22">
+    <w:name w:val="ListLabel 22"/>
+    <w:rPr>
+      <w:sz w:val="28"/>
+    </w:rPr>
+  </w:style>
+  <w:style w:type="character" w:styleId="ListLabel23">
+    <w:name w:val="ListLabel 23"/>
+    <w:rPr>
+      <w:rFonts w:cs="Symbol"/>
+    </w:rPr>
+  </w:style>
+  <w:style w:type="character" w:styleId="ListLabel24">
+    <w:name w:val="ListLabel 24"/>
+    <w:rPr>
+      <w:rFonts w:cs="Courier New"/>
+    </w:rPr>
+  </w:style>
+  <w:style w:type="character" w:styleId="ListLabel25">
+    <w:name w:val="ListLabel 25"/>
+    <w:rPr>
+      <w:rFonts w:cs="Wingdings"/>
+    </w:rPr>
+  </w:style>
+  <w:style w:type="character" w:styleId="Vnculodendice">
+    <w:name w:val="Vínculo de índice"/>
+    <w:rPr/>
   </w:style>
   <w:style w:type="paragraph" w:styleId="Ttulo">
     <w:name w:val="Título"/>
@@ -12626,7 +13719,7 @@
       <w:szCs w:val="28"/>
     </w:rPr>
   </w:style>
-  <w:style w:type="paragraph" w:styleId="Corpodotexto" w:customStyle="1">
+  <w:style w:type="paragraph" w:styleId="Corpodotexto">
     <w:name w:val="Corpo do texto"/>
     <w:basedOn w:val="Normal"/>
     <w:pPr>
@@ -12657,7 +13750,7 @@
       <w:szCs w:val="24"/>
     </w:rPr>
   </w:style>
-  <w:style w:type="paragraph" w:styleId="Ndice" w:customStyle="1">
+  <w:style w:type="paragraph" w:styleId="Ndice">
     <w:name w:val="Índice"/>
     <w:basedOn w:val="Normal"/>
     <w:pPr>
@@ -12702,7 +13795,7 @@
     </w:pPr>
     <w:rPr/>
   </w:style>
-  <w:style w:type="paragraph" w:styleId="Estilo1" w:customStyle="1">
+  <w:style w:type="paragraph" w:styleId="Estilo1">
     <w:name w:val="Estilo1"/>
     <w:basedOn w:val="ListParagraph"/>
     <w:pPr/>
@@ -12711,10 +13804,11 @@
       <w:shd w:fill="FFFFFF" w:val="clear"/>
     </w:rPr>
   </w:style>
-  <w:style w:type="paragraph" w:styleId="Estilo2" w:customStyle="1">
+  <w:style w:type="paragraph" w:styleId="Estilo2">
     <w:name w:val="Estilo2"/>
     <w:basedOn w:val="Estilo1"/>
     <w:pPr>
+      <w:ind w:left="720" w:right="0" w:hanging="0"/>
       <w:outlineLvl w:val="0"/>
     </w:pPr>
     <w:rPr>
@@ -12732,7 +13826,7 @@
     </w:pPr>
     <w:rPr/>
   </w:style>
-  <w:style w:type="paragraph" w:styleId="Estilo3" w:customStyle="1">
+  <w:style w:type="paragraph" w:styleId="Estilo3">
     <w:name w:val="Estilo3"/>
     <w:basedOn w:val="Normal"/>
     <w:pPr>
@@ -12745,13 +13839,13 @@
       <w:sz w:val="28"/>
     </w:rPr>
   </w:style>
-  <w:style w:type="paragraph" w:styleId="Estilo4" w:customStyle="1">
+  <w:style w:type="paragraph" w:styleId="Estilo4">
     <w:name w:val="Estilo4"/>
     <w:basedOn w:val="Estilo3"/>
     <w:pPr/>
     <w:rPr/>
   </w:style>
-  <w:style w:type="paragraph" w:styleId="Notaderodap" w:customStyle="1">
+  <w:style w:type="paragraph" w:styleId="Notaderodap">
     <w:name w:val="Nota de rodapé"/>
     <w:basedOn w:val="Normal"/>
     <w:pPr>
@@ -12763,18 +13857,20 @@
       <w:szCs w:val="20"/>
     </w:rPr>
   </w:style>
-  <w:style w:type="paragraph" w:styleId="Textoprformatado" w:customStyle="1">
+  <w:style w:type="paragraph" w:styleId="Textoprformatado">
     <w:name w:val="Texto préformatado"/>
     <w:basedOn w:val="Normal"/>
     <w:pPr/>
     <w:rPr/>
   </w:style>
-  <w:style w:type="paragraph" w:styleId="Default" w:customStyle="1">
+  <w:style w:type="paragraph" w:styleId="Default">
     <w:name w:val="Default"/>
-    <w:rsid w:val="0003121f"/>
     <w:pPr>
       <w:widowControl/>
       <w:suppressAutoHyphens w:val="true"/>
+      <w:kinsoku w:val="true"/>
+      <w:overflowPunct w:val="true"/>
+      <w:autoSpaceDE w:val="true"/>
       <w:bidi w:val="0"/>
       <w:jc w:val="left"/>
     </w:pPr>
@@ -12788,10 +13884,6 @@
   </w:style>
   <w:style w:type="paragraph" w:styleId="Ttulodosumrio">
     <w:name w:val="Título do sumário"/>
-    <w:uiPriority w:val="39"/>
-    <w:qFormat/>
-    <w:unhideWhenUsed/>
-    <w:rsid w:val="0003121f"/>
     <w:basedOn w:val="Ttulo1"/>
     <w:next w:val="Normal"/>
     <w:pPr>
@@ -12800,16 +13892,13 @@
       <w:spacing w:lineRule="auto" w:line="259"/>
     </w:pPr>
     <w:rPr>
-      <w:rFonts w:cs=""/>
+      <w:rFonts w:cs="FreeSans"/>
       <w:szCs w:val="32"/>
       <w:lang w:eastAsia="pt-BR" w:bidi="ar-SA"/>
     </w:rPr>
   </w:style>
   <w:style w:type="paragraph" w:styleId="Sumrio1">
     <w:name w:val="Sumário 1"/>
-    <w:uiPriority w:val="39"/>
-    <w:unhideWhenUsed/>
-    <w:rsid w:val="0003121f"/>
     <w:basedOn w:val="Normal"/>
     <w:next w:val="Normal"/>
     <w:autoRedefine/>
@@ -12823,9 +13912,6 @@
   </w:style>
   <w:style w:type="paragraph" w:styleId="Sumrio3">
     <w:name w:val="Sumário 3"/>
-    <w:uiPriority w:val="39"/>
-    <w:unhideWhenUsed/>
-    <w:rsid w:val="0003121f"/>
     <w:basedOn w:val="Normal"/>
     <w:next w:val="Normal"/>
     <w:autoRedefine/>
@@ -12840,9 +13926,6 @@
   </w:style>
   <w:style w:type="paragraph" w:styleId="Sumrio2">
     <w:name w:val="Sumário 2"/>
-    <w:uiPriority w:val="39"/>
-    <w:unhideWhenUsed/>
-    <w:rsid w:val="00844278"/>
     <w:basedOn w:val="Normal"/>
     <w:next w:val="Normal"/>
     <w:autoRedefine/>
@@ -12861,299 +13944,14 @@
     <w:pPr/>
     <w:rPr/>
   </w:style>
-  <w:style w:type="numbering" w:styleId="NoList" w:default="1">
+  <w:style w:type="paragraph" w:styleId="Contedodatabela">
+    <w:name w:val="Conteúdo da tabela"/>
+    <w:basedOn w:val="Normal"/>
+    <w:pPr/>
+    <w:rPr/>
+  </w:style>
+  <w:style w:type="numbering" w:styleId="NoList">
     <w:name w:val="No List"/>
-    <w:uiPriority w:val="99"/>
-    <w:semiHidden/>
-    <w:unhideWhenUsed/>
-  </w:style>
-  <w:style w:type="table" w:default="1" w:styleId="Tabelanormal">
-    <w:name w:val="Normal Table"/>
-    <w:uiPriority w:val="99"/>
-    <w:semiHidden/>
-    <w:unhideWhenUsed/>
-    <w:tblPr>
-      <w:tblInd w:type="dxa" w:w="0"/>
-      <w:tblCellMar>
-        <w:top w:w="0" w:type="dxa"/>
-        <w:left w:w="108" w:type="dxa"/>
-        <w:bottom w:w="0" w:type="dxa"/>
-        <w:right w:w="108" w:type="dxa"/>
-      </w:tblCellMar>
-    </w:tblPr>
   </w:style>
 </w:styles>
-</file>
-
-<file path=word/theme/theme1.xml><?xml version="1.0" encoding="utf-8"?>
-<a:theme xmlns:a="http://schemas.openxmlformats.org/drawingml/2006/main" name="Tema do Office">
-  <a:themeElements>
-    <a:clrScheme name="Escritório">
-      <a:dk1>
-        <a:sysClr val="windowText" lastClr="000000"/>
-      </a:dk1>
-      <a:lt1>
-        <a:sysClr val="window" lastClr="FFFFFF"/>
-      </a:lt1>
-      <a:dk2>
-        <a:srgbClr val="44546A"/>
-      </a:dk2>
-      <a:lt2>
-        <a:srgbClr val="E7E6E6"/>
-      </a:lt2>
-      <a:accent1>
-        <a:srgbClr val="5B9BD5"/>
-      </a:accent1>
-      <a:accent2>
-        <a:srgbClr val="ED7D31"/>
-      </a:accent2>
-      <a:accent3>
-        <a:srgbClr val="A5A5A5"/>
-      </a:accent3>
-      <a:accent4>
-        <a:srgbClr val="FFC000"/>
-      </a:accent4>
-      <a:accent5>
-        <a:srgbClr val="4472C4"/>
-      </a:accent5>
-      <a:accent6>
-        <a:srgbClr val="70AD47"/>
-      </a:accent6>
-      <a:hlink>
-        <a:srgbClr val="0563C1"/>
-      </a:hlink>
-      <a:folHlink>
-        <a:srgbClr val="954F72"/>
-      </a:folHlink>
-    </a:clrScheme>
-    <a:fontScheme name="Escritório">
-      <a:majorFont>
-        <a:latin typeface="Calibri Light" panose="020F0302020204030204"/>
-        <a:ea typeface=""/>
-        <a:cs typeface=""/>
-        <a:font script="Jpan" typeface="ＭＳ ゴシック"/>
-        <a:font script="Hang" typeface="맑은 고딕"/>
-        <a:font script="Hans" typeface="宋体"/>
-        <a:font script="Hant" typeface="新細明體"/>
-        <a:font script="Arab" typeface="Times New Roman"/>
-        <a:font script="Hebr" typeface="Times New Roman"/>
-        <a:font script="Thai" typeface="Angsana New"/>
-        <a:font script="Ethi" typeface="Nyala"/>
-        <a:font script="Beng" typeface="Vrinda"/>
-        <a:font script="Gujr" typeface="Shruti"/>
-        <a:font script="Khmr" typeface="MoolBoran"/>
-        <a:font script="Knda" typeface="Tunga"/>
-        <a:font script="Guru" typeface="Raavi"/>
-        <a:font script="Cans" typeface="Euphemia"/>
-        <a:font script="Cher" typeface="Plantagenet Cherokee"/>
-        <a:font script="Yiii" typeface="Microsoft Yi Baiti"/>
-        <a:font script="Tibt" typeface="Microsoft Himalaya"/>
-        <a:font script="Thaa" typeface="MV Boli"/>
-        <a:font script="Deva" typeface="Mangal"/>
-        <a:font script="Telu" typeface="Gautami"/>
-        <a:font script="Taml" typeface="Latha"/>
-        <a:font script="Syrc" typeface="Estrangelo Edessa"/>
-        <a:font script="Orya" typeface="Kalinga"/>
-        <a:font script="Mlym" typeface="Kartika"/>
-        <a:font script="Laoo" typeface="DokChampa"/>
-        <a:font script="Sinh" typeface="Iskoola Pota"/>
-        <a:font script="Mong" typeface="Mongolian Baiti"/>
-        <a:font script="Viet" typeface="Times New Roman"/>
-        <a:font script="Uigh" typeface="Microsoft Uighur"/>
-        <a:font script="Geor" typeface="Sylfaen"/>
-      </a:majorFont>
-      <a:minorFont>
-        <a:latin typeface="Calibri" panose="020F0502020204030204"/>
-        <a:ea typeface=""/>
-        <a:cs typeface=""/>
-        <a:font script="Jpan" typeface="ＭＳ 明朝"/>
-        <a:font script="Hang" typeface="맑은 고딕"/>
-        <a:font script="Hans" typeface="宋体"/>
-        <a:font script="Hant" typeface="新細明體"/>
-        <a:font script="Arab" typeface="Arial"/>
-        <a:font script="Hebr" typeface="Arial"/>
-        <a:font script="Thai" typeface="Cordia New"/>
-        <a:font script="Ethi" typeface="Nyala"/>
-        <a:font script="Beng" typeface="Vrinda"/>
-        <a:font script="Gujr" typeface="Shruti"/>
-        <a:font script="Khmr" typeface="DaunPenh"/>
-        <a:font script="Knda" typeface="Tunga"/>
-        <a:font script="Guru" typeface="Raavi"/>
-        <a:font script="Cans" typeface="Euphemia"/>
-        <a:font script="Cher" typeface="Plantagenet Cherokee"/>
-        <a:font script="Yiii" typeface="Microsoft Yi Baiti"/>
-        <a:font script="Tibt" typeface="Microsoft Himalaya"/>
-        <a:font script="Thaa" typeface="MV Boli"/>
-        <a:font script="Deva" typeface="Mangal"/>
-        <a:font script="Telu" typeface="Gautami"/>
-        <a:font script="Taml" typeface="Latha"/>
-        <a:font script="Syrc" typeface="Estrangelo Edessa"/>
-        <a:font script="Orya" typeface="Kalinga"/>
-        <a:font script="Mlym" typeface="Kartika"/>
-        <a:font script="Laoo" typeface="DokChampa"/>
-        <a:font script="Sinh" typeface="Iskoola Pota"/>
-        <a:font script="Mong" typeface="Mongolian Baiti"/>
-        <a:font script="Viet" typeface="Arial"/>
-        <a:font script="Uigh" typeface="Microsoft Uighur"/>
-        <a:font script="Geor" typeface="Sylfaen"/>
-      </a:minorFont>
-    </a:fontScheme>
-    <a:fmtScheme name="Escritório">
-      <a:fillStyleLst>
-        <a:solidFill>
-          <a:schemeClr val="phClr"/>
-        </a:solidFill>
-        <a:gradFill rotWithShape="1">
-          <a:gsLst>
-            <a:gs pos="0">
-              <a:schemeClr val="phClr">
-                <a:lumMod val="110000"/>
-                <a:satMod val="105000"/>
-                <a:tint val="67000"/>
-              </a:schemeClr>
-            </a:gs>
-            <a:gs pos="50000">
-              <a:schemeClr val="phClr">
-                <a:lumMod val="105000"/>
-                <a:satMod val="103000"/>
-                <a:tint val="73000"/>
-              </a:schemeClr>
-            </a:gs>
-            <a:gs pos="100000">
-              <a:schemeClr val="phClr">
-                <a:lumMod val="105000"/>
-                <a:satMod val="109000"/>
-                <a:tint val="81000"/>
-              </a:schemeClr>
-            </a:gs>
-          </a:gsLst>
-          <a:lin ang="5400000" scaled="0"/>
-        </a:gradFill>
-        <a:gradFill rotWithShape="1">
-          <a:gsLst>
-            <a:gs pos="0">
-              <a:schemeClr val="phClr">
-                <a:satMod val="103000"/>
-                <a:lumMod val="102000"/>
-                <a:tint val="94000"/>
-              </a:schemeClr>
-            </a:gs>
-            <a:gs pos="50000">
-              <a:schemeClr val="phClr">
-                <a:satMod val="110000"/>
-                <a:lumMod val="100000"/>
-                <a:shade val="100000"/>
-              </a:schemeClr>
-            </a:gs>
-            <a:gs pos="100000">
-              <a:schemeClr val="phClr">
-                <a:lumMod val="99000"/>
-                <a:satMod val="120000"/>
-                <a:shade val="78000"/>
-              </a:schemeClr>
-            </a:gs>
-          </a:gsLst>
-          <a:lin ang="5400000" scaled="0"/>
-        </a:gradFill>
-      </a:fillStyleLst>
-      <a:lnStyleLst>
-        <a:ln w="6350" cap="flat" cmpd="sng" algn="ctr">
-          <a:solidFill>
-            <a:schemeClr val="phClr"/>
-          </a:solidFill>
-          <a:prstDash val="solid"/>
-          <a:miter lim="800000"/>
-        </a:ln>
-        <a:ln w="12700" cap="flat" cmpd="sng" algn="ctr">
-          <a:solidFill>
-            <a:schemeClr val="phClr"/>
-          </a:solidFill>
-          <a:prstDash val="solid"/>
-          <a:miter lim="800000"/>
-        </a:ln>
-        <a:ln w="19050" cap="flat" cmpd="sng" algn="ctr">
-          <a:solidFill>
-            <a:schemeClr val="phClr"/>
-          </a:solidFill>
-          <a:prstDash val="solid"/>
-          <a:miter lim="800000"/>
-        </a:ln>
-      </a:lnStyleLst>
-      <a:effectStyleLst>
-        <a:effectStyle>
-          <a:effectLst/>
-        </a:effectStyle>
-        <a:effectStyle>
-          <a:effectLst/>
-        </a:effectStyle>
-        <a:effectStyle>
-          <a:effectLst>
-            <a:outerShdw blurRad="57150" dist="19050" dir="5400000" algn="ctr" rotWithShape="0">
-              <a:srgbClr val="000000">
-                <a:alpha val="63000"/>
-              </a:srgbClr>
-            </a:outerShdw>
-          </a:effectLst>
-        </a:effectStyle>
-      </a:effectStyleLst>
-      <a:bgFillStyleLst>
-        <a:solidFill>
-          <a:schemeClr val="phClr"/>
-        </a:solidFill>
-        <a:solidFill>
-          <a:schemeClr val="phClr">
-            <a:tint val="95000"/>
-            <a:satMod val="170000"/>
-          </a:schemeClr>
-        </a:solidFill>
-        <a:gradFill rotWithShape="1">
-          <a:gsLst>
-            <a:gs pos="0">
-              <a:schemeClr val="phClr">
-                <a:tint val="93000"/>
-                <a:satMod val="150000"/>
-                <a:shade val="98000"/>
-                <a:lumMod val="102000"/>
-              </a:schemeClr>
-            </a:gs>
-            <a:gs pos="50000">
-              <a:schemeClr val="phClr">
-                <a:tint val="98000"/>
-                <a:satMod val="130000"/>
-                <a:shade val="90000"/>
-                <a:lumMod val="103000"/>
-              </a:schemeClr>
-            </a:gs>
-            <a:gs pos="100000">
-              <a:schemeClr val="phClr">
-                <a:shade val="63000"/>
-                <a:satMod val="120000"/>
-              </a:schemeClr>
-            </a:gs>
-          </a:gsLst>
-          <a:lin ang="5400000" scaled="0"/>
-        </a:gradFill>
-      </a:bgFillStyleLst>
-    </a:fmtScheme>
-  </a:themeElements>
-  <a:objectDefaults/>
-  <a:extraClrSchemeLst/>
-  <a:extLst>
-    <a:ext uri="{05A4C25C-085E-4340-85A3-A5531E510DB2}">
-      <thm15:themeFamily xmlns:thm15="http://schemas.microsoft.com/office/thememl/2012/main" name="Office Theme" id="{62F939B6-93AF-4DB8-9C6B-D6C7DFDC589F}" vid="{4A3C46E8-61CC-4603-A589-7422A47A8E4A}"/>
-    </a:ext>
-  </a:extLst>
-</a:theme>
-</file>
-
-<file path=customXml/item1.xml><?xml version="1.0" encoding="utf-8"?>
-<b:Sources xmlns:b="http://schemas.openxmlformats.org/officeDocument/2006/bibliography" xmlns="http://schemas.openxmlformats.org/officeDocument/2006/bibliography" SelectedStyle="\apasixtheditionofficeonline.xsl" StyleName="APA" Version="6"/>
-</file>
-
-<file path=customXml/itemProps1.xml><?xml version="1.0" encoding="utf-8"?>
-<ds:datastoreItem xmlns:ds="http://schemas.openxmlformats.org/officeDocument/2006/customXml" ds:itemID="{145035CF-9C0E-4017-9E67-44273B6E9D38}">
-  <ds:schemaRefs>
-    <ds:schemaRef ds:uri="http://schemas.openxmlformats.org/officeDocument/2006/bibliography"/>
-  </ds:schemaRefs>
-</ds:datastoreItem>
 </file>
</xml_diff>